<commit_message>
fehler behandelt und warnings
</commit_message>
<xml_diff>
--- a/Softwaresystem/master.docx
+++ b/Softwaresystem/master.docx
@@ -6,6 +6,7 @@
       <w:sdtPr>
         <w:rPr>
           <w:rFonts w:asciiTheme="majorHAnsi" w:eastAsiaTheme="majorEastAsia" w:hAnsiTheme="majorHAnsi" w:cstheme="majorBidi"/>
+          <w:lang w:eastAsia="en-US"/>
         </w:rPr>
         <w:id w:val="646327849"/>
         <w:docPartObj>
@@ -16,7 +17,6 @@
       <w:sdtEndPr>
         <w:rPr>
           <w:rFonts w:asciiTheme="minorHAnsi" w:eastAsiaTheme="minorHAnsi" w:hAnsiTheme="minorHAnsi" w:cstheme="minorBidi"/>
-          <w:lang w:eastAsia="en-US"/>
         </w:rPr>
       </w:sdtEndPr>
       <w:sdtContent>
@@ -74,6 +74,7 @@
                   <w:dataBinding w:prefixMappings="xmlns:ns0='http://schemas.openxmlformats.org/package/2006/metadata/core-properties' xmlns:ns1='http://purl.org/dc/elements/1.1/'" w:xpath="/ns0:coreProperties[1]/ns1:title[1]" w:storeItemID="{6C3C8BC8-F283-45AE-878A-BAB7291924A1}"/>
                   <w:text/>
                 </w:sdtPr>
+                <w:sdtEndPr/>
                 <w:sdtContent>
                   <w:p>
                     <w:pPr>
@@ -140,6 +141,7 @@
                 <w:dataBinding w:prefixMappings="xmlns:ns0='http://schemas.openxmlformats.org/package/2006/metadata/core-properties' xmlns:ns1='http://purl.org/dc/elements/1.1/'" w:xpath="/ns0:coreProperties[1]/ns1:subject[1]" w:storeItemID="{6C3C8BC8-F283-45AE-878A-BAB7291924A1}"/>
                 <w:text/>
               </w:sdtPr>
+              <w:sdtEndPr/>
               <w:sdtContent>
                 <w:tc>
                   <w:tcPr>
@@ -205,6 +207,7 @@
                   <w:dataBinding w:prefixMappings="xmlns:ns0='http://schemas.openxmlformats.org/package/2006/metadata/core-properties' xmlns:ns1='http://purl.org/dc/elements/1.1/'" w:xpath="/ns0:coreProperties[1]/ns1:creator[1]" w:storeItemID="{6C3C8BC8-F283-45AE-878A-BAB7291924A1}"/>
                   <w:text/>
                 </w:sdtPr>
+                <w:sdtEndPr/>
                 <w:sdtContent>
                   <w:p>
                     <w:pPr>
@@ -217,7 +220,7 @@
                       <w:rPr>
                         <w:color w:val="4F81BD" w:themeColor="accent1"/>
                       </w:rPr>
-                      <w:t>Markus Fassbender</w:t>
+                      <w:t>Markus Faßbender</w:t>
                     </w:r>
                   </w:p>
                 </w:sdtContent>
@@ -240,6 +243,7 @@
                     <w:calendar w:val="gregorian"/>
                   </w:date>
                 </w:sdtPr>
+                <w:sdtEndPr/>
                 <w:sdtContent>
                   <w:p>
                     <w:pPr>
@@ -288,21 +292,22 @@
     </w:sdt>
     <w:sdt>
       <w:sdtPr>
+        <w:rPr>
+          <w:rFonts w:asciiTheme="minorHAnsi" w:eastAsiaTheme="minorHAnsi" w:hAnsiTheme="minorHAnsi" w:cstheme="minorBidi"/>
+          <w:b w:val="0"/>
+          <w:bCs w:val="0"/>
+          <w:color w:val="auto"/>
+          <w:sz w:val="22"/>
+          <w:szCs w:val="22"/>
+          <w:lang w:eastAsia="en-US"/>
+        </w:rPr>
         <w:id w:val="-481151892"/>
         <w:docPartObj>
           <w:docPartGallery w:val="Table of Contents"/>
           <w:docPartUnique/>
         </w:docPartObj>
       </w:sdtPr>
-      <w:sdtEndPr>
-        <w:rPr>
-          <w:rFonts w:asciiTheme="minorHAnsi" w:eastAsiaTheme="minorHAnsi" w:hAnsiTheme="minorHAnsi" w:cstheme="minorBidi"/>
-          <w:color w:val="auto"/>
-          <w:sz w:val="22"/>
-          <w:szCs w:val="22"/>
-          <w:lang w:eastAsia="en-US"/>
-        </w:rPr>
-      </w:sdtEndPr>
+      <w:sdtEndPr/>
       <w:sdtContent>
         <w:p>
           <w:pPr>
@@ -1018,28 +1023,7 @@
         <w:jc w:val="both"/>
       </w:pPr>
       <w:r>
-        <w:t>Es soll die Simulation eines Zwei-Personen-Spiels mit dem Namen Nim umgesetzt werden.</w:t>
-      </w:r>
-      <w:r>
-        <w:t xml:space="preserve"> </w:t>
-      </w:r>
-      <w:r>
-        <w:t>Dabei werden aus mehreren Reihen, aber mindestens 1 und maximal 9, Streichhölzer gezogen.</w:t>
-      </w:r>
-      <w:r>
-        <w:t xml:space="preserve"> </w:t>
-      </w:r>
-      <w:r>
-        <w:t>Ein Zug darf immer nur 1-n Hölzer aus einer Reihe ziehen, die n Hölzer hat.</w:t>
-      </w:r>
-      <w:r>
-        <w:t xml:space="preserve"> </w:t>
-      </w:r>
-      <w:r>
-        <w:t xml:space="preserve">Die Reihenfolge der vertikal angeordneten Reihen ist nicht relevant, da ja </w:t>
-      </w:r>
-      <w:r>
-        <w:t>eine beliebige ausgewählt wird.</w:t>
+        <w:t>Es soll die Simulation eines Zwei-Personen-Spiels mit dem Namen Nim umgesetzt werden. Dabei werden aus mehreren Reihen, aber mindestens 1 und maximal 9, Streichhölzer gezogen. Ein Zug darf immer nur 1-n Hölzer aus einer Reihe ziehen, die n Hölzer hat. Die Reihenfolge der vertikal angeordneten Reihen ist nicht relevant, da ja eine beliebige ausgewählt wird.</w:t>
       </w:r>
     </w:p>
     <w:p>
@@ -1047,31 +1031,7 @@
         <w:jc w:val="both"/>
       </w:pPr>
       <w:r>
-        <w:t>Der Spieler, welcher die letzten Hölzchen zieht, gewinnt.</w:t>
-      </w:r>
-      <w:r>
-        <w:t xml:space="preserve"> </w:t>
-      </w:r>
-      <w:r>
-        <w:t>Daher muss eine Strategie für Spieler 1</w:t>
-      </w:r>
-      <w:r>
-        <w:t xml:space="preserve"> </w:t>
-      </w:r>
-      <w:r>
-        <w:t>entwickelt werden, die eine möglichst gute Ausgangslage schafft. Spieler 2 ist durch den Zufall gesteuert,</w:t>
-      </w:r>
-      <w:r>
-        <w:t xml:space="preserve"> </w:t>
-      </w:r>
-      <w:r>
-        <w:t>solange er nicht sofort gewinnen kann.</w:t>
-      </w:r>
-      <w:r>
-        <w:t xml:space="preserve"> </w:t>
-      </w:r>
-      <w:r>
-        <w:t>Berücksichtigt werden müssen auch Spielfehler, dass kein Hölzchen genommen wurde oder aus mehreren Reihen.</w:t>
+        <w:t>Der Spieler, welcher die letzten Hölzchen zieht, gewinnt. Daher muss eine Strategie für Spieler 1 entwickelt werden, die eine möglichst gute Ausgangslage schafft. Spieler 2 ist durch den Zufall gesteuert, solange er nicht sofort gewinnen kann. Berücksichtigt werden müssen auch Spielfehler, dass kein Hölzchen genommen wurde oder aus mehreren Reihen.</w:t>
       </w:r>
     </w:p>
     <w:p>
@@ -1079,22 +1039,7 @@
         <w:jc w:val="both"/>
       </w:pPr>
       <w:r>
-        <w:t>Wie eine möglichst gute Ausgangslage aussieht ist nicht näher defin</w:t>
-      </w:r>
-      <w:r>
-        <w:t xml:space="preserve">iert. Daher muss eine Strategie </w:t>
-      </w:r>
-      <w:r>
-        <w:t>entworfen werden, die diese erzeugt bzw. findet. Ein Spiel wird 10mal durchgeführt und es gibt in jeder</w:t>
-      </w:r>
-      <w:r>
-        <w:t xml:space="preserve"> </w:t>
-      </w:r>
-      <w:r>
-        <w:t>Runde einen Sieger. Am Ende wird</w:t>
-      </w:r>
-      <w:r>
-        <w:t xml:space="preserve"> eine kurze Statistik ausgeben.</w:t>
+        <w:t>Wie eine möglichst gute Ausgangslage aussieht ist nicht näher definiert. Daher muss eine Strategie entworfen werden, die diese erzeugt bzw. findet. Ein Spiel wird 10mal durchgeführt und es gibt in jeder Runde einen Sieger. Am Ende wird eine kurze Statistik ausgeben.</w:t>
       </w:r>
     </w:p>
     <w:p>
@@ -1102,19 +1047,7 @@
         <w:jc w:val="both"/>
       </w:pPr>
       <w:r>
-        <w:t>Das Programm kann grob in ein Model, eine View und einen Controller unterteilt werden.</w:t>
-      </w:r>
-      <w:r>
-        <w:t xml:space="preserve"> </w:t>
-      </w:r>
-      <w:r>
-        <w:t xml:space="preserve">Dabei sind alle Daten im Model gespeichert, die Ausgabe </w:t>
-      </w:r>
-      <w:r>
-        <w:t>erfolgt über die View und der Co</w:t>
-      </w:r>
-      <w:r>
-        <w:t>ntroller nimmt alle Berechnungen vor.</w:t>
+        <w:t>Das Programm kann grob in ein Model, eine View und einen Controller unterteilt werden. Dabei sind alle Daten im Model gespeichert, die Ausgabe erfolgt über die View und der Controller nimmt alle Berechnungen vor.</w:t>
       </w:r>
     </w:p>
     <w:p>
@@ -1131,6 +1064,167 @@
         <w:t>Eingabeformat</w:t>
       </w:r>
       <w:bookmarkEnd w:id="2"/>
+    </w:p>
+    <w:p>
+      <w:r>
+        <w:t>Das Eingabeformat besagt, dass aus einer Eingabedatei gelesen wird. Diese muss die Dateiendung „.in“ haben. Die Datei beginnt mit einer oder mehreren Kommentarzeilen. Diese haben als erstes Zeichen ein Doppelkreuz („#“)</w:t>
+      </w:r>
+      <w:r>
+        <w:t xml:space="preserve">, gefolgt von einer kurzen Beschreibung. Ich gehe davon aus, dass mindestens ein Zeichen folgen muss. </w:t>
+      </w:r>
+      <w:r>
+        <w:br/>
+        <w:t>Nach den Kommentarzeilen ist genau eine Zeile mit den Startreihen des Spiels. Dabei sind ganze Zahlen von 1 bis 9 gültig, von denen mindestens eine und maximal 9 durch Leerzeichen getrennt sind.</w:t>
+      </w:r>
+      <w:r>
+        <w:t xml:space="preserve"> Beispiel</w:t>
+      </w:r>
+      <w:r>
+        <w:t>:</w:t>
+      </w:r>
+    </w:p>
+    <w:p>
+      <w:r>
+        <w:t>#IHK Beispiel 1</w:t>
+      </w:r>
+      <w:r>
+        <w:br/>
+      </w:r>
+      <w:r>
+        <w:t>3 4 5</w:t>
+      </w:r>
+    </w:p>
+    <w:p/>
+    <w:p>
+      <w:pPr>
+        <w:pStyle w:val="berschrift2"/>
+      </w:pPr>
+      <w:bookmarkStart w:id="3" w:name="_Toc384716954"/>
+      <w:r>
+        <w:t>Ausgabeformat</w:t>
+      </w:r>
+      <w:bookmarkEnd w:id="3"/>
+    </w:p>
+    <w:p>
+      <w:r>
+        <w:t>Die Ausgabe erfolgt in eine zur Eingabedatei gleichnamige Ausgabedatei  mit der Dateiendung „.out“.</w:t>
+      </w:r>
+      <w:r>
+        <w:t xml:space="preserve"> Hinein werden zu Beginn alle Kommentarzeilen geschrieben, gefolgt von einer Zeile mit der Startverteilung, zwei Zeilen Gewonnen Spiele von Spieler 1 und Spieler 2. Dann folgenden über mehrere Zeilen zwei Beispiele von gewonnenen Spieler. Das Format ist durch die Beispiele in der Aufgabenstellung vorgegeben.</w:t>
+      </w:r>
+    </w:p>
+    <w:p>
+      <w:r>
+        <w:t># IHK Beispiel 1</w:t>
+      </w:r>
+      <w:r>
+        <w:br/>
+      </w:r>
+      <w:r>
+        <w:t>Startverteilung: (3,4,5)</w:t>
+      </w:r>
+      <w:r>
+        <w:br/>
+      </w:r>
+      <w:r>
+        <w:t>Gewonnene Spiele Spieler 1: 90 %</w:t>
+      </w:r>
+      <w:r>
+        <w:br/>
+      </w:r>
+      <w:r>
+        <w:t>Gewonnene Spiele Spieler 2: 10 %</w:t>
+      </w:r>
+      <w:r>
+        <w:br/>
+      </w:r>
+      <w:r>
+        <w:lastRenderedPageBreak/>
+        <w:t>Beispiel eines von Spieler 1 gewonnenen Spiels:</w:t>
+      </w:r>
+      <w:r>
+        <w:br/>
+      </w:r>
+      <w:r>
+        <w:t>Zug  0, Spieler 1 : (3,4,5) -&gt; (0,4,5)</w:t>
+      </w:r>
+      <w:r>
+        <w:br/>
+      </w:r>
+      <w:r>
+        <w:t>Zug  1, Spieler 2 : (0,4,5) -&gt; (0,2,5)</w:t>
+      </w:r>
+      <w:r>
+        <w:br/>
+      </w:r>
+      <w:r>
+        <w:t>Zug  2, Spieler 1 : (0,2,5) -&gt; (0,1,5)</w:t>
+      </w:r>
+      <w:r>
+        <w:br/>
+      </w:r>
+      <w:r>
+        <w:t>Zug  3, Spieler 2 : (0,1,5) -&gt; (0,1,0)</w:t>
+      </w:r>
+      <w:r>
+        <w:br/>
+      </w:r>
+      <w:r>
+        <w:t>Zug  4, Spieler 1 : (0,1,0) -&gt; (0,0,0)</w:t>
+      </w:r>
+      <w:r>
+        <w:br/>
+      </w:r>
+      <w:r>
+        <w:t>Beispiel eines von Spieler 2 gewonnenen Spiels:</w:t>
+      </w:r>
+      <w:r>
+        <w:br/>
+      </w:r>
+      <w:r>
+        <w:t>Zug  0, Spieler 1 : (3,4,5) -&gt; (0,4,5)</w:t>
+      </w:r>
+      <w:r>
+        <w:br/>
+      </w:r>
+      <w:r>
+        <w:t>Zug  1, Spieler 2 : (0,4,5) -&gt; (0,4,2)</w:t>
+      </w:r>
+      <w:r>
+        <w:br/>
+      </w:r>
+      <w:r>
+        <w:t>Zug  2, Spieler 1 : (0,4,2) -&gt; (0,1,2)</w:t>
+      </w:r>
+      <w:r>
+        <w:br/>
+      </w:r>
+      <w:r>
+        <w:t>Zug  3, Spieler 2 : (0,1,2) -&gt; (0,1,1)</w:t>
+      </w:r>
+      <w:r>
+        <w:br/>
+      </w:r>
+      <w:r>
+        <w:t>Zug  4, Spieler 1 : (0,1,1) -&gt; (0,0,1)</w:t>
+      </w:r>
+      <w:r>
+        <w:br/>
+      </w:r>
+      <w:r>
+        <w:t>Zug  5, Spieler 2 : (0,0,1) -&gt; (0,0,0)</w:t>
+      </w:r>
+    </w:p>
+    <w:p/>
+    <w:p>
+      <w:pPr>
+        <w:pStyle w:val="berschrift2"/>
+      </w:pPr>
+      <w:bookmarkStart w:id="4" w:name="_Toc384716955"/>
+      <w:r>
+        <w:t>Anforderung an das Gesamtsystem</w:t>
+      </w:r>
+      <w:bookmarkEnd w:id="4"/>
     </w:p>
     <w:p/>
     <w:p/>
@@ -1138,45 +1232,249 @@
       <w:pPr>
         <w:pStyle w:val="berschrift2"/>
       </w:pPr>
-      <w:bookmarkStart w:id="3" w:name="_Toc384716954"/>
-      <w:r>
-        <w:t>Ausgabeformat</w:t>
-      </w:r>
-      <w:bookmarkEnd w:id="3"/>
+      <w:bookmarkStart w:id="5" w:name="_Toc384716956"/>
+      <w:r>
+        <w:t>Sonderfälle</w:t>
+      </w:r>
+      <w:bookmarkEnd w:id="5"/>
+    </w:p>
+    <w:p>
+      <w:r>
+        <w:t>Durch die Aufgabenstellung und das Eingabeformat ergeben sich folgende Sonderfälle:</w:t>
+      </w:r>
+    </w:p>
+    <w:p>
+      <w:pPr>
+        <w:pStyle w:val="Listenabsatz"/>
+        <w:numPr>
+          <w:ilvl w:val="0"/>
+          <w:numId w:val="3"/>
+        </w:numPr>
+      </w:pPr>
+      <w:r>
+        <w:t>Die Startverteilung ist eine Reihe mit einer Eins (Minimalfall).</w:t>
+      </w:r>
+    </w:p>
+    <w:p>
+      <w:pPr>
+        <w:pStyle w:val="Listenabsatz"/>
+        <w:numPr>
+          <w:ilvl w:val="0"/>
+          <w:numId w:val="3"/>
+        </w:numPr>
+      </w:pPr>
+      <w:r>
+        <w:t>Die Startverteilung besteht aus neun Reihen mit Neuen (Maximalfall).</w:t>
+      </w:r>
+    </w:p>
+    <w:p>
+      <w:r>
+        <w:t>Die Behandlung von Sonderfällen ist in der Verfahrensbeschreibung enthalten.</w:t>
+      </w:r>
     </w:p>
     <w:p/>
-    <w:p/>
     <w:p>
       <w:pPr>
         <w:pStyle w:val="berschrift2"/>
       </w:pPr>
-      <w:bookmarkStart w:id="4" w:name="_Toc384716955"/>
-      <w:r>
-        <w:t>Anforderung an das Gesamtsystem</w:t>
-      </w:r>
-      <w:bookmarkEnd w:id="4"/>
-    </w:p>
-    <w:p/>
-    <w:p/>
+      <w:r>
+        <w:t>Fehlerfälle</w:t>
+      </w:r>
+    </w:p>
+    <w:p>
+      <w:pPr>
+        <w:jc w:val="both"/>
+      </w:pPr>
+      <w:r>
+        <w:t>Die auftretenden Fehler können in grob in drei Kategorien aufgeteilt werden: technische, syntaktische und semantische Fehler.</w:t>
+      </w:r>
+      <w:r>
+        <w:t xml:space="preserve"> Technische Fehler liegen vor, wenn die angegebene Datei nicht vorhanden ist oder keine Zugriffsrechte vorhanden </w:t>
+      </w:r>
+      <w:r>
+        <w:t>sind</w:t>
+      </w:r>
+      <w:r>
+        <w:t>.</w:t>
+      </w:r>
+      <w:r>
+        <w:t xml:space="preserve"> Syntaktische Fehler treten auf, wenn die Eingabedatei die Formatvorgaben nicht korrekt einhält. Bei semantischen Fehlern sind fehlerhafte Werte (z.B. 0 als Reihe) </w:t>
+      </w:r>
+      <w:r>
+        <w:t>enthalten</w:t>
+      </w:r>
+      <w:r>
+        <w:t>.</w:t>
+      </w:r>
+    </w:p>
+    <w:p>
+      <w:pPr>
+        <w:jc w:val="both"/>
+      </w:pPr>
+      <w:r>
+        <w:t>Durch die Analyse der Aufgabenstellung und Eingabeanforderung ergeben sich folgende syntaktische Fehlerfälle:</w:t>
+      </w:r>
+    </w:p>
+    <w:p>
+      <w:pPr>
+        <w:pStyle w:val="Listenabsatz"/>
+        <w:numPr>
+          <w:ilvl w:val="0"/>
+          <w:numId w:val="4"/>
+        </w:numPr>
+        <w:jc w:val="both"/>
+      </w:pPr>
+      <w:r>
+        <w:t>Die Eingabedatei enthält keine Kommentarzeile</w:t>
+      </w:r>
+    </w:p>
+    <w:p>
+      <w:pPr>
+        <w:pStyle w:val="Listenabsatz"/>
+        <w:numPr>
+          <w:ilvl w:val="0"/>
+          <w:numId w:val="4"/>
+        </w:numPr>
+        <w:jc w:val="both"/>
+      </w:pPr>
+      <w:r>
+        <w:t>In der Eingabedatei werden falsche Kommentarzeichen verwendet</w:t>
+      </w:r>
+    </w:p>
+    <w:p>
+      <w:pPr>
+        <w:pStyle w:val="Listenabsatz"/>
+        <w:numPr>
+          <w:ilvl w:val="0"/>
+          <w:numId w:val="4"/>
+        </w:numPr>
+        <w:jc w:val="both"/>
+      </w:pPr>
+      <w:r>
+        <w:t>Die Eingabedatei enthält falsche Trennzeichen von Reihenwerten</w:t>
+      </w:r>
+    </w:p>
+    <w:p>
+      <w:pPr>
+        <w:pStyle w:val="Listenabsatz"/>
+        <w:numPr>
+          <w:ilvl w:val="0"/>
+          <w:numId w:val="4"/>
+        </w:numPr>
+        <w:jc w:val="both"/>
+      </w:pPr>
+      <w:r>
+        <w:t>Die Eingabedatei enthält mehrere Zeilen mit Reihenwerten</w:t>
+      </w:r>
+    </w:p>
+    <w:p>
+      <w:pPr>
+        <w:jc w:val="both"/>
+      </w:pPr>
+    </w:p>
+    <w:p>
+      <w:pPr>
+        <w:jc w:val="both"/>
+      </w:pPr>
+    </w:p>
+    <w:p>
+      <w:pPr>
+        <w:jc w:val="both"/>
+      </w:pPr>
+      <w:bookmarkStart w:id="6" w:name="_Toc384716957"/>
+      <w:r>
+        <w:lastRenderedPageBreak/>
+        <w:t xml:space="preserve">Durch die Analyse der Aufgabenstellung und Eingabeanforderung ergeben sich folgende </w:t>
+      </w:r>
+      <w:r>
+        <w:t>semantische</w:t>
+      </w:r>
+      <w:r>
+        <w:t xml:space="preserve"> Fehlerfälle:</w:t>
+      </w:r>
+    </w:p>
+    <w:p>
+      <w:pPr>
+        <w:pStyle w:val="Listenabsatz"/>
+        <w:numPr>
+          <w:ilvl w:val="0"/>
+          <w:numId w:val="5"/>
+        </w:numPr>
+        <w:jc w:val="both"/>
+      </w:pPr>
+      <w:r>
+        <w:t>Die Reihen sind nicht als ganze Zahlen gegeben</w:t>
+      </w:r>
+    </w:p>
+    <w:p>
+      <w:pPr>
+        <w:pStyle w:val="Listenabsatz"/>
+        <w:numPr>
+          <w:ilvl w:val="0"/>
+          <w:numId w:val="5"/>
+        </w:numPr>
+        <w:jc w:val="both"/>
+      </w:pPr>
+      <w:r>
+        <w:t xml:space="preserve">Es sind keine </w:t>
+      </w:r>
+      <w:r>
+        <w:t xml:space="preserve">oder mehr als 9 </w:t>
+      </w:r>
+      <w:r>
+        <w:t>Reihen angegeben</w:t>
+      </w:r>
+    </w:p>
+    <w:p>
+      <w:pPr>
+        <w:pStyle w:val="Listenabsatz"/>
+        <w:numPr>
+          <w:ilvl w:val="0"/>
+          <w:numId w:val="5"/>
+        </w:numPr>
+        <w:jc w:val="both"/>
+      </w:pPr>
+      <w:r>
+        <w:t>Der Wert einer Reihe ist kleiner 1 oder größer 9</w:t>
+      </w:r>
+    </w:p>
+    <w:p>
+      <w:pPr>
+        <w:pStyle w:val="Listenabsatz"/>
+        <w:numPr>
+          <w:ilvl w:val="0"/>
+          <w:numId w:val="5"/>
+        </w:numPr>
+        <w:jc w:val="both"/>
+      </w:pPr>
+      <w:r>
+        <w:t xml:space="preserve">Es befinden sich </w:t>
+      </w:r>
+      <w:r>
+        <w:t xml:space="preserve">doppelte oder </w:t>
+      </w:r>
+      <w:r>
+        <w:t>überflüssige Leerzeichen in der Zeile mit Reihenwerten</w:t>
+      </w:r>
+    </w:p>
+    <w:p>
+      <w:pPr>
+        <w:pStyle w:val="berschrift1"/>
+      </w:pPr>
+      <w:r>
+        <w:t>Verfahrensbeschreibung</w:t>
+      </w:r>
+      <w:bookmarkEnd w:id="6"/>
+    </w:p>
     <w:p>
       <w:pPr>
         <w:pStyle w:val="berschrift2"/>
       </w:pPr>
-      <w:bookmarkStart w:id="5" w:name="_Toc384716956"/>
-      <w:r>
-        <w:t>Sonderfälle</w:t>
-      </w:r>
-      <w:bookmarkEnd w:id="5"/>
-    </w:p>
-    <w:p/>
-    <w:p/>
-    <w:p>
-      <w:pPr>
-        <w:pStyle w:val="berschrift2"/>
-      </w:pPr>
-      <w:r>
-        <w:t>Fehlerfälle</w:t>
-      </w:r>
+      <w:bookmarkStart w:id="7" w:name="_Toc384716958"/>
+      <w:r>
+        <w:t>Strategie von Spieler 1</w:t>
+      </w:r>
+      <w:bookmarkEnd w:id="7"/>
     </w:p>
     <w:p>
       <w:pPr>
@@ -1185,40 +1483,8 @@
     </w:p>
     <w:p>
       <w:pPr>
-        <w:pStyle w:val="berschrift1"/>
-      </w:pPr>
-      <w:bookmarkStart w:id="6" w:name="_Toc384716957"/>
-      <w:r>
-        <w:lastRenderedPageBreak/>
-        <w:t>Verfahrensbeschreibung</w:t>
-      </w:r>
-      <w:bookmarkEnd w:id="6"/>
-    </w:p>
-    <w:p>
-      <w:pPr>
-        <w:pStyle w:val="berschrift2"/>
-      </w:pPr>
-      <w:bookmarkStart w:id="7" w:name="_Toc384716958"/>
-      <w:r>
-        <w:t>Strategie von S</w:t>
-      </w:r>
-      <w:r>
-        <w:t>pieler</w:t>
-      </w:r>
-      <w:r>
-        <w:t xml:space="preserve"> 1</w:t>
-      </w:r>
-      <w:bookmarkEnd w:id="7"/>
-    </w:p>
-    <w:p>
-      <w:pPr>
         <w:jc w:val="both"/>
       </w:pPr>
-    </w:p>
-    <w:p>
-      <w:pPr>
-        <w:jc w:val="both"/>
-      </w:pPr>
       <w:r>
         <w:t>Es ist sehr wichtig, die gute Ausgangslage zu finden. Daher ist mein</w:t>
       </w:r>
@@ -1226,34 +1492,7 @@
         <w:t>e</w:t>
       </w:r>
       <w:r>
-        <w:t xml:space="preserve"> Strategie in drei Schritte aufgeteilt.</w:t>
-      </w:r>
-      <w:r>
-        <w:t xml:space="preserve"> </w:t>
-      </w:r>
-      <w:r>
-        <w:t>Zuerst werden alle möglichen Schritte erzeugt, wobei einige Einschränkungen gelten. Bei einer 1 in e</w:t>
-      </w:r>
-      <w:r>
-        <w:t>i</w:t>
-      </w:r>
-      <w:r>
-        <w:t>ner</w:t>
-      </w:r>
-      <w:r>
-        <w:t xml:space="preserve"> </w:t>
-      </w:r>
-      <w:r>
-        <w:t>Reihenfolge kann nur 0 oder 1 rauskommen. Bei einer 2 kann nur 0 oder 1 rauskommen. Sonst kann 0, 1 oder 2 rauskommen.</w:t>
-      </w:r>
-      <w:r>
-        <w:t xml:space="preserve"> </w:t>
-      </w:r>
-      <w:r>
-        <w:t>So generiere ich für jede Reihe, die ungleich 0 is</w:t>
-      </w:r>
-      <w:r>
-        <w:t>t, 1-3 mögliche Entscheidungen.</w:t>
+        <w:t xml:space="preserve"> Strategie in drei Schritte aufgeteilt. Zuerst werden alle möglichen Schritte erzeugt, wobei einige Einschränkungen gelten. Bei einer 1 in einer Reihenfolge kann nur 0 oder 1 rauskommen. Bei einer 2 kann nur 0 oder 1 rauskommen. Sonst kann 0, 1 oder 2 rauskommen. So generiere ich für jede Reihe, die ungleich 0 ist, 1-3 mögliche Entscheidungen.</w:t>
       </w:r>
     </w:p>
     <w:p>
@@ -1317,52 +1556,36 @@
       </w:r>
     </w:p>
     <w:p>
-      <w:pPr>
-        <w:jc w:val="both"/>
-      </w:pPr>
       <w:r>
         <w:t>wenn b gerade ist</w:t>
       </w:r>
     </w:p>
     <w:p>
-      <w:pPr>
-        <w:jc w:val="both"/>
-      </w:pPr>
       <w:r>
         <w:tab/>
         <w:t>s wird um a-b erhöht</w:t>
       </w:r>
-    </w:p>
-    <w:p>
-      <w:pPr>
-        <w:jc w:val="both"/>
-      </w:pPr>
+      <w:r>
+        <w:br/>
+      </w:r>
       <w:r>
         <w:tab/>
         <w:t>s wird um e erhöht</w:t>
       </w:r>
     </w:p>
     <w:p>
-      <w:pPr>
-        <w:jc w:val="both"/>
-      </w:pPr>
       <w:r>
         <w:t>sonst</w:t>
       </w:r>
     </w:p>
     <w:p>
-      <w:pPr>
-        <w:jc w:val="both"/>
-      </w:pPr>
       <w:r>
         <w:tab/>
         <w:t>s wird um (a-b-3) erhöht</w:t>
       </w:r>
-    </w:p>
-    <w:p>
-      <w:pPr>
-        <w:jc w:val="both"/>
-      </w:pPr>
+      <w:r>
+        <w:br/>
+      </w:r>
       <w:r>
         <w:tab/>
         <w:t>s wird um e verringert</w:t>
@@ -1373,45 +1596,231 @@
         <w:jc w:val="both"/>
       </w:pPr>
       <w:r>
-        <w:t>Dadurch erhalte ich eine Punktzahl, die bestimmt wie gut eine Möglichkeit ist.</w:t>
+        <w:t>Dadurch erhalte ich eine Punktzahl, die bestimmt wie gut eine Möglichkeit ist. Eine ungerade Anzahl an Reihen ungleich 0 ist also sehr gut, insbesondere wenn darin Einsen sind. Eine unge Anzahl an Reihen ungleich 0 ist schlecht und noch schlimmer, wenn Einsen darin vorkommen.</w:t>
+      </w:r>
+    </w:p>
+    <w:p>
+      <w:pPr>
+        <w:jc w:val="both"/>
+      </w:pPr>
+      <w:r>
+        <w:t>Die beste Entscheidung wird im dritten Schritt ermittelt und ausgeführt. Bei mehreren gleichguten kann eine beliebige (ggf. die erste) ausgewählt werden.</w:t>
+      </w:r>
+    </w:p>
+    <w:p>
+      <w:pPr>
+        <w:jc w:val="both"/>
+      </w:pPr>
+    </w:p>
+    <w:p>
+      <w:pPr>
+        <w:pStyle w:val="berschrift2"/>
+      </w:pPr>
+      <w:bookmarkStart w:id="8" w:name="_Toc384716959"/>
+      <w:r>
+        <w:t>Sonderfälle</w:t>
+      </w:r>
+    </w:p>
+    <w:p>
+      <w:r>
+        <w:t>Die oben genannten Sonderfälle werden wie folgt behandelt:</w:t>
+      </w:r>
+    </w:p>
+    <w:p>
+      <w:r>
+        <w:rPr>
+          <w:b/>
+        </w:rPr>
+        <w:lastRenderedPageBreak/>
+        <w:t>Die Startverteilung ist eine Reihe mit einer Eins</w:t>
+      </w:r>
+      <w:r>
+        <w:br/>
+        <w:t>Der Algorithmus wird normal ausgeführt.</w:t>
+      </w:r>
+    </w:p>
+    <w:p>
+      <w:r>
+        <w:rPr>
+          <w:b/>
+        </w:rPr>
+        <w:t>Die Startverteilung besteht aus neun Reihen mit Neuen</w:t>
+      </w:r>
+      <w:r>
+        <w:br/>
+        <w:t>Der Algorithmus wird normal ausgeführt.</w:t>
+      </w:r>
+    </w:p>
+    <w:p/>
+    <w:p>
+      <w:pPr>
+        <w:pStyle w:val="berschrift2"/>
+      </w:pPr>
+      <w:r>
+        <w:t>Fehlerfälle</w:t>
+      </w:r>
+    </w:p>
+    <w:p>
+      <w:r>
+        <w:t>Die oben genannten Fehlerfälle werden wie folgt behandelt:</w:t>
+      </w:r>
+    </w:p>
+    <w:p>
+      <w:r>
+        <w:rPr>
+          <w:b/>
+        </w:rPr>
+        <w:t>Die Eingabedatei enthält keine Kommentarzeile</w:t>
+      </w:r>
+      <w:r>
+        <w:rPr>
+          <w:b/>
+        </w:rPr>
+        <w:br/>
+      </w:r>
+      <w:r>
+        <w:t>Das Programm schreibt eine Fehlermeldung in die Ausgabedatei und wird abgebrochen.</w:t>
+      </w:r>
+    </w:p>
+    <w:p>
+      <w:r>
+        <w:rPr>
+          <w:b/>
+        </w:rPr>
+        <w:t>In der Eingabedatei werden falsche Kommentarzeichen verwendet</w:t>
+      </w:r>
+      <w:r>
+        <w:br/>
+      </w:r>
+      <w:r>
+        <w:t>Das Programm schreibt eine Fehlermeldung in die Ausgabedatei und wird abgebrochen</w:t>
+      </w:r>
+      <w:r>
+        <w:t>.</w:t>
+      </w:r>
+    </w:p>
+    <w:p>
+      <w:r>
+        <w:rPr>
+          <w:b/>
+        </w:rPr>
+        <w:t>Die Eingabedatei enthält falsche Trennzeichen von Reihenwerten</w:t>
+      </w:r>
+      <w:r>
+        <w:br/>
+      </w:r>
+      <w:r>
+        <w:t>Das Programm schreibt eine Fehlermeldung in die Ausgabedatei und wird abgebrochen.</w:t>
+      </w:r>
+    </w:p>
+    <w:p>
+      <w:r>
+        <w:rPr>
+          <w:b/>
+        </w:rPr>
+        <w:t>Die Eingabedatei enthält mehrere Zeilen mit Reihenwerten</w:t>
+      </w:r>
+      <w:r>
+        <w:br/>
+      </w:r>
+      <w:r>
+        <w:t xml:space="preserve">Das Programm </w:t>
+      </w:r>
+      <w:r>
+        <w:t>nimmt die erste gefundene Zeile mit Reihenwerten und führt den Algorithmus mit diesen durch. Alle weiteren Zeilen werden ignoriert, es wird aber eine Warnung an die Ausgabedatei angehängt.</w:t>
+      </w:r>
+    </w:p>
+    <w:p>
+      <w:r>
+        <w:rPr>
+          <w:b/>
+        </w:rPr>
+        <w:t>Die Reihen sind nicht als ganze Zahlen gegeben</w:t>
+      </w:r>
+      <w:r>
+        <w:br/>
+      </w:r>
+      <w:r>
+        <w:t>Das Programm schreibt eine Fehlermeldung in die Ausgabedatei und wird abgebrochen.</w:t>
+      </w:r>
+    </w:p>
+    <w:p>
+      <w:r>
+        <w:rPr>
+          <w:b/>
+        </w:rPr>
+        <w:t xml:space="preserve">Es sind keine </w:t>
+      </w:r>
+      <w:r>
+        <w:rPr>
+          <w:b/>
+        </w:rPr>
+        <w:t xml:space="preserve">oder mehr als 9 </w:t>
+      </w:r>
+      <w:r>
+        <w:rPr>
+          <w:b/>
+        </w:rPr>
+        <w:t>Reihen angegeben</w:t>
+      </w:r>
+      <w:r>
+        <w:br/>
+      </w:r>
+      <w:r>
+        <w:t>Das Programm schreibt eine Fehlermeldung in die Ausgabedatei und wird abgebrochen.</w:t>
+      </w:r>
+    </w:p>
+    <w:p>
+      <w:r>
+        <w:rPr>
+          <w:b/>
+        </w:rPr>
+        <w:t>Der Wert einer Reihe ist kleiner 1 oder größer 9</w:t>
+      </w:r>
+      <w:r>
+        <w:br/>
+        <w:t>Der Wert wird auf 1 oder 9 korrigiert und der Algorithmus normal ausgeführt. Es wird eine Warnung in der Ausgabedatei angehängt.</w:t>
+      </w:r>
+    </w:p>
+    <w:p>
+      <w:r>
+        <w:rPr>
+          <w:b/>
+        </w:rPr>
+        <w:t>Es befinden sich doppelte oder überflüssige Leerzeichen in der Zeile mit Reihenwerten</w:t>
+      </w:r>
+      <w:r>
+        <w:br/>
+        <w:t xml:space="preserve">Die Leerzeichen werden ignoriert und </w:t>
+      </w:r>
+      <w:r>
+        <w:t>der Algorithmus normal ausgeführt.</w:t>
+      </w:r>
+    </w:p>
+    <w:p>
+      <w:pPr>
+        <w:pStyle w:val="berschrift2"/>
+      </w:pPr>
+    </w:p>
+    <w:p>
+      <w:r>
+        <w:t xml:space="preserve">In Fällen wo nach einem Fehler weitergearbeitet wird, wird </w:t>
+      </w:r>
+      <w:r>
+        <w:t>weiterhin</w:t>
       </w:r>
       <w:r>
         <w:t xml:space="preserve"> </w:t>
       </w:r>
       <w:r>
-        <w:t>Eine ungerade Anzahl an Reihen ungleich 0 ist also sehr gut, insbesondere wenn darin Einsen sind.</w:t>
-      </w:r>
-      <w:r>
-        <w:t xml:space="preserve"> </w:t>
-      </w:r>
-      <w:r>
-        <w:t>Eine unge Anzahl an Reihen ungleich 0 ist schlecht und noch schlimmer, wenn Einsen darin vorkommen.</w:t>
-      </w:r>
-    </w:p>
-    <w:p>
-      <w:pPr>
-        <w:jc w:val="both"/>
-      </w:pPr>
-      <w:r>
-        <w:t>Die beste Entscheidung wird im dritten Schritt ermittelt und ausge</w:t>
-      </w:r>
-      <w:r>
-        <w:t xml:space="preserve">führt. Bei mehreren gleichguten </w:t>
-      </w:r>
-      <w:r>
-        <w:t>kann eine beliebige (ggf. die erste) ausgewählt werden.</w:t>
-      </w:r>
-    </w:p>
-    <w:p>
-      <w:pPr>
-        <w:jc w:val="both"/>
-      </w:pPr>
-    </w:p>
+        <w:t>auf andere Fehler geprüft.</w:t>
+      </w:r>
+    </w:p>
+    <w:p/>
     <w:p>
       <w:pPr>
         <w:pStyle w:val="berschrift2"/>
       </w:pPr>
-      <w:bookmarkStart w:id="8" w:name="_Toc384716959"/>
       <w:r>
         <w:t>Gesamtsystem</w:t>
       </w:r>
@@ -1429,6 +1838,7 @@
         <w:pStyle w:val="berschrift1"/>
       </w:pPr>
       <w:r>
+        <w:lastRenderedPageBreak/>
         <w:t>Änderungen</w:t>
       </w:r>
     </w:p>
@@ -1461,7 +1871,6 @@
         </w:numPr>
       </w:pPr>
       <w:r>
-        <w:lastRenderedPageBreak/>
         <w:t>Copy-Konstruktor zu GameState hinzugefügt</w:t>
       </w:r>
     </w:p>
@@ -1475,6 +1884,39 @@
       </w:pPr>
       <w:r>
         <w:t>GameState hat toString() überschrieben</w:t>
+      </w:r>
+    </w:p>
+    <w:p>
+      <w:pPr>
+        <w:pStyle w:val="Listenabsatz"/>
+        <w:numPr>
+          <w:ilvl w:val="0"/>
+          <w:numId w:val="2"/>
+        </w:numPr>
+      </w:pPr>
+      <w:r>
+        <w:t>playGame</w:t>
+      </w:r>
+      <w:r>
+        <w:t xml:space="preserve">() in Controller-Klasse private </w:t>
+      </w:r>
+      <w:r>
+        <w:t>gesetzt</w:t>
+      </w:r>
+    </w:p>
+    <w:p>
+      <w:pPr>
+        <w:pStyle w:val="Listenabsatz"/>
+        <w:numPr>
+          <w:ilvl w:val="0"/>
+          <w:numId w:val="2"/>
+        </w:numPr>
+      </w:pPr>
+      <w:r>
+        <w:t>OutputWriter</w:t>
+      </w:r>
+      <w:r>
+        <w:t xml:space="preserve"> um Methode append() erweitert, um Fehler und Warnings auszugeben</w:t>
       </w:r>
       <w:bookmarkStart w:id="9" w:name="_GoBack"/>
       <w:bookmarkEnd w:id="9"/>
@@ -1534,9 +1976,13 @@
         <w:dataBinding w:prefixMappings="xmlns:ns0='http://purl.org/dc/elements/1.1/' xmlns:ns1='http://schemas.openxmlformats.org/package/2006/metadata/core-properties' " w:xpath="/ns1:coreProperties[1]/ns0:creator[1]" w:storeItemID="{6C3C8BC8-F283-45AE-878A-BAB7291924A1}"/>
         <w:text/>
       </w:sdtPr>
+      <w:sdtEndPr/>
       <w:sdtContent>
         <w:r>
-          <w:t>Markus Fassbender</w:t>
+          <w:t>Markus Faß</w:t>
+        </w:r>
+        <w:r>
+          <w:t>bender</w:t>
         </w:r>
       </w:sdtContent>
     </w:sdt>
@@ -1559,6 +2005,7 @@
           <w:calendar w:val="gregorian"/>
         </w:date>
       </w:sdtPr>
+      <w:sdtEndPr/>
       <w:sdtContent>
         <w:r>
           <w:t>11.04.2014</w:t>
@@ -1584,7 +2031,7 @@
       <w:rPr>
         <w:noProof/>
       </w:rPr>
-      <w:t>- 4 -</w:t>
+      <w:t>- 6 -</w:t>
     </w:r>
     <w:r>
       <w:fldChar w:fldCharType="end"/>
@@ -1621,95 +2068,9 @@
 <file path=word/numbering.xml><?xml version="1.0" encoding="utf-8"?>
 <w:numbering xmlns:wpc="http://schemas.microsoft.com/office/word/2010/wordprocessingCanvas" xmlns:mc="http://schemas.openxmlformats.org/markup-compatibility/2006" xmlns:o="urn:schemas-microsoft-com:office:office" xmlns:r="http://schemas.openxmlformats.org/officeDocument/2006/relationships" xmlns:m="http://schemas.openxmlformats.org/officeDocument/2006/math" xmlns:v="urn:schemas-microsoft-com:vml" xmlns:wp14="http://schemas.microsoft.com/office/word/2010/wordprocessingDrawing" xmlns:wp="http://schemas.openxmlformats.org/drawingml/2006/wordprocessingDrawing" xmlns:w10="urn:schemas-microsoft-com:office:word" xmlns:w="http://schemas.openxmlformats.org/wordprocessingml/2006/main" xmlns:w14="http://schemas.microsoft.com/office/word/2010/wordml" xmlns:wpg="http://schemas.microsoft.com/office/word/2010/wordprocessingGroup" xmlns:wpi="http://schemas.microsoft.com/office/word/2010/wordprocessingInk" xmlns:wne="http://schemas.microsoft.com/office/word/2006/wordml" xmlns:wps="http://schemas.microsoft.com/office/word/2010/wordprocessingShape" mc:Ignorable="w14 wp14">
   <w:abstractNum w:abstractNumId="0">
-    <w:nsid w:val="1CCE3AC7"/>
+    <w:nsid w:val="08DE4BA5"/>
     <w:multiLevelType w:val="hybridMultilevel"/>
-    <w:tmpl w:val="60D2B73A"/>
-    <w:lvl w:ilvl="0" w:tplc="0407000F">
-      <w:start w:val="1"/>
-      <w:numFmt w:val="decimal"/>
-      <w:lvlText w:val="%1."/>
-      <w:lvlJc w:val="left"/>
-      <w:pPr>
-        <w:ind w:left="720" w:hanging="360"/>
-      </w:pPr>
-    </w:lvl>
-    <w:lvl w:ilvl="1" w:tplc="04070019" w:tentative="1">
-      <w:start w:val="1"/>
-      <w:numFmt w:val="lowerLetter"/>
-      <w:lvlText w:val="%2."/>
-      <w:lvlJc w:val="left"/>
-      <w:pPr>
-        <w:ind w:left="1440" w:hanging="360"/>
-      </w:pPr>
-    </w:lvl>
-    <w:lvl w:ilvl="2" w:tplc="0407001B" w:tentative="1">
-      <w:start w:val="1"/>
-      <w:numFmt w:val="lowerRoman"/>
-      <w:lvlText w:val="%3."/>
-      <w:lvlJc w:val="right"/>
-      <w:pPr>
-        <w:ind w:left="2160" w:hanging="180"/>
-      </w:pPr>
-    </w:lvl>
-    <w:lvl w:ilvl="3" w:tplc="0407000F" w:tentative="1">
-      <w:start w:val="1"/>
-      <w:numFmt w:val="decimal"/>
-      <w:lvlText w:val="%4."/>
-      <w:lvlJc w:val="left"/>
-      <w:pPr>
-        <w:ind w:left="2880" w:hanging="360"/>
-      </w:pPr>
-    </w:lvl>
-    <w:lvl w:ilvl="4" w:tplc="04070019" w:tentative="1">
-      <w:start w:val="1"/>
-      <w:numFmt w:val="lowerLetter"/>
-      <w:lvlText w:val="%5."/>
-      <w:lvlJc w:val="left"/>
-      <w:pPr>
-        <w:ind w:left="3600" w:hanging="360"/>
-      </w:pPr>
-    </w:lvl>
-    <w:lvl w:ilvl="5" w:tplc="0407001B" w:tentative="1">
-      <w:start w:val="1"/>
-      <w:numFmt w:val="lowerRoman"/>
-      <w:lvlText w:val="%6."/>
-      <w:lvlJc w:val="right"/>
-      <w:pPr>
-        <w:ind w:left="4320" w:hanging="180"/>
-      </w:pPr>
-    </w:lvl>
-    <w:lvl w:ilvl="6" w:tplc="0407000F" w:tentative="1">
-      <w:start w:val="1"/>
-      <w:numFmt w:val="decimal"/>
-      <w:lvlText w:val="%7."/>
-      <w:lvlJc w:val="left"/>
-      <w:pPr>
-        <w:ind w:left="5040" w:hanging="360"/>
-      </w:pPr>
-    </w:lvl>
-    <w:lvl w:ilvl="7" w:tplc="04070019" w:tentative="1">
-      <w:start w:val="1"/>
-      <w:numFmt w:val="lowerLetter"/>
-      <w:lvlText w:val="%8."/>
-      <w:lvlJc w:val="left"/>
-      <w:pPr>
-        <w:ind w:left="5760" w:hanging="360"/>
-      </w:pPr>
-    </w:lvl>
-    <w:lvl w:ilvl="8" w:tplc="0407001B" w:tentative="1">
-      <w:start w:val="1"/>
-      <w:numFmt w:val="lowerRoman"/>
-      <w:lvlText w:val="%9."/>
-      <w:lvlJc w:val="right"/>
-      <w:pPr>
-        <w:ind w:left="6480" w:hanging="180"/>
-      </w:pPr>
-    </w:lvl>
-  </w:abstractNum>
-  <w:abstractNum w:abstractNumId="1">
-    <w:nsid w:val="4CEB235A"/>
-    <w:multiLevelType w:val="hybridMultilevel"/>
-    <w:tmpl w:val="E6201EFA"/>
+    <w:tmpl w:val="5FC46CE6"/>
     <w:lvl w:ilvl="0" w:tplc="04070001">
       <w:start w:val="1"/>
       <w:numFmt w:val="bullet"/>
@@ -1819,10 +2180,444 @@
       </w:rPr>
     </w:lvl>
   </w:abstractNum>
+  <w:abstractNum w:abstractNumId="1">
+    <w:nsid w:val="1CCE3AC7"/>
+    <w:multiLevelType w:val="hybridMultilevel"/>
+    <w:tmpl w:val="60D2B73A"/>
+    <w:lvl w:ilvl="0" w:tplc="0407000F">
+      <w:start w:val="1"/>
+      <w:numFmt w:val="decimal"/>
+      <w:lvlText w:val="%1."/>
+      <w:lvlJc w:val="left"/>
+      <w:pPr>
+        <w:ind w:left="720" w:hanging="360"/>
+      </w:pPr>
+    </w:lvl>
+    <w:lvl w:ilvl="1" w:tplc="04070019" w:tentative="1">
+      <w:start w:val="1"/>
+      <w:numFmt w:val="lowerLetter"/>
+      <w:lvlText w:val="%2."/>
+      <w:lvlJc w:val="left"/>
+      <w:pPr>
+        <w:ind w:left="1440" w:hanging="360"/>
+      </w:pPr>
+    </w:lvl>
+    <w:lvl w:ilvl="2" w:tplc="0407001B" w:tentative="1">
+      <w:start w:val="1"/>
+      <w:numFmt w:val="lowerRoman"/>
+      <w:lvlText w:val="%3."/>
+      <w:lvlJc w:val="right"/>
+      <w:pPr>
+        <w:ind w:left="2160" w:hanging="180"/>
+      </w:pPr>
+    </w:lvl>
+    <w:lvl w:ilvl="3" w:tplc="0407000F" w:tentative="1">
+      <w:start w:val="1"/>
+      <w:numFmt w:val="decimal"/>
+      <w:lvlText w:val="%4."/>
+      <w:lvlJc w:val="left"/>
+      <w:pPr>
+        <w:ind w:left="2880" w:hanging="360"/>
+      </w:pPr>
+    </w:lvl>
+    <w:lvl w:ilvl="4" w:tplc="04070019" w:tentative="1">
+      <w:start w:val="1"/>
+      <w:numFmt w:val="lowerLetter"/>
+      <w:lvlText w:val="%5."/>
+      <w:lvlJc w:val="left"/>
+      <w:pPr>
+        <w:ind w:left="3600" w:hanging="360"/>
+      </w:pPr>
+    </w:lvl>
+    <w:lvl w:ilvl="5" w:tplc="0407001B" w:tentative="1">
+      <w:start w:val="1"/>
+      <w:numFmt w:val="lowerRoman"/>
+      <w:lvlText w:val="%6."/>
+      <w:lvlJc w:val="right"/>
+      <w:pPr>
+        <w:ind w:left="4320" w:hanging="180"/>
+      </w:pPr>
+    </w:lvl>
+    <w:lvl w:ilvl="6" w:tplc="0407000F" w:tentative="1">
+      <w:start w:val="1"/>
+      <w:numFmt w:val="decimal"/>
+      <w:lvlText w:val="%7."/>
+      <w:lvlJc w:val="left"/>
+      <w:pPr>
+        <w:ind w:left="5040" w:hanging="360"/>
+      </w:pPr>
+    </w:lvl>
+    <w:lvl w:ilvl="7" w:tplc="04070019" w:tentative="1">
+      <w:start w:val="1"/>
+      <w:numFmt w:val="lowerLetter"/>
+      <w:lvlText w:val="%8."/>
+      <w:lvlJc w:val="left"/>
+      <w:pPr>
+        <w:ind w:left="5760" w:hanging="360"/>
+      </w:pPr>
+    </w:lvl>
+    <w:lvl w:ilvl="8" w:tplc="0407001B" w:tentative="1">
+      <w:start w:val="1"/>
+      <w:numFmt w:val="lowerRoman"/>
+      <w:lvlText w:val="%9."/>
+      <w:lvlJc w:val="right"/>
+      <w:pPr>
+        <w:ind w:left="6480" w:hanging="180"/>
+      </w:pPr>
+    </w:lvl>
+  </w:abstractNum>
+  <w:abstractNum w:abstractNumId="2">
+    <w:nsid w:val="3BE32500"/>
+    <w:multiLevelType w:val="hybridMultilevel"/>
+    <w:tmpl w:val="65FAA37E"/>
+    <w:lvl w:ilvl="0" w:tplc="04070001">
+      <w:start w:val="1"/>
+      <w:numFmt w:val="bullet"/>
+      <w:lvlText w:val=""/>
+      <w:lvlJc w:val="left"/>
+      <w:pPr>
+        <w:ind w:left="720" w:hanging="360"/>
+      </w:pPr>
+      <w:rPr>
+        <w:rFonts w:ascii="Symbol" w:hAnsi="Symbol" w:hint="default"/>
+      </w:rPr>
+    </w:lvl>
+    <w:lvl w:ilvl="1" w:tplc="04070003" w:tentative="1">
+      <w:start w:val="1"/>
+      <w:numFmt w:val="bullet"/>
+      <w:lvlText w:val="o"/>
+      <w:lvlJc w:val="left"/>
+      <w:pPr>
+        <w:ind w:left="1440" w:hanging="360"/>
+      </w:pPr>
+      <w:rPr>
+        <w:rFonts w:ascii="Courier New" w:hAnsi="Courier New" w:cs="Courier New" w:hint="default"/>
+      </w:rPr>
+    </w:lvl>
+    <w:lvl w:ilvl="2" w:tplc="04070005" w:tentative="1">
+      <w:start w:val="1"/>
+      <w:numFmt w:val="bullet"/>
+      <w:lvlText w:val=""/>
+      <w:lvlJc w:val="left"/>
+      <w:pPr>
+        <w:ind w:left="2160" w:hanging="360"/>
+      </w:pPr>
+      <w:rPr>
+        <w:rFonts w:ascii="Wingdings" w:hAnsi="Wingdings" w:hint="default"/>
+      </w:rPr>
+    </w:lvl>
+    <w:lvl w:ilvl="3" w:tplc="04070001" w:tentative="1">
+      <w:start w:val="1"/>
+      <w:numFmt w:val="bullet"/>
+      <w:lvlText w:val=""/>
+      <w:lvlJc w:val="left"/>
+      <w:pPr>
+        <w:ind w:left="2880" w:hanging="360"/>
+      </w:pPr>
+      <w:rPr>
+        <w:rFonts w:ascii="Symbol" w:hAnsi="Symbol" w:hint="default"/>
+      </w:rPr>
+    </w:lvl>
+    <w:lvl w:ilvl="4" w:tplc="04070003" w:tentative="1">
+      <w:start w:val="1"/>
+      <w:numFmt w:val="bullet"/>
+      <w:lvlText w:val="o"/>
+      <w:lvlJc w:val="left"/>
+      <w:pPr>
+        <w:ind w:left="3600" w:hanging="360"/>
+      </w:pPr>
+      <w:rPr>
+        <w:rFonts w:ascii="Courier New" w:hAnsi="Courier New" w:cs="Courier New" w:hint="default"/>
+      </w:rPr>
+    </w:lvl>
+    <w:lvl w:ilvl="5" w:tplc="04070005" w:tentative="1">
+      <w:start w:val="1"/>
+      <w:numFmt w:val="bullet"/>
+      <w:lvlText w:val=""/>
+      <w:lvlJc w:val="left"/>
+      <w:pPr>
+        <w:ind w:left="4320" w:hanging="360"/>
+      </w:pPr>
+      <w:rPr>
+        <w:rFonts w:ascii="Wingdings" w:hAnsi="Wingdings" w:hint="default"/>
+      </w:rPr>
+    </w:lvl>
+    <w:lvl w:ilvl="6" w:tplc="04070001" w:tentative="1">
+      <w:start w:val="1"/>
+      <w:numFmt w:val="bullet"/>
+      <w:lvlText w:val=""/>
+      <w:lvlJc w:val="left"/>
+      <w:pPr>
+        <w:ind w:left="5040" w:hanging="360"/>
+      </w:pPr>
+      <w:rPr>
+        <w:rFonts w:ascii="Symbol" w:hAnsi="Symbol" w:hint="default"/>
+      </w:rPr>
+    </w:lvl>
+    <w:lvl w:ilvl="7" w:tplc="04070003" w:tentative="1">
+      <w:start w:val="1"/>
+      <w:numFmt w:val="bullet"/>
+      <w:lvlText w:val="o"/>
+      <w:lvlJc w:val="left"/>
+      <w:pPr>
+        <w:ind w:left="5760" w:hanging="360"/>
+      </w:pPr>
+      <w:rPr>
+        <w:rFonts w:ascii="Courier New" w:hAnsi="Courier New" w:cs="Courier New" w:hint="default"/>
+      </w:rPr>
+    </w:lvl>
+    <w:lvl w:ilvl="8" w:tplc="04070005" w:tentative="1">
+      <w:start w:val="1"/>
+      <w:numFmt w:val="bullet"/>
+      <w:lvlText w:val=""/>
+      <w:lvlJc w:val="left"/>
+      <w:pPr>
+        <w:ind w:left="6480" w:hanging="360"/>
+      </w:pPr>
+      <w:rPr>
+        <w:rFonts w:ascii="Wingdings" w:hAnsi="Wingdings" w:hint="default"/>
+      </w:rPr>
+    </w:lvl>
+  </w:abstractNum>
+  <w:abstractNum w:abstractNumId="3">
+    <w:nsid w:val="4811729C"/>
+    <w:multiLevelType w:val="hybridMultilevel"/>
+    <w:tmpl w:val="3FF63D84"/>
+    <w:lvl w:ilvl="0" w:tplc="04070001">
+      <w:start w:val="1"/>
+      <w:numFmt w:val="bullet"/>
+      <w:lvlText w:val=""/>
+      <w:lvlJc w:val="left"/>
+      <w:pPr>
+        <w:ind w:left="720" w:hanging="360"/>
+      </w:pPr>
+      <w:rPr>
+        <w:rFonts w:ascii="Symbol" w:hAnsi="Symbol" w:hint="default"/>
+      </w:rPr>
+    </w:lvl>
+    <w:lvl w:ilvl="1" w:tplc="04070003" w:tentative="1">
+      <w:start w:val="1"/>
+      <w:numFmt w:val="bullet"/>
+      <w:lvlText w:val="o"/>
+      <w:lvlJc w:val="left"/>
+      <w:pPr>
+        <w:ind w:left="1440" w:hanging="360"/>
+      </w:pPr>
+      <w:rPr>
+        <w:rFonts w:ascii="Courier New" w:hAnsi="Courier New" w:cs="Courier New" w:hint="default"/>
+      </w:rPr>
+    </w:lvl>
+    <w:lvl w:ilvl="2" w:tplc="04070005" w:tentative="1">
+      <w:start w:val="1"/>
+      <w:numFmt w:val="bullet"/>
+      <w:lvlText w:val=""/>
+      <w:lvlJc w:val="left"/>
+      <w:pPr>
+        <w:ind w:left="2160" w:hanging="360"/>
+      </w:pPr>
+      <w:rPr>
+        <w:rFonts w:ascii="Wingdings" w:hAnsi="Wingdings" w:hint="default"/>
+      </w:rPr>
+    </w:lvl>
+    <w:lvl w:ilvl="3" w:tplc="04070001" w:tentative="1">
+      <w:start w:val="1"/>
+      <w:numFmt w:val="bullet"/>
+      <w:lvlText w:val=""/>
+      <w:lvlJc w:val="left"/>
+      <w:pPr>
+        <w:ind w:left="2880" w:hanging="360"/>
+      </w:pPr>
+      <w:rPr>
+        <w:rFonts w:ascii="Symbol" w:hAnsi="Symbol" w:hint="default"/>
+      </w:rPr>
+    </w:lvl>
+    <w:lvl w:ilvl="4" w:tplc="04070003" w:tentative="1">
+      <w:start w:val="1"/>
+      <w:numFmt w:val="bullet"/>
+      <w:lvlText w:val="o"/>
+      <w:lvlJc w:val="left"/>
+      <w:pPr>
+        <w:ind w:left="3600" w:hanging="360"/>
+      </w:pPr>
+      <w:rPr>
+        <w:rFonts w:ascii="Courier New" w:hAnsi="Courier New" w:cs="Courier New" w:hint="default"/>
+      </w:rPr>
+    </w:lvl>
+    <w:lvl w:ilvl="5" w:tplc="04070005" w:tentative="1">
+      <w:start w:val="1"/>
+      <w:numFmt w:val="bullet"/>
+      <w:lvlText w:val=""/>
+      <w:lvlJc w:val="left"/>
+      <w:pPr>
+        <w:ind w:left="4320" w:hanging="360"/>
+      </w:pPr>
+      <w:rPr>
+        <w:rFonts w:ascii="Wingdings" w:hAnsi="Wingdings" w:hint="default"/>
+      </w:rPr>
+    </w:lvl>
+    <w:lvl w:ilvl="6" w:tplc="04070001" w:tentative="1">
+      <w:start w:val="1"/>
+      <w:numFmt w:val="bullet"/>
+      <w:lvlText w:val=""/>
+      <w:lvlJc w:val="left"/>
+      <w:pPr>
+        <w:ind w:left="5040" w:hanging="360"/>
+      </w:pPr>
+      <w:rPr>
+        <w:rFonts w:ascii="Symbol" w:hAnsi="Symbol" w:hint="default"/>
+      </w:rPr>
+    </w:lvl>
+    <w:lvl w:ilvl="7" w:tplc="04070003" w:tentative="1">
+      <w:start w:val="1"/>
+      <w:numFmt w:val="bullet"/>
+      <w:lvlText w:val="o"/>
+      <w:lvlJc w:val="left"/>
+      <w:pPr>
+        <w:ind w:left="5760" w:hanging="360"/>
+      </w:pPr>
+      <w:rPr>
+        <w:rFonts w:ascii="Courier New" w:hAnsi="Courier New" w:cs="Courier New" w:hint="default"/>
+      </w:rPr>
+    </w:lvl>
+    <w:lvl w:ilvl="8" w:tplc="04070005" w:tentative="1">
+      <w:start w:val="1"/>
+      <w:numFmt w:val="bullet"/>
+      <w:lvlText w:val=""/>
+      <w:lvlJc w:val="left"/>
+      <w:pPr>
+        <w:ind w:left="6480" w:hanging="360"/>
+      </w:pPr>
+      <w:rPr>
+        <w:rFonts w:ascii="Wingdings" w:hAnsi="Wingdings" w:hint="default"/>
+      </w:rPr>
+    </w:lvl>
+  </w:abstractNum>
+  <w:abstractNum w:abstractNumId="4">
+    <w:nsid w:val="4CEB235A"/>
+    <w:multiLevelType w:val="hybridMultilevel"/>
+    <w:tmpl w:val="E6201EFA"/>
+    <w:lvl w:ilvl="0" w:tplc="04070001">
+      <w:start w:val="1"/>
+      <w:numFmt w:val="bullet"/>
+      <w:lvlText w:val=""/>
+      <w:lvlJc w:val="left"/>
+      <w:pPr>
+        <w:ind w:left="720" w:hanging="360"/>
+      </w:pPr>
+      <w:rPr>
+        <w:rFonts w:ascii="Symbol" w:hAnsi="Symbol" w:hint="default"/>
+      </w:rPr>
+    </w:lvl>
+    <w:lvl w:ilvl="1" w:tplc="04070003" w:tentative="1">
+      <w:start w:val="1"/>
+      <w:numFmt w:val="bullet"/>
+      <w:lvlText w:val="o"/>
+      <w:lvlJc w:val="left"/>
+      <w:pPr>
+        <w:ind w:left="1440" w:hanging="360"/>
+      </w:pPr>
+      <w:rPr>
+        <w:rFonts w:ascii="Courier New" w:hAnsi="Courier New" w:cs="Courier New" w:hint="default"/>
+      </w:rPr>
+    </w:lvl>
+    <w:lvl w:ilvl="2" w:tplc="04070005" w:tentative="1">
+      <w:start w:val="1"/>
+      <w:numFmt w:val="bullet"/>
+      <w:lvlText w:val=""/>
+      <w:lvlJc w:val="left"/>
+      <w:pPr>
+        <w:ind w:left="2160" w:hanging="360"/>
+      </w:pPr>
+      <w:rPr>
+        <w:rFonts w:ascii="Wingdings" w:hAnsi="Wingdings" w:hint="default"/>
+      </w:rPr>
+    </w:lvl>
+    <w:lvl w:ilvl="3" w:tplc="04070001" w:tentative="1">
+      <w:start w:val="1"/>
+      <w:numFmt w:val="bullet"/>
+      <w:lvlText w:val=""/>
+      <w:lvlJc w:val="left"/>
+      <w:pPr>
+        <w:ind w:left="2880" w:hanging="360"/>
+      </w:pPr>
+      <w:rPr>
+        <w:rFonts w:ascii="Symbol" w:hAnsi="Symbol" w:hint="default"/>
+      </w:rPr>
+    </w:lvl>
+    <w:lvl w:ilvl="4" w:tplc="04070003" w:tentative="1">
+      <w:start w:val="1"/>
+      <w:numFmt w:val="bullet"/>
+      <w:lvlText w:val="o"/>
+      <w:lvlJc w:val="left"/>
+      <w:pPr>
+        <w:ind w:left="3600" w:hanging="360"/>
+      </w:pPr>
+      <w:rPr>
+        <w:rFonts w:ascii="Courier New" w:hAnsi="Courier New" w:cs="Courier New" w:hint="default"/>
+      </w:rPr>
+    </w:lvl>
+    <w:lvl w:ilvl="5" w:tplc="04070005" w:tentative="1">
+      <w:start w:val="1"/>
+      <w:numFmt w:val="bullet"/>
+      <w:lvlText w:val=""/>
+      <w:lvlJc w:val="left"/>
+      <w:pPr>
+        <w:ind w:left="4320" w:hanging="360"/>
+      </w:pPr>
+      <w:rPr>
+        <w:rFonts w:ascii="Wingdings" w:hAnsi="Wingdings" w:hint="default"/>
+      </w:rPr>
+    </w:lvl>
+    <w:lvl w:ilvl="6" w:tplc="04070001" w:tentative="1">
+      <w:start w:val="1"/>
+      <w:numFmt w:val="bullet"/>
+      <w:lvlText w:val=""/>
+      <w:lvlJc w:val="left"/>
+      <w:pPr>
+        <w:ind w:left="5040" w:hanging="360"/>
+      </w:pPr>
+      <w:rPr>
+        <w:rFonts w:ascii="Symbol" w:hAnsi="Symbol" w:hint="default"/>
+      </w:rPr>
+    </w:lvl>
+    <w:lvl w:ilvl="7" w:tplc="04070003" w:tentative="1">
+      <w:start w:val="1"/>
+      <w:numFmt w:val="bullet"/>
+      <w:lvlText w:val="o"/>
+      <w:lvlJc w:val="left"/>
+      <w:pPr>
+        <w:ind w:left="5760" w:hanging="360"/>
+      </w:pPr>
+      <w:rPr>
+        <w:rFonts w:ascii="Courier New" w:hAnsi="Courier New" w:cs="Courier New" w:hint="default"/>
+      </w:rPr>
+    </w:lvl>
+    <w:lvl w:ilvl="8" w:tplc="04070005" w:tentative="1">
+      <w:start w:val="1"/>
+      <w:numFmt w:val="bullet"/>
+      <w:lvlText w:val=""/>
+      <w:lvlJc w:val="left"/>
+      <w:pPr>
+        <w:ind w:left="6480" w:hanging="360"/>
+      </w:pPr>
+      <w:rPr>
+        <w:rFonts w:ascii="Wingdings" w:hAnsi="Wingdings" w:hint="default"/>
+      </w:rPr>
+    </w:lvl>
+  </w:abstractNum>
   <w:num w:numId="1">
+    <w:abstractNumId w:val="4"/>
+  </w:num>
+  <w:num w:numId="2">
     <w:abstractNumId w:val="1"/>
   </w:num>
-  <w:num w:numId="2">
+  <w:num w:numId="3">
+    <w:abstractNumId w:val="2"/>
+  </w:num>
+  <w:num w:numId="4">
+    <w:abstractNumId w:val="3"/>
+  </w:num>
+  <w:num w:numId="5">
     <w:abstractNumId w:val="0"/>
   </w:num>
 </w:numbering>
@@ -2906,77 +3701,25 @@
         </w:p>
       </w:docPartBody>
     </w:docPart>
-    <w:docPart>
-      <w:docPartPr>
-        <w:name w:val="71E116EB17DB43529D38448DD8FE3DE7"/>
-        <w:category>
-          <w:name w:val="Allgemein"/>
-          <w:gallery w:val="placeholder"/>
-        </w:category>
-        <w:types>
-          <w:type w:val="bbPlcHdr"/>
-        </w:types>
-        <w:behaviors>
-          <w:behavior w:val="content"/>
-        </w:behaviors>
-        <w:guid w:val="{159C1CE0-111E-4ECA-8450-1730E8DEF22B}"/>
-      </w:docPartPr>
-      <w:docPartBody>
-        <w:p>
-          <w:r>
-            <w:rPr>
-              <w:rStyle w:val="Platzhaltertext"/>
-            </w:rPr>
-            <w:t>[Autor]</w:t>
-          </w:r>
-        </w:p>
-      </w:docPartBody>
-    </w:docPart>
-    <w:docPart>
-      <w:docPartPr>
-        <w:name w:val="62E488A15ECB4DEFA499C90113A124D2"/>
-        <w:category>
-          <w:name w:val="Allgemein"/>
-          <w:gallery w:val="placeholder"/>
-        </w:category>
-        <w:types>
-          <w:type w:val="bbPlcHdr"/>
-        </w:types>
-        <w:behaviors>
-          <w:behavior w:val="content"/>
-        </w:behaviors>
-        <w:guid w:val="{70B227E1-098C-4144-854D-620FCB7AC4BF}"/>
-      </w:docPartPr>
-      <w:docPartBody>
-        <w:p>
-          <w:r>
-            <w:rPr>
-              <w:rStyle w:val="Platzhaltertext"/>
-            </w:rPr>
-            <w:t>[Veröffentlichungsdatum]</w:t>
-          </w:r>
-        </w:p>
-      </w:docPartBody>
-    </w:docPart>
   </w:docParts>
 </w:glossaryDocument>
 </file>
 
 <file path=word/glossary/fontTable.xml><?xml version="1.0" encoding="utf-8"?>
 <w:fonts xmlns:mc="http://schemas.openxmlformats.org/markup-compatibility/2006" xmlns:r="http://schemas.openxmlformats.org/officeDocument/2006/relationships" xmlns:w="http://schemas.openxmlformats.org/wordprocessingml/2006/main" xmlns:w14="http://schemas.microsoft.com/office/word/2010/wordml" mc:Ignorable="w14">
+  <w:font w:name="Symbol">
+    <w:panose1 w:val="05050102010706020507"/>
+    <w:charset w:val="02"/>
+    <w:family w:val="roman"/>
+    <w:pitch w:val="variable"/>
+    <w:sig w:usb0="00000000" w:usb1="10000000" w:usb2="00000000" w:usb3="00000000" w:csb0="80000000" w:csb1="00000000"/>
+  </w:font>
   <w:font w:name="Times New Roman">
     <w:panose1 w:val="02020603050405020304"/>
     <w:charset w:val="00"/>
     <w:family w:val="roman"/>
     <w:pitch w:val="variable"/>
     <w:sig w:usb0="E0002AFF" w:usb1="C0007841" w:usb2="00000009" w:usb3="00000000" w:csb0="000001FF" w:csb1="00000000"/>
-  </w:font>
-  <w:font w:name="Symbol">
-    <w:panose1 w:val="05050102010706020507"/>
-    <w:charset w:val="02"/>
-    <w:family w:val="roman"/>
-    <w:pitch w:val="variable"/>
-    <w:sig w:usb0="00000000" w:usb1="10000000" w:usb2="00000000" w:usb3="00000000" w:csb0="80000000" w:csb1="00000000"/>
   </w:font>
   <w:font w:name="Courier New">
     <w:panose1 w:val="02070309020205020404"/>
@@ -3031,7 +3774,9 @@
   </w:compat>
   <w:rsids>
     <w:rsidRoot w:val="00511041"/>
+    <w:rsid w:val="004F6E55"/>
     <w:rsid w:val="00511041"/>
+    <w:rsid w:val="00876379"/>
     <w:rsid w:val="00B131E1"/>
   </w:rsids>
   <m:mathPr>
@@ -3818,7 +4563,7 @@
 </file>
 
 <file path=customXml/itemProps2.xml><?xml version="1.0" encoding="utf-8"?>
-<ds:datastoreItem xmlns:ds="http://schemas.openxmlformats.org/officeDocument/2006/customXml" ds:itemID="{C91F2785-94B3-485F-8821-0DE12B29873F}">
+<ds:datastoreItem xmlns:ds="http://schemas.openxmlformats.org/officeDocument/2006/customXml" ds:itemID="{542D35CC-382F-4FE7-AF11-FAA89CFFE184}">
   <ds:schemaRefs>
     <ds:schemaRef ds:uri="http://schemas.openxmlformats.org/officeDocument/2006/bibliography"/>
   </ds:schemaRefs>

</xml_diff>

<commit_message>
javadoc generiert und master erweitert
</commit_message>
<xml_diff>
--- a/Softwaresystem/master.docx
+++ b/Softwaresystem/master.docx
@@ -338,13 +338,130 @@
           <w:r>
             <w:fldChar w:fldCharType="separate"/>
           </w:r>
-          <w:hyperlink w:anchor="_Toc384716951" w:history="1">
+          <w:bookmarkStart w:id="0" w:name="_GoBack"/>
+          <w:bookmarkEnd w:id="0"/>
+          <w:r>
+            <w:rPr>
+              <w:rStyle w:val="Hyperlink"/>
+              <w:noProof/>
+            </w:rPr>
+            <w:fldChar w:fldCharType="begin"/>
+          </w:r>
+          <w:r>
+            <w:rPr>
+              <w:rStyle w:val="Hyperlink"/>
+              <w:noProof/>
+            </w:rPr>
+            <w:instrText xml:space="preserve"> </w:instrText>
+          </w:r>
+          <w:r>
+            <w:rPr>
+              <w:noProof/>
+            </w:rPr>
+            <w:instrText>HYPERLINK \l "_Toc384825454"</w:instrText>
+          </w:r>
+          <w:r>
+            <w:rPr>
+              <w:rStyle w:val="Hyperlink"/>
+              <w:noProof/>
+            </w:rPr>
+            <w:instrText xml:space="preserve"> </w:instrText>
+          </w:r>
+          <w:r>
+            <w:rPr>
+              <w:rStyle w:val="Hyperlink"/>
+              <w:noProof/>
+            </w:rPr>
+          </w:r>
+          <w:r>
+            <w:rPr>
+              <w:rStyle w:val="Hyperlink"/>
+              <w:noProof/>
+            </w:rPr>
+            <w:fldChar w:fldCharType="separate"/>
+          </w:r>
+          <w:r>
+            <w:rPr>
+              <w:rStyle w:val="Hyperlink"/>
+              <w:noProof/>
+            </w:rPr>
+            <w:t>Aufgabenanalyse</w:t>
+          </w:r>
+          <w:r>
+            <w:rPr>
+              <w:noProof/>
+              <w:webHidden/>
+            </w:rPr>
+            <w:tab/>
+          </w:r>
+          <w:r>
+            <w:rPr>
+              <w:noProof/>
+              <w:webHidden/>
+            </w:rPr>
+            <w:fldChar w:fldCharType="begin"/>
+          </w:r>
+          <w:r>
+            <w:rPr>
+              <w:noProof/>
+              <w:webHidden/>
+            </w:rPr>
+            <w:instrText xml:space="preserve"> PAGEREF _Toc384825454 \h </w:instrText>
+          </w:r>
+          <w:r>
+            <w:rPr>
+              <w:noProof/>
+              <w:webHidden/>
+            </w:rPr>
+          </w:r>
+          <w:r>
+            <w:rPr>
+              <w:noProof/>
+              <w:webHidden/>
+            </w:rPr>
+            <w:fldChar w:fldCharType="separate"/>
+          </w:r>
+          <w:r>
+            <w:rPr>
+              <w:noProof/>
+              <w:webHidden/>
+            </w:rPr>
+            <w:t>2</w:t>
+          </w:r>
+          <w:r>
+            <w:rPr>
+              <w:noProof/>
+              <w:webHidden/>
+            </w:rPr>
+            <w:fldChar w:fldCharType="end"/>
+          </w:r>
+          <w:r>
+            <w:rPr>
+              <w:rStyle w:val="Hyperlink"/>
+              <w:noProof/>
+            </w:rPr>
+            <w:fldChar w:fldCharType="end"/>
+          </w:r>
+        </w:p>
+        <w:p>
+          <w:pPr>
+            <w:pStyle w:val="Verzeichnis2"/>
+            <w:tabs>
+              <w:tab w:val="right" w:leader="dot" w:pos="9062"/>
+            </w:tabs>
+            <w:rPr>
+              <w:rFonts w:eastAsiaTheme="minorEastAsia"/>
+              <w:noProof/>
+              <w:lang w:eastAsia="de-DE"/>
+            </w:rPr>
+          </w:pPr>
+          <w:hyperlink w:anchor="_Toc384825455" w:history="1">
             <w:r>
               <w:rPr>
                 <w:rStyle w:val="Hyperlink"/>
                 <w:noProof/>
               </w:rPr>
-              <w:t>Aufgaben Analyse</w:t>
+              <w:t>Analyse</w:t>
             </w:r>
             <w:r>
               <w:rPr>
@@ -365,7 +482,7 @@
                 <w:noProof/>
                 <w:webHidden/>
               </w:rPr>
-              <w:instrText xml:space="preserve"> PAGEREF _Toc384716951 \h </w:instrText>
+              <w:instrText xml:space="preserve"> PAGEREF _Toc384825455 \h </w:instrText>
             </w:r>
             <w:r>
               <w:rPr>
@@ -408,13 +525,13 @@
               <w:lang w:eastAsia="de-DE"/>
             </w:rPr>
           </w:pPr>
-          <w:hyperlink w:anchor="_Toc384716952" w:history="1">
+          <w:hyperlink w:anchor="_Toc384825456" w:history="1">
             <w:r>
               <w:rPr>
                 <w:rStyle w:val="Hyperlink"/>
                 <w:noProof/>
               </w:rPr>
-              <w:t>Analyse</w:t>
+              <w:t>Eingabeformat</w:t>
             </w:r>
             <w:r>
               <w:rPr>
@@ -435,7 +552,7 @@
                 <w:noProof/>
                 <w:webHidden/>
               </w:rPr>
-              <w:instrText xml:space="preserve"> PAGEREF _Toc384716952 \h </w:instrText>
+              <w:instrText xml:space="preserve"> PAGEREF _Toc384825456 \h </w:instrText>
             </w:r>
             <w:r>
               <w:rPr>
@@ -478,13 +595,13 @@
               <w:lang w:eastAsia="de-DE"/>
             </w:rPr>
           </w:pPr>
-          <w:hyperlink w:anchor="_Toc384716953" w:history="1">
+          <w:hyperlink w:anchor="_Toc384825457" w:history="1">
             <w:r>
               <w:rPr>
                 <w:rStyle w:val="Hyperlink"/>
                 <w:noProof/>
               </w:rPr>
-              <w:t>Eingabeformat</w:t>
+              <w:t>Ausgabeformat</w:t>
             </w:r>
             <w:r>
               <w:rPr>
@@ -505,7 +622,7 @@
                 <w:noProof/>
                 <w:webHidden/>
               </w:rPr>
-              <w:instrText xml:space="preserve"> PAGEREF _Toc384716953 \h </w:instrText>
+              <w:instrText xml:space="preserve"> PAGEREF _Toc384825457 \h </w:instrText>
             </w:r>
             <w:r>
               <w:rPr>
@@ -548,13 +665,13 @@
               <w:lang w:eastAsia="de-DE"/>
             </w:rPr>
           </w:pPr>
-          <w:hyperlink w:anchor="_Toc384716954" w:history="1">
+          <w:hyperlink w:anchor="_Toc384825458" w:history="1">
             <w:r>
               <w:rPr>
                 <w:rStyle w:val="Hyperlink"/>
                 <w:noProof/>
               </w:rPr>
-              <w:t>Ausgabeformat</w:t>
+              <w:t>Anforderung an das Gesamtsystem</w:t>
             </w:r>
             <w:r>
               <w:rPr>
@@ -575,7 +692,7 @@
                 <w:noProof/>
                 <w:webHidden/>
               </w:rPr>
-              <w:instrText xml:space="preserve"> PAGEREF _Toc384716954 \h </w:instrText>
+              <w:instrText xml:space="preserve"> PAGEREF _Toc384825458 \h </w:instrText>
             </w:r>
             <w:r>
               <w:rPr>
@@ -595,7 +712,7 @@
                 <w:noProof/>
                 <w:webHidden/>
               </w:rPr>
-              <w:t>2</w:t>
+              <w:t>3</w:t>
             </w:r>
             <w:r>
               <w:rPr>
@@ -618,13 +735,13 @@
               <w:lang w:eastAsia="de-DE"/>
             </w:rPr>
           </w:pPr>
-          <w:hyperlink w:anchor="_Toc384716955" w:history="1">
+          <w:hyperlink w:anchor="_Toc384825459" w:history="1">
             <w:r>
               <w:rPr>
                 <w:rStyle w:val="Hyperlink"/>
                 <w:noProof/>
               </w:rPr>
-              <w:t>Anforderung an das Gesamtsystem</w:t>
+              <w:t>Sonderfälle</w:t>
             </w:r>
             <w:r>
               <w:rPr>
@@ -645,7 +762,7 @@
                 <w:noProof/>
                 <w:webHidden/>
               </w:rPr>
-              <w:instrText xml:space="preserve"> PAGEREF _Toc384716955 \h </w:instrText>
+              <w:instrText xml:space="preserve"> PAGEREF _Toc384825459 \h </w:instrText>
             </w:r>
             <w:r>
               <w:rPr>
@@ -665,7 +782,7 @@
                 <w:noProof/>
                 <w:webHidden/>
               </w:rPr>
-              <w:t>2</w:t>
+              <w:t>3</w:t>
             </w:r>
             <w:r>
               <w:rPr>
@@ -688,13 +805,13 @@
               <w:lang w:eastAsia="de-DE"/>
             </w:rPr>
           </w:pPr>
-          <w:hyperlink w:anchor="_Toc384716956" w:history="1">
+          <w:hyperlink w:anchor="_Toc384825460" w:history="1">
             <w:r>
               <w:rPr>
                 <w:rStyle w:val="Hyperlink"/>
                 <w:noProof/>
               </w:rPr>
-              <w:t>Sonderfälle</w:t>
+              <w:t>Fehlerfälle</w:t>
             </w:r>
             <w:r>
               <w:rPr>
@@ -715,7 +832,7 @@
                 <w:noProof/>
                 <w:webHidden/>
               </w:rPr>
-              <w:instrText xml:space="preserve"> PAGEREF _Toc384716956 \h </w:instrText>
+              <w:instrText xml:space="preserve"> PAGEREF _Toc384825460 \h </w:instrText>
             </w:r>
             <w:r>
               <w:rPr>
@@ -735,7 +852,7 @@
                 <w:noProof/>
                 <w:webHidden/>
               </w:rPr>
-              <w:t>2</w:t>
+              <w:t>3</w:t>
             </w:r>
             <w:r>
               <w:rPr>
@@ -758,7 +875,7 @@
               <w:lang w:eastAsia="de-DE"/>
             </w:rPr>
           </w:pPr>
-          <w:hyperlink w:anchor="_Toc384716957" w:history="1">
+          <w:hyperlink w:anchor="_Toc384825461" w:history="1">
             <w:r>
               <w:rPr>
                 <w:rStyle w:val="Hyperlink"/>
@@ -785,7 +902,7 @@
                 <w:noProof/>
                 <w:webHidden/>
               </w:rPr>
-              <w:instrText xml:space="preserve"> PAGEREF _Toc384716957 \h </w:instrText>
+              <w:instrText xml:space="preserve"> PAGEREF _Toc384825461 \h </w:instrText>
             </w:r>
             <w:r>
               <w:rPr>
@@ -805,7 +922,7 @@
                 <w:noProof/>
                 <w:webHidden/>
               </w:rPr>
-              <w:t>2</w:t>
+              <w:t>4</w:t>
             </w:r>
             <w:r>
               <w:rPr>
@@ -828,7 +945,7 @@
               <w:lang w:eastAsia="de-DE"/>
             </w:rPr>
           </w:pPr>
-          <w:hyperlink w:anchor="_Toc384716958" w:history="1">
+          <w:hyperlink w:anchor="_Toc384825462" w:history="1">
             <w:r>
               <w:rPr>
                 <w:rStyle w:val="Hyperlink"/>
@@ -855,7 +972,7 @@
                 <w:noProof/>
                 <w:webHidden/>
               </w:rPr>
-              <w:instrText xml:space="preserve"> PAGEREF _Toc384716958 \h </w:instrText>
+              <w:instrText xml:space="preserve"> PAGEREF _Toc384825462 \h </w:instrText>
             </w:r>
             <w:r>
               <w:rPr>
@@ -875,7 +992,7 @@
                 <w:noProof/>
                 <w:webHidden/>
               </w:rPr>
-              <w:t>2</w:t>
+              <w:t>4</w:t>
             </w:r>
             <w:r>
               <w:rPr>
@@ -898,12 +1015,152 @@
               <w:lang w:eastAsia="de-DE"/>
             </w:rPr>
           </w:pPr>
-          <w:hyperlink w:anchor="_Toc384716959" w:history="1">
+          <w:hyperlink w:anchor="_Toc384825463" w:history="1">
             <w:r>
               <w:rPr>
                 <w:rStyle w:val="Hyperlink"/>
                 <w:noProof/>
               </w:rPr>
+              <w:t>Sonderfälle</w:t>
+            </w:r>
+            <w:r>
+              <w:rPr>
+                <w:noProof/>
+                <w:webHidden/>
+              </w:rPr>
+              <w:tab/>
+            </w:r>
+            <w:r>
+              <w:rPr>
+                <w:noProof/>
+                <w:webHidden/>
+              </w:rPr>
+              <w:fldChar w:fldCharType="begin"/>
+            </w:r>
+            <w:r>
+              <w:rPr>
+                <w:noProof/>
+                <w:webHidden/>
+              </w:rPr>
+              <w:instrText xml:space="preserve"> PAGEREF _Toc384825463 \h </w:instrText>
+            </w:r>
+            <w:r>
+              <w:rPr>
+                <w:noProof/>
+                <w:webHidden/>
+              </w:rPr>
+            </w:r>
+            <w:r>
+              <w:rPr>
+                <w:noProof/>
+                <w:webHidden/>
+              </w:rPr>
+              <w:fldChar w:fldCharType="separate"/>
+            </w:r>
+            <w:r>
+              <w:rPr>
+                <w:noProof/>
+                <w:webHidden/>
+              </w:rPr>
+              <w:t>4</w:t>
+            </w:r>
+            <w:r>
+              <w:rPr>
+                <w:noProof/>
+                <w:webHidden/>
+              </w:rPr>
+              <w:fldChar w:fldCharType="end"/>
+            </w:r>
+          </w:hyperlink>
+        </w:p>
+        <w:p>
+          <w:pPr>
+            <w:pStyle w:val="Verzeichnis2"/>
+            <w:tabs>
+              <w:tab w:val="right" w:leader="dot" w:pos="9062"/>
+            </w:tabs>
+            <w:rPr>
+              <w:rFonts w:eastAsiaTheme="minorEastAsia"/>
+              <w:noProof/>
+              <w:lang w:eastAsia="de-DE"/>
+            </w:rPr>
+          </w:pPr>
+          <w:hyperlink w:anchor="_Toc384825464" w:history="1">
+            <w:r>
+              <w:rPr>
+                <w:rStyle w:val="Hyperlink"/>
+                <w:noProof/>
+              </w:rPr>
+              <w:t>Fehlerfälle</w:t>
+            </w:r>
+            <w:r>
+              <w:rPr>
+                <w:noProof/>
+                <w:webHidden/>
+              </w:rPr>
+              <w:tab/>
+            </w:r>
+            <w:r>
+              <w:rPr>
+                <w:noProof/>
+                <w:webHidden/>
+              </w:rPr>
+              <w:fldChar w:fldCharType="begin"/>
+            </w:r>
+            <w:r>
+              <w:rPr>
+                <w:noProof/>
+                <w:webHidden/>
+              </w:rPr>
+              <w:instrText xml:space="preserve"> PAGEREF _Toc384825464 \h </w:instrText>
+            </w:r>
+            <w:r>
+              <w:rPr>
+                <w:noProof/>
+                <w:webHidden/>
+              </w:rPr>
+            </w:r>
+            <w:r>
+              <w:rPr>
+                <w:noProof/>
+                <w:webHidden/>
+              </w:rPr>
+              <w:fldChar w:fldCharType="separate"/>
+            </w:r>
+            <w:r>
+              <w:rPr>
+                <w:noProof/>
+                <w:webHidden/>
+              </w:rPr>
+              <w:t>4</w:t>
+            </w:r>
+            <w:r>
+              <w:rPr>
+                <w:noProof/>
+                <w:webHidden/>
+              </w:rPr>
+              <w:fldChar w:fldCharType="end"/>
+            </w:r>
+          </w:hyperlink>
+        </w:p>
+        <w:p>
+          <w:pPr>
+            <w:pStyle w:val="Verzeichnis2"/>
+            <w:tabs>
+              <w:tab w:val="right" w:leader="dot" w:pos="9062"/>
+            </w:tabs>
+            <w:rPr>
+              <w:rFonts w:eastAsiaTheme="minorEastAsia"/>
+              <w:noProof/>
+              <w:lang w:eastAsia="de-DE"/>
+            </w:rPr>
+          </w:pPr>
+          <w:hyperlink w:anchor="_Toc384825465" w:history="1">
+            <w:r>
+              <w:rPr>
+                <w:rStyle w:val="Hyperlink"/>
+                <w:noProof/>
+              </w:rPr>
               <w:t>Gesamtsystem</w:t>
             </w:r>
             <w:r>
@@ -925,7 +1182,7 @@
                 <w:noProof/>
                 <w:webHidden/>
               </w:rPr>
-              <w:instrText xml:space="preserve"> PAGEREF _Toc384716959 \h </w:instrText>
+              <w:instrText xml:space="preserve"> PAGEREF _Toc384825465 \h </w:instrText>
             </w:r>
             <w:r>
               <w:rPr>
@@ -945,7 +1202,497 @@
                 <w:noProof/>
                 <w:webHidden/>
               </w:rPr>
-              <w:t>3</w:t>
+              <w:t>5</w:t>
+            </w:r>
+            <w:r>
+              <w:rPr>
+                <w:noProof/>
+                <w:webHidden/>
+              </w:rPr>
+              <w:fldChar w:fldCharType="end"/>
+            </w:r>
+          </w:hyperlink>
+        </w:p>
+        <w:p>
+          <w:pPr>
+            <w:pStyle w:val="Verzeichnis1"/>
+            <w:tabs>
+              <w:tab w:val="right" w:leader="dot" w:pos="9062"/>
+            </w:tabs>
+            <w:rPr>
+              <w:rFonts w:eastAsiaTheme="minorEastAsia"/>
+              <w:noProof/>
+              <w:lang w:eastAsia="de-DE"/>
+            </w:rPr>
+          </w:pPr>
+          <w:hyperlink w:anchor="_Toc384825466" w:history="1">
+            <w:r>
+              <w:rPr>
+                <w:rStyle w:val="Hyperlink"/>
+                <w:noProof/>
+              </w:rPr>
+              <w:t>Änderungen</w:t>
+            </w:r>
+            <w:r>
+              <w:rPr>
+                <w:noProof/>
+                <w:webHidden/>
+              </w:rPr>
+              <w:tab/>
+            </w:r>
+            <w:r>
+              <w:rPr>
+                <w:noProof/>
+                <w:webHidden/>
+              </w:rPr>
+              <w:fldChar w:fldCharType="begin"/>
+            </w:r>
+            <w:r>
+              <w:rPr>
+                <w:noProof/>
+                <w:webHidden/>
+              </w:rPr>
+              <w:instrText xml:space="preserve"> PAGEREF _Toc384825466 \h </w:instrText>
+            </w:r>
+            <w:r>
+              <w:rPr>
+                <w:noProof/>
+                <w:webHidden/>
+              </w:rPr>
+            </w:r>
+            <w:r>
+              <w:rPr>
+                <w:noProof/>
+                <w:webHidden/>
+              </w:rPr>
+              <w:fldChar w:fldCharType="separate"/>
+            </w:r>
+            <w:r>
+              <w:rPr>
+                <w:noProof/>
+                <w:webHidden/>
+              </w:rPr>
+              <w:t>5</w:t>
+            </w:r>
+            <w:r>
+              <w:rPr>
+                <w:noProof/>
+                <w:webHidden/>
+              </w:rPr>
+              <w:fldChar w:fldCharType="end"/>
+            </w:r>
+          </w:hyperlink>
+        </w:p>
+        <w:p>
+          <w:pPr>
+            <w:pStyle w:val="Verzeichnis2"/>
+            <w:tabs>
+              <w:tab w:val="right" w:leader="dot" w:pos="9062"/>
+            </w:tabs>
+            <w:rPr>
+              <w:rFonts w:eastAsiaTheme="minorEastAsia"/>
+              <w:noProof/>
+              <w:lang w:eastAsia="de-DE"/>
+            </w:rPr>
+          </w:pPr>
+          <w:hyperlink w:anchor="_Toc384825467" w:history="1">
+            <w:r>
+              <w:rPr>
+                <w:rStyle w:val="Hyperlink"/>
+                <w:noProof/>
+              </w:rPr>
+              <w:t>Strategie</w:t>
+            </w:r>
+            <w:r>
+              <w:rPr>
+                <w:noProof/>
+                <w:webHidden/>
+              </w:rPr>
+              <w:tab/>
+            </w:r>
+            <w:r>
+              <w:rPr>
+                <w:noProof/>
+                <w:webHidden/>
+              </w:rPr>
+              <w:fldChar w:fldCharType="begin"/>
+            </w:r>
+            <w:r>
+              <w:rPr>
+                <w:noProof/>
+                <w:webHidden/>
+              </w:rPr>
+              <w:instrText xml:space="preserve"> PAGEREF _Toc384825467 \h </w:instrText>
+            </w:r>
+            <w:r>
+              <w:rPr>
+                <w:noProof/>
+                <w:webHidden/>
+              </w:rPr>
+            </w:r>
+            <w:r>
+              <w:rPr>
+                <w:noProof/>
+                <w:webHidden/>
+              </w:rPr>
+              <w:fldChar w:fldCharType="separate"/>
+            </w:r>
+            <w:r>
+              <w:rPr>
+                <w:noProof/>
+                <w:webHidden/>
+              </w:rPr>
+              <w:t>5</w:t>
+            </w:r>
+            <w:r>
+              <w:rPr>
+                <w:noProof/>
+                <w:webHidden/>
+              </w:rPr>
+              <w:fldChar w:fldCharType="end"/>
+            </w:r>
+          </w:hyperlink>
+        </w:p>
+        <w:p>
+          <w:pPr>
+            <w:pStyle w:val="Verzeichnis1"/>
+            <w:tabs>
+              <w:tab w:val="right" w:leader="dot" w:pos="9062"/>
+            </w:tabs>
+            <w:rPr>
+              <w:rFonts w:eastAsiaTheme="minorEastAsia"/>
+              <w:noProof/>
+              <w:lang w:eastAsia="de-DE"/>
+            </w:rPr>
+          </w:pPr>
+          <w:hyperlink w:anchor="_Toc384825468" w:history="1">
+            <w:r>
+              <w:rPr>
+                <w:rStyle w:val="Hyperlink"/>
+                <w:noProof/>
+              </w:rPr>
+              <w:t>Benutzeranleitung</w:t>
+            </w:r>
+            <w:r>
+              <w:rPr>
+                <w:noProof/>
+                <w:webHidden/>
+              </w:rPr>
+              <w:tab/>
+            </w:r>
+            <w:r>
+              <w:rPr>
+                <w:noProof/>
+                <w:webHidden/>
+              </w:rPr>
+              <w:fldChar w:fldCharType="begin"/>
+            </w:r>
+            <w:r>
+              <w:rPr>
+                <w:noProof/>
+                <w:webHidden/>
+              </w:rPr>
+              <w:instrText xml:space="preserve"> PAGEREF _Toc384825468 \h </w:instrText>
+            </w:r>
+            <w:r>
+              <w:rPr>
+                <w:noProof/>
+                <w:webHidden/>
+              </w:rPr>
+            </w:r>
+            <w:r>
+              <w:rPr>
+                <w:noProof/>
+                <w:webHidden/>
+              </w:rPr>
+              <w:fldChar w:fldCharType="separate"/>
+            </w:r>
+            <w:r>
+              <w:rPr>
+                <w:noProof/>
+                <w:webHidden/>
+              </w:rPr>
+              <w:t>6</w:t>
+            </w:r>
+            <w:r>
+              <w:rPr>
+                <w:noProof/>
+                <w:webHidden/>
+              </w:rPr>
+              <w:fldChar w:fldCharType="end"/>
+            </w:r>
+          </w:hyperlink>
+        </w:p>
+        <w:p>
+          <w:pPr>
+            <w:pStyle w:val="Verzeichnis2"/>
+            <w:tabs>
+              <w:tab w:val="right" w:leader="dot" w:pos="9062"/>
+            </w:tabs>
+            <w:rPr>
+              <w:rFonts w:eastAsiaTheme="minorEastAsia"/>
+              <w:noProof/>
+              <w:lang w:eastAsia="de-DE"/>
+            </w:rPr>
+          </w:pPr>
+          <w:hyperlink w:anchor="_Toc384825469" w:history="1">
+            <w:r>
+              <w:rPr>
+                <w:rStyle w:val="Hyperlink"/>
+                <w:noProof/>
+              </w:rPr>
+              <w:t>Systemvoraussetzungen</w:t>
+            </w:r>
+            <w:r>
+              <w:rPr>
+                <w:noProof/>
+                <w:webHidden/>
+              </w:rPr>
+              <w:tab/>
+            </w:r>
+            <w:r>
+              <w:rPr>
+                <w:noProof/>
+                <w:webHidden/>
+              </w:rPr>
+              <w:fldChar w:fldCharType="begin"/>
+            </w:r>
+            <w:r>
+              <w:rPr>
+                <w:noProof/>
+                <w:webHidden/>
+              </w:rPr>
+              <w:instrText xml:space="preserve"> PAGEREF _Toc384825469 \h </w:instrText>
+            </w:r>
+            <w:r>
+              <w:rPr>
+                <w:noProof/>
+                <w:webHidden/>
+              </w:rPr>
+            </w:r>
+            <w:r>
+              <w:rPr>
+                <w:noProof/>
+                <w:webHidden/>
+              </w:rPr>
+              <w:fldChar w:fldCharType="separate"/>
+            </w:r>
+            <w:r>
+              <w:rPr>
+                <w:noProof/>
+                <w:webHidden/>
+              </w:rPr>
+              <w:t>6</w:t>
+            </w:r>
+            <w:r>
+              <w:rPr>
+                <w:noProof/>
+                <w:webHidden/>
+              </w:rPr>
+              <w:fldChar w:fldCharType="end"/>
+            </w:r>
+          </w:hyperlink>
+        </w:p>
+        <w:p>
+          <w:pPr>
+            <w:pStyle w:val="Verzeichnis2"/>
+            <w:tabs>
+              <w:tab w:val="right" w:leader="dot" w:pos="9062"/>
+            </w:tabs>
+            <w:rPr>
+              <w:rFonts w:eastAsiaTheme="minorEastAsia"/>
+              <w:noProof/>
+              <w:lang w:eastAsia="de-DE"/>
+            </w:rPr>
+          </w:pPr>
+          <w:hyperlink w:anchor="_Toc384825470" w:history="1">
+            <w:r>
+              <w:rPr>
+                <w:rStyle w:val="Hyperlink"/>
+                <w:noProof/>
+              </w:rPr>
+              <w:t>Installation</w:t>
+            </w:r>
+            <w:r>
+              <w:rPr>
+                <w:noProof/>
+                <w:webHidden/>
+              </w:rPr>
+              <w:tab/>
+            </w:r>
+            <w:r>
+              <w:rPr>
+                <w:noProof/>
+                <w:webHidden/>
+              </w:rPr>
+              <w:fldChar w:fldCharType="begin"/>
+            </w:r>
+            <w:r>
+              <w:rPr>
+                <w:noProof/>
+                <w:webHidden/>
+              </w:rPr>
+              <w:instrText xml:space="preserve"> PAGEREF _Toc384825470 \h </w:instrText>
+            </w:r>
+            <w:r>
+              <w:rPr>
+                <w:noProof/>
+                <w:webHidden/>
+              </w:rPr>
+            </w:r>
+            <w:r>
+              <w:rPr>
+                <w:noProof/>
+                <w:webHidden/>
+              </w:rPr>
+              <w:fldChar w:fldCharType="separate"/>
+            </w:r>
+            <w:r>
+              <w:rPr>
+                <w:noProof/>
+                <w:webHidden/>
+              </w:rPr>
+              <w:t>6</w:t>
+            </w:r>
+            <w:r>
+              <w:rPr>
+                <w:noProof/>
+                <w:webHidden/>
+              </w:rPr>
+              <w:fldChar w:fldCharType="end"/>
+            </w:r>
+          </w:hyperlink>
+        </w:p>
+        <w:p>
+          <w:pPr>
+            <w:pStyle w:val="Verzeichnis1"/>
+            <w:tabs>
+              <w:tab w:val="right" w:leader="dot" w:pos="9062"/>
+            </w:tabs>
+            <w:rPr>
+              <w:rFonts w:eastAsiaTheme="minorEastAsia"/>
+              <w:noProof/>
+              <w:lang w:eastAsia="de-DE"/>
+            </w:rPr>
+          </w:pPr>
+          <w:hyperlink w:anchor="_Toc384825471" w:history="1">
+            <w:r>
+              <w:rPr>
+                <w:rStyle w:val="Hyperlink"/>
+                <w:noProof/>
+              </w:rPr>
+              <w:t>Entwicklungsumgebung</w:t>
+            </w:r>
+            <w:r>
+              <w:rPr>
+                <w:noProof/>
+                <w:webHidden/>
+              </w:rPr>
+              <w:tab/>
+            </w:r>
+            <w:r>
+              <w:rPr>
+                <w:noProof/>
+                <w:webHidden/>
+              </w:rPr>
+              <w:fldChar w:fldCharType="begin"/>
+            </w:r>
+            <w:r>
+              <w:rPr>
+                <w:noProof/>
+                <w:webHidden/>
+              </w:rPr>
+              <w:instrText xml:space="preserve"> PAGEREF _Toc384825471 \h </w:instrText>
+            </w:r>
+            <w:r>
+              <w:rPr>
+                <w:noProof/>
+                <w:webHidden/>
+              </w:rPr>
+            </w:r>
+            <w:r>
+              <w:rPr>
+                <w:noProof/>
+                <w:webHidden/>
+              </w:rPr>
+              <w:fldChar w:fldCharType="separate"/>
+            </w:r>
+            <w:r>
+              <w:rPr>
+                <w:noProof/>
+                <w:webHidden/>
+              </w:rPr>
+              <w:t>6</w:t>
+            </w:r>
+            <w:r>
+              <w:rPr>
+                <w:noProof/>
+                <w:webHidden/>
+              </w:rPr>
+              <w:fldChar w:fldCharType="end"/>
+            </w:r>
+          </w:hyperlink>
+        </w:p>
+        <w:p>
+          <w:pPr>
+            <w:pStyle w:val="Verzeichnis1"/>
+            <w:tabs>
+              <w:tab w:val="right" w:leader="dot" w:pos="9062"/>
+            </w:tabs>
+            <w:rPr>
+              <w:rFonts w:eastAsiaTheme="minorEastAsia"/>
+              <w:noProof/>
+              <w:lang w:eastAsia="de-DE"/>
+            </w:rPr>
+          </w:pPr>
+          <w:hyperlink w:anchor="_Toc384825472" w:history="1">
+            <w:r>
+              <w:rPr>
+                <w:rStyle w:val="Hyperlink"/>
+                <w:noProof/>
+              </w:rPr>
+              <w:t>Verwendete Hilfsmittel</w:t>
+            </w:r>
+            <w:r>
+              <w:rPr>
+                <w:noProof/>
+                <w:webHidden/>
+              </w:rPr>
+              <w:tab/>
+            </w:r>
+            <w:r>
+              <w:rPr>
+                <w:noProof/>
+                <w:webHidden/>
+              </w:rPr>
+              <w:fldChar w:fldCharType="begin"/>
+            </w:r>
+            <w:r>
+              <w:rPr>
+                <w:noProof/>
+                <w:webHidden/>
+              </w:rPr>
+              <w:instrText xml:space="preserve"> PAGEREF _Toc384825472 \h </w:instrText>
+            </w:r>
+            <w:r>
+              <w:rPr>
+                <w:noProof/>
+                <w:webHidden/>
+              </w:rPr>
+            </w:r>
+            <w:r>
+              <w:rPr>
+                <w:noProof/>
+                <w:webHidden/>
+              </w:rPr>
+              <w:fldChar w:fldCharType="separate"/>
+            </w:r>
+            <w:r>
+              <w:rPr>
+                <w:noProof/>
+                <w:webHidden/>
+              </w:rPr>
+              <w:t>6</w:t>
             </w:r>
             <w:r>
               <w:rPr>
@@ -993,7 +1740,7 @@
         <w:pStyle w:val="berschrift1"/>
         <w:jc w:val="both"/>
       </w:pPr>
-      <w:bookmarkStart w:id="0" w:name="_Toc384716951"/>
+      <w:bookmarkStart w:id="1" w:name="_Toc384825454"/>
       <w:r>
         <w:lastRenderedPageBreak/>
         <w:t>Aufgabena</w:t>
@@ -1001,7 +1748,7 @@
       <w:r>
         <w:t>nalyse</w:t>
       </w:r>
-      <w:bookmarkEnd w:id="0"/>
+      <w:bookmarkEnd w:id="1"/>
     </w:p>
     <w:p>
       <w:pPr>
@@ -1012,18 +1759,26 @@
       <w:pPr>
         <w:pStyle w:val="berschrift2"/>
       </w:pPr>
-      <w:bookmarkStart w:id="1" w:name="_Toc384716952"/>
+      <w:bookmarkStart w:id="2" w:name="_Toc384825455"/>
       <w:r>
         <w:t>Analyse</w:t>
       </w:r>
-      <w:bookmarkEnd w:id="1"/>
+      <w:bookmarkEnd w:id="2"/>
     </w:p>
     <w:p>
       <w:pPr>
         <w:jc w:val="both"/>
       </w:pPr>
       <w:r>
-        <w:t>Es soll die Simulation eines Zwei-Personen-Spiels mit dem Namen Nim umgesetzt werden. Dabei werden aus mehreren Reihen, aber mindestens 1 und maximal 9, Streichhölzer gezogen. Ein Zug darf immer nur 1-n Hölzer aus einer Reihe ziehen, die n Hölzer hat. Die Reihenfolge der vertikal angeordneten Reihen ist nicht relevant, da ja eine beliebige ausgewählt wird.</w:t>
+        <w:t xml:space="preserve">Es soll die Simulation eines Zwei-Personen-Spiels mit dem Namen </w:t>
+      </w:r>
+      <w:proofErr w:type="spellStart"/>
+      <w:r>
+        <w:t>Nim</w:t>
+      </w:r>
+      <w:proofErr w:type="spellEnd"/>
+      <w:r>
+        <w:t xml:space="preserve"> umgesetzt werden. Dabei werden aus mehreren Reihen, aber mindestens 1 und maximal 9, Streichhölzer gezogen. Ein Zug darf immer nur 1-n Hölzer aus einer Reihe ziehen, die n Hölzer hat. Die Reihenfolge der vertikal angeordneten Reihen ist nicht relevant, da ja eine beliebige ausgewählt wird.</w:t>
       </w:r>
     </w:p>
     <w:p>
@@ -1059,15 +1814,23 @@
       <w:pPr>
         <w:pStyle w:val="berschrift2"/>
       </w:pPr>
-      <w:bookmarkStart w:id="2" w:name="_Toc384716953"/>
+      <w:bookmarkStart w:id="3" w:name="_Toc384825456"/>
       <w:r>
         <w:t>Eingabeformat</w:t>
       </w:r>
-      <w:bookmarkEnd w:id="2"/>
-    </w:p>
-    <w:p>
-      <w:r>
-        <w:t>Das Eingabeformat besagt, dass aus einer Eingabedatei gelesen wird. Diese muss die Dateiendung „.in“ haben. Die Datei beginnt mit einer oder mehreren Kommentarzeilen. Diese haben als erstes Zeichen ein Doppelkreuz („#“)</w:t>
+      <w:bookmarkEnd w:id="3"/>
+    </w:p>
+    <w:p>
+      <w:r>
+        <w:t xml:space="preserve">Das Eingabeformat besagt, </w:t>
+      </w:r>
+      <w:proofErr w:type="gramStart"/>
+      <w:r>
+        <w:t>dass</w:t>
+      </w:r>
+      <w:proofErr w:type="gramEnd"/>
+      <w:r>
+        <w:t xml:space="preserve"> aus einer Eingabedatei gelesen wird. Diese muss die Dateiendung „.in“ haben. Die Datei beginnt mit einer oder mehreren Kommentarzeilen. Diese haben als erstes Zeichen ein Doppelkreuz („#“)</w:t>
       </w:r>
       <w:r>
         <w:t xml:space="preserve">, gefolgt von einer kurzen Beschreibung. Ich gehe davon aus, dass mindestens ein Zeichen folgen muss. </w:t>
@@ -1084,159 +1847,373 @@
       </w:r>
     </w:p>
     <w:p>
-      <w:r>
-        <w:t>#IHK Beispiel 1</w:t>
-      </w:r>
-      <w:r>
-        <w:br/>
-      </w:r>
-      <w:r>
+      <w:pPr>
+        <w:autoSpaceDE w:val="0"/>
+        <w:autoSpaceDN w:val="0"/>
+        <w:adjustRightInd w:val="0"/>
+        <w:spacing w:after="0" w:line="240" w:lineRule="auto"/>
+        <w:rPr>
+          <w:rFonts w:ascii="Courier New" w:hAnsi="Courier New" w:cs="Courier New"/>
+          <w:color w:val="000000"/>
+          <w:sz w:val="20"/>
+          <w:szCs w:val="20"/>
+          <w:highlight w:val="white"/>
+        </w:rPr>
+      </w:pPr>
+      <w:r>
+        <w:rPr>
+          <w:rFonts w:ascii="Courier New" w:hAnsi="Courier New" w:cs="Courier New"/>
+          <w:color w:val="000000"/>
+          <w:sz w:val="20"/>
+          <w:szCs w:val="20"/>
+          <w:highlight w:val="white"/>
+        </w:rPr>
+        <w:t># IHK Beispiel 1</w:t>
+      </w:r>
+    </w:p>
+    <w:p>
+      <w:r>
+        <w:rPr>
+          <w:rFonts w:ascii="Courier New" w:hAnsi="Courier New" w:cs="Courier New"/>
+          <w:color w:val="000000"/>
+          <w:sz w:val="20"/>
+          <w:szCs w:val="20"/>
+          <w:highlight w:val="white"/>
+        </w:rPr>
         <w:t>3 4 5</w:t>
       </w:r>
     </w:p>
+    <w:p>
+      <w:pPr>
+        <w:pStyle w:val="berschrift2"/>
+      </w:pPr>
+      <w:bookmarkStart w:id="4" w:name="_Toc384825457"/>
+      <w:r>
+        <w:t>Ausgabeformat</w:t>
+      </w:r>
+      <w:bookmarkEnd w:id="4"/>
+    </w:p>
+    <w:p>
+      <w:r>
+        <w:t>Die Ausgabe erfolgt in eine zur Eingabedatei gleichnamige Ausgabedatei  mit der Dateiendung „.out“.</w:t>
+      </w:r>
+      <w:r>
+        <w:t xml:space="preserve"> Hinein werden zu Beginn alle Kommentarzeilen geschrieben, gefolgt von einer Zeile mit der Startverteilung, zwei Zeilen Gewonnen Spiele von Spieler 1 und Spieler 2. Dann folgenden über mehrere Zeilen zwei Beispiele von gewonnenen Spieler. Das Format ist durch die Beispiele in der Aufgabenstellung vorgegeben.</w:t>
+      </w:r>
+    </w:p>
+    <w:p>
+      <w:pPr>
+        <w:autoSpaceDE w:val="0"/>
+        <w:autoSpaceDN w:val="0"/>
+        <w:adjustRightInd w:val="0"/>
+        <w:spacing w:after="0" w:line="240" w:lineRule="auto"/>
+        <w:rPr>
+          <w:rFonts w:ascii="Courier New" w:hAnsi="Courier New" w:cs="Courier New"/>
+          <w:color w:val="000000"/>
+          <w:sz w:val="20"/>
+          <w:szCs w:val="20"/>
+          <w:highlight w:val="white"/>
+        </w:rPr>
+      </w:pPr>
+      <w:r>
+        <w:rPr>
+          <w:rFonts w:ascii="Courier New" w:hAnsi="Courier New" w:cs="Courier New"/>
+          <w:color w:val="000000"/>
+          <w:sz w:val="20"/>
+          <w:szCs w:val="20"/>
+          <w:highlight w:val="white"/>
+        </w:rPr>
+        <w:t># IHK Beispiel 1</w:t>
+      </w:r>
+    </w:p>
+    <w:p>
+      <w:pPr>
+        <w:autoSpaceDE w:val="0"/>
+        <w:autoSpaceDN w:val="0"/>
+        <w:adjustRightInd w:val="0"/>
+        <w:spacing w:after="0" w:line="240" w:lineRule="auto"/>
+        <w:rPr>
+          <w:rFonts w:ascii="Courier New" w:hAnsi="Courier New" w:cs="Courier New"/>
+          <w:color w:val="000000"/>
+          <w:sz w:val="20"/>
+          <w:szCs w:val="20"/>
+          <w:highlight w:val="white"/>
+        </w:rPr>
+      </w:pPr>
+      <w:r>
+        <w:rPr>
+          <w:rFonts w:ascii="Courier New" w:hAnsi="Courier New" w:cs="Courier New"/>
+          <w:color w:val="000000"/>
+          <w:sz w:val="20"/>
+          <w:szCs w:val="20"/>
+          <w:highlight w:val="white"/>
+        </w:rPr>
+        <w:t>Startverteilung: (3,4,5)</w:t>
+      </w:r>
+    </w:p>
+    <w:p>
+      <w:pPr>
+        <w:autoSpaceDE w:val="0"/>
+        <w:autoSpaceDN w:val="0"/>
+        <w:adjustRightInd w:val="0"/>
+        <w:spacing w:after="0" w:line="240" w:lineRule="auto"/>
+        <w:rPr>
+          <w:rFonts w:ascii="Courier New" w:hAnsi="Courier New" w:cs="Courier New"/>
+          <w:color w:val="000000"/>
+          <w:sz w:val="20"/>
+          <w:szCs w:val="20"/>
+          <w:highlight w:val="white"/>
+        </w:rPr>
+      </w:pPr>
+      <w:r>
+        <w:rPr>
+          <w:rFonts w:ascii="Courier New" w:hAnsi="Courier New" w:cs="Courier New"/>
+          <w:color w:val="000000"/>
+          <w:sz w:val="20"/>
+          <w:szCs w:val="20"/>
+          <w:highlight w:val="white"/>
+        </w:rPr>
+        <w:t>Gewonnene Spiele Spieler 1: 100 %</w:t>
+      </w:r>
+    </w:p>
+    <w:p>
+      <w:pPr>
+        <w:autoSpaceDE w:val="0"/>
+        <w:autoSpaceDN w:val="0"/>
+        <w:adjustRightInd w:val="0"/>
+        <w:spacing w:after="0" w:line="240" w:lineRule="auto"/>
+        <w:rPr>
+          <w:rFonts w:ascii="Courier New" w:hAnsi="Courier New" w:cs="Courier New"/>
+          <w:color w:val="000000"/>
+          <w:sz w:val="20"/>
+          <w:szCs w:val="20"/>
+          <w:highlight w:val="white"/>
+        </w:rPr>
+      </w:pPr>
+      <w:r>
+        <w:rPr>
+          <w:rFonts w:ascii="Courier New" w:hAnsi="Courier New" w:cs="Courier New"/>
+          <w:color w:val="000000"/>
+          <w:sz w:val="20"/>
+          <w:szCs w:val="20"/>
+          <w:highlight w:val="white"/>
+        </w:rPr>
+        <w:t>Gewonnene Spiele Spieler 2: 0 %</w:t>
+      </w:r>
+    </w:p>
+    <w:p>
+      <w:pPr>
+        <w:autoSpaceDE w:val="0"/>
+        <w:autoSpaceDN w:val="0"/>
+        <w:adjustRightInd w:val="0"/>
+        <w:spacing w:after="0" w:line="240" w:lineRule="auto"/>
+        <w:rPr>
+          <w:rFonts w:ascii="Courier New" w:hAnsi="Courier New" w:cs="Courier New"/>
+          <w:color w:val="000000"/>
+          <w:sz w:val="20"/>
+          <w:szCs w:val="20"/>
+          <w:highlight w:val="white"/>
+        </w:rPr>
+      </w:pPr>
+      <w:r>
+        <w:rPr>
+          <w:rFonts w:ascii="Courier New" w:hAnsi="Courier New" w:cs="Courier New"/>
+          <w:color w:val="000000"/>
+          <w:sz w:val="20"/>
+          <w:szCs w:val="20"/>
+          <w:highlight w:val="white"/>
+        </w:rPr>
+        <w:t>Beispiel eines von Spieler 1 gewonnenen Spiels:</w:t>
+      </w:r>
+    </w:p>
+    <w:p>
+      <w:pPr>
+        <w:autoSpaceDE w:val="0"/>
+        <w:autoSpaceDN w:val="0"/>
+        <w:adjustRightInd w:val="0"/>
+        <w:spacing w:after="0" w:line="240" w:lineRule="auto"/>
+        <w:rPr>
+          <w:rFonts w:ascii="Courier New" w:hAnsi="Courier New" w:cs="Courier New"/>
+          <w:color w:val="000000"/>
+          <w:sz w:val="20"/>
+          <w:szCs w:val="20"/>
+          <w:highlight w:val="white"/>
+        </w:rPr>
+      </w:pPr>
+      <w:r>
+        <w:rPr>
+          <w:rFonts w:ascii="Courier New" w:hAnsi="Courier New" w:cs="Courier New"/>
+          <w:color w:val="000000"/>
+          <w:sz w:val="20"/>
+          <w:szCs w:val="20"/>
+          <w:highlight w:val="white"/>
+        </w:rPr>
+        <w:t>Zug  0, Spieler 1 : (3,4,5) -&gt; (0,4,5)</w:t>
+      </w:r>
+    </w:p>
+    <w:p>
+      <w:pPr>
+        <w:autoSpaceDE w:val="0"/>
+        <w:autoSpaceDN w:val="0"/>
+        <w:adjustRightInd w:val="0"/>
+        <w:spacing w:after="0" w:line="240" w:lineRule="auto"/>
+        <w:rPr>
+          <w:rFonts w:ascii="Courier New" w:hAnsi="Courier New" w:cs="Courier New"/>
+          <w:color w:val="000000"/>
+          <w:sz w:val="20"/>
+          <w:szCs w:val="20"/>
+          <w:highlight w:val="white"/>
+        </w:rPr>
+      </w:pPr>
+      <w:r>
+        <w:rPr>
+          <w:rFonts w:ascii="Courier New" w:hAnsi="Courier New" w:cs="Courier New"/>
+          <w:color w:val="000000"/>
+          <w:sz w:val="20"/>
+          <w:szCs w:val="20"/>
+          <w:highlight w:val="white"/>
+        </w:rPr>
+        <w:t>Zug  1, Spieler 2 : (0,4,5) -&gt; (0,4,2)</w:t>
+      </w:r>
+    </w:p>
+    <w:p>
+      <w:pPr>
+        <w:autoSpaceDE w:val="0"/>
+        <w:autoSpaceDN w:val="0"/>
+        <w:adjustRightInd w:val="0"/>
+        <w:spacing w:after="0" w:line="240" w:lineRule="auto"/>
+        <w:rPr>
+          <w:rFonts w:ascii="Courier New" w:hAnsi="Courier New" w:cs="Courier New"/>
+          <w:color w:val="000000"/>
+          <w:sz w:val="20"/>
+          <w:szCs w:val="20"/>
+          <w:highlight w:val="white"/>
+        </w:rPr>
+      </w:pPr>
+      <w:r>
+        <w:rPr>
+          <w:rFonts w:ascii="Courier New" w:hAnsi="Courier New" w:cs="Courier New"/>
+          <w:color w:val="000000"/>
+          <w:sz w:val="20"/>
+          <w:szCs w:val="20"/>
+          <w:highlight w:val="white"/>
+        </w:rPr>
+        <w:t>Zug  2, Spieler 1 : (0,4,2) -&gt; (0,1,2)</w:t>
+      </w:r>
+    </w:p>
+    <w:p>
+      <w:pPr>
+        <w:autoSpaceDE w:val="0"/>
+        <w:autoSpaceDN w:val="0"/>
+        <w:adjustRightInd w:val="0"/>
+        <w:spacing w:after="0" w:line="240" w:lineRule="auto"/>
+        <w:rPr>
+          <w:rFonts w:ascii="Courier New" w:hAnsi="Courier New" w:cs="Courier New"/>
+          <w:color w:val="000000"/>
+          <w:sz w:val="20"/>
+          <w:szCs w:val="20"/>
+          <w:highlight w:val="white"/>
+        </w:rPr>
+      </w:pPr>
+      <w:r>
+        <w:rPr>
+          <w:rFonts w:ascii="Courier New" w:hAnsi="Courier New" w:cs="Courier New"/>
+          <w:color w:val="000000"/>
+          <w:sz w:val="20"/>
+          <w:szCs w:val="20"/>
+          <w:highlight w:val="white"/>
+        </w:rPr>
+        <w:lastRenderedPageBreak/>
+        <w:t>Zug  3, Spieler 2 : (0,1,2) -&gt; (0,0,2)</w:t>
+      </w:r>
+    </w:p>
+    <w:p>
+      <w:pPr>
+        <w:autoSpaceDE w:val="0"/>
+        <w:autoSpaceDN w:val="0"/>
+        <w:adjustRightInd w:val="0"/>
+        <w:spacing w:after="0" w:line="240" w:lineRule="auto"/>
+        <w:rPr>
+          <w:rFonts w:ascii="Courier New" w:hAnsi="Courier New" w:cs="Courier New"/>
+          <w:color w:val="000000"/>
+          <w:sz w:val="20"/>
+          <w:szCs w:val="20"/>
+          <w:highlight w:val="white"/>
+        </w:rPr>
+      </w:pPr>
+      <w:r>
+        <w:rPr>
+          <w:rFonts w:ascii="Courier New" w:hAnsi="Courier New" w:cs="Courier New"/>
+          <w:color w:val="000000"/>
+          <w:sz w:val="20"/>
+          <w:szCs w:val="20"/>
+          <w:highlight w:val="white"/>
+        </w:rPr>
+        <w:t>Zug  4, Spieler 1 : (0,0,2) -&gt; (0,0,0)</w:t>
+      </w:r>
+    </w:p>
+    <w:p>
+      <w:pPr>
+        <w:autoSpaceDE w:val="0"/>
+        <w:autoSpaceDN w:val="0"/>
+        <w:adjustRightInd w:val="0"/>
+        <w:spacing w:after="0" w:line="240" w:lineRule="auto"/>
+        <w:rPr>
+          <w:rFonts w:ascii="Courier New" w:hAnsi="Courier New" w:cs="Courier New"/>
+          <w:color w:val="000000"/>
+          <w:sz w:val="20"/>
+          <w:szCs w:val="20"/>
+          <w:highlight w:val="white"/>
+        </w:rPr>
+      </w:pPr>
+      <w:r>
+        <w:rPr>
+          <w:rFonts w:ascii="Courier New" w:hAnsi="Courier New" w:cs="Courier New"/>
+          <w:color w:val="000000"/>
+          <w:sz w:val="20"/>
+          <w:szCs w:val="20"/>
+          <w:highlight w:val="white"/>
+        </w:rPr>
+        <w:t>Beispiel eines von Spieler 2 gewonnenen Spiels:</w:t>
+      </w:r>
+    </w:p>
+    <w:p>
+      <w:r>
+        <w:rPr>
+          <w:rFonts w:ascii="Courier New" w:hAnsi="Courier New" w:cs="Courier New"/>
+          <w:color w:val="000000"/>
+          <w:sz w:val="20"/>
+          <w:szCs w:val="20"/>
+          <w:highlight w:val="white"/>
+        </w:rPr>
+        <w:t>Nicht vorhanden.</w:t>
+      </w:r>
+    </w:p>
+    <w:p>
+      <w:pPr>
+        <w:pStyle w:val="berschrift2"/>
+      </w:pPr>
+      <w:bookmarkStart w:id="5" w:name="_Toc384825458"/>
+      <w:r>
+        <w:t>Anforderung an das Gesamtsystem</w:t>
+      </w:r>
+      <w:bookmarkEnd w:id="5"/>
+    </w:p>
+    <w:p>
+      <w:r>
+        <w:t>// TODO</w:t>
+      </w:r>
+    </w:p>
     <w:p/>
     <w:p>
       <w:pPr>
         <w:pStyle w:val="berschrift2"/>
       </w:pPr>
-      <w:bookmarkStart w:id="3" w:name="_Toc384716954"/>
-      <w:r>
-        <w:t>Ausgabeformat</w:t>
-      </w:r>
-      <w:bookmarkEnd w:id="3"/>
-    </w:p>
-    <w:p>
-      <w:r>
-        <w:t>Die Ausgabe erfolgt in eine zur Eingabedatei gleichnamige Ausgabedatei  mit der Dateiendung „.out“.</w:t>
-      </w:r>
-      <w:r>
-        <w:t xml:space="preserve"> Hinein werden zu Beginn alle Kommentarzeilen geschrieben, gefolgt von einer Zeile mit der Startverteilung, zwei Zeilen Gewonnen Spiele von Spieler 1 und Spieler 2. Dann folgenden über mehrere Zeilen zwei Beispiele von gewonnenen Spieler. Das Format ist durch die Beispiele in der Aufgabenstellung vorgegeben.</w:t>
-      </w:r>
-    </w:p>
-    <w:p>
-      <w:r>
-        <w:t># IHK Beispiel 1</w:t>
-      </w:r>
-      <w:r>
-        <w:br/>
-      </w:r>
-      <w:r>
-        <w:t>Startverteilung: (3,4,5)</w:t>
-      </w:r>
-      <w:r>
-        <w:br/>
-      </w:r>
-      <w:r>
-        <w:t>Gewonnene Spiele Spieler 1: 90 %</w:t>
-      </w:r>
-      <w:r>
-        <w:br/>
-      </w:r>
-      <w:r>
-        <w:t>Gewonnene Spiele Spieler 2: 10 %</w:t>
-      </w:r>
-      <w:r>
-        <w:br/>
-      </w:r>
-      <w:r>
-        <w:lastRenderedPageBreak/>
-        <w:t>Beispiel eines von Spieler 1 gewonnenen Spiels:</w:t>
-      </w:r>
-      <w:r>
-        <w:br/>
-      </w:r>
-      <w:r>
-        <w:t>Zug  0, Spieler 1 : (3,4,5) -&gt; (0,4,5)</w:t>
-      </w:r>
-      <w:r>
-        <w:br/>
-      </w:r>
-      <w:r>
-        <w:t>Zug  1, Spieler 2 : (0,4,5) -&gt; (0,2,5)</w:t>
-      </w:r>
-      <w:r>
-        <w:br/>
-      </w:r>
-      <w:r>
-        <w:t>Zug  2, Spieler 1 : (0,2,5) -&gt; (0,1,5)</w:t>
-      </w:r>
-      <w:r>
-        <w:br/>
-      </w:r>
-      <w:r>
-        <w:t>Zug  3, Spieler 2 : (0,1,5) -&gt; (0,1,0)</w:t>
-      </w:r>
-      <w:r>
-        <w:br/>
-      </w:r>
-      <w:r>
-        <w:t>Zug  4, Spieler 1 : (0,1,0) -&gt; (0,0,0)</w:t>
-      </w:r>
-      <w:r>
-        <w:br/>
-      </w:r>
-      <w:r>
-        <w:t>Beispiel eines von Spieler 2 gewonnenen Spiels:</w:t>
-      </w:r>
-      <w:r>
-        <w:br/>
-      </w:r>
-      <w:r>
-        <w:t>Zug  0, Spieler 1 : (3,4,5) -&gt; (0,4,5)</w:t>
-      </w:r>
-      <w:r>
-        <w:br/>
-      </w:r>
-      <w:r>
-        <w:t>Zug  1, Spieler 2 : (0,4,5) -&gt; (0,4,2)</w:t>
-      </w:r>
-      <w:r>
-        <w:br/>
-      </w:r>
-      <w:r>
-        <w:t>Zug  2, Spieler 1 : (0,4,2) -&gt; (0,1,2)</w:t>
-      </w:r>
-      <w:r>
-        <w:br/>
-      </w:r>
-      <w:r>
-        <w:t>Zug  3, Spieler 2 : (0,1,2) -&gt; (0,1,1)</w:t>
-      </w:r>
-      <w:r>
-        <w:br/>
-      </w:r>
-      <w:r>
-        <w:t>Zug  4, Spieler 1 : (0,1,1) -&gt; (0,0,1)</w:t>
-      </w:r>
-      <w:r>
-        <w:br/>
-      </w:r>
-      <w:r>
-        <w:t>Zug  5, Spieler 2 : (0,0,1) -&gt; (0,0,0)</w:t>
-      </w:r>
-    </w:p>
-    <w:p/>
-    <w:p>
-      <w:pPr>
-        <w:pStyle w:val="berschrift2"/>
-      </w:pPr>
-      <w:bookmarkStart w:id="4" w:name="_Toc384716955"/>
-      <w:r>
-        <w:t>Anforderung an das Gesamtsystem</w:t>
-      </w:r>
-      <w:bookmarkEnd w:id="4"/>
-    </w:p>
-    <w:p/>
-    <w:p/>
-    <w:p>
-      <w:pPr>
-        <w:pStyle w:val="berschrift2"/>
-      </w:pPr>
-      <w:bookmarkStart w:id="5" w:name="_Toc384716956"/>
+      <w:bookmarkStart w:id="6" w:name="_Toc384825459"/>
       <w:r>
         <w:t>Sonderfälle</w:t>
       </w:r>
-      <w:bookmarkEnd w:id="5"/>
+      <w:bookmarkEnd w:id="6"/>
     </w:p>
     <w:p>
       <w:r>
@@ -1277,9 +2254,11 @@
       <w:pPr>
         <w:pStyle w:val="berschrift2"/>
       </w:pPr>
+      <w:bookmarkStart w:id="7" w:name="_Toc384825460"/>
       <w:r>
         <w:t>Fehlerfälle</w:t>
       </w:r>
+      <w:bookmarkEnd w:id="7"/>
     </w:p>
     <w:p>
       <w:pPr>
@@ -1381,9 +2360,7 @@
       <w:pPr>
         <w:jc w:val="both"/>
       </w:pPr>
-      <w:bookmarkStart w:id="6" w:name="_Toc384716957"/>
-      <w:r>
-        <w:lastRenderedPageBreak/>
+      <w:r>
         <w:t xml:space="preserve">Durch die Analyse der Aufgabenstellung und Eingabeanforderung ergeben sich folgende </w:t>
       </w:r>
       <w:r>
@@ -1461,20 +2438,22 @@
       <w:pPr>
         <w:pStyle w:val="berschrift1"/>
       </w:pPr>
-      <w:r>
+      <w:bookmarkStart w:id="8" w:name="_Toc384825461"/>
+      <w:r>
+        <w:lastRenderedPageBreak/>
         <w:t>Verfahrensbeschreibung</w:t>
       </w:r>
-      <w:bookmarkEnd w:id="6"/>
+      <w:bookmarkEnd w:id="8"/>
     </w:p>
     <w:p>
       <w:pPr>
         <w:pStyle w:val="berschrift2"/>
       </w:pPr>
-      <w:bookmarkStart w:id="7" w:name="_Toc384716958"/>
+      <w:bookmarkStart w:id="9" w:name="_Toc384825462"/>
       <w:r>
         <w:t>Strategie von Spieler 1</w:t>
       </w:r>
-      <w:bookmarkEnd w:id="7"/>
+      <w:bookmarkEnd w:id="9"/>
     </w:p>
     <w:p>
       <w:pPr>
@@ -1500,7 +2479,15 @@
         <w:jc w:val="both"/>
       </w:pPr>
       <w:r>
-        <w:t>Im zweiten Schritt werden die Möglicheiten nach folgendem Schema bewertet:</w:t>
+        <w:t xml:space="preserve">Im zweiten Schritt werden die </w:t>
+      </w:r>
+      <w:proofErr w:type="spellStart"/>
+      <w:r>
+        <w:t>Möglicheiten</w:t>
+      </w:r>
+      <w:proofErr w:type="spellEnd"/>
+      <w:r>
+        <w:t xml:space="preserve"> nach folgendem Schema bewertet:</w:t>
       </w:r>
     </w:p>
     <w:p>
@@ -1596,7 +2583,15 @@
         <w:jc w:val="both"/>
       </w:pPr>
       <w:r>
-        <w:t>Dadurch erhalte ich eine Punktzahl, die bestimmt wie gut eine Möglichkeit ist. Eine ungerade Anzahl an Reihen ungleich 0 ist also sehr gut, insbesondere wenn darin Einsen sind. Eine unge Anzahl an Reihen ungleich 0 ist schlecht und noch schlimmer, wenn Einsen darin vorkommen.</w:t>
+        <w:t xml:space="preserve">Dadurch erhalte ich eine Punktzahl, die bestimmt wie gut eine Möglichkeit ist. Eine ungerade Anzahl an Reihen ungleich 0 ist also sehr gut, insbesondere wenn darin Einsen sind. Eine </w:t>
+      </w:r>
+      <w:proofErr w:type="spellStart"/>
+      <w:r>
+        <w:t>unge</w:t>
+      </w:r>
+      <w:proofErr w:type="spellEnd"/>
+      <w:r>
+        <w:t xml:space="preserve"> Anzahl an Reihen ungleich 0 ist schlecht und noch schlimmer, wenn Einsen darin vorkommen.</w:t>
       </w:r>
     </w:p>
     <w:p>
@@ -1616,14 +2611,55 @@
       <w:pPr>
         <w:pStyle w:val="berschrift2"/>
       </w:pPr>
-      <w:bookmarkStart w:id="8" w:name="_Toc384716959"/>
+      <w:bookmarkStart w:id="10" w:name="_Toc384825463"/>
       <w:r>
         <w:t>Sonderfälle</w:t>
       </w:r>
+      <w:bookmarkEnd w:id="10"/>
     </w:p>
     <w:p>
       <w:r>
         <w:t>Die oben genannten Sonderfälle werden wie folgt behandelt:</w:t>
+      </w:r>
+    </w:p>
+    <w:p>
+      <w:r>
+        <w:rPr>
+          <w:b/>
+        </w:rPr>
+        <w:t>Die Startverteilung ist eine Reihe mit einer Eins</w:t>
+      </w:r>
+      <w:r>
+        <w:br/>
+        <w:t>Der Algorithmus wird normal ausgeführt.</w:t>
+      </w:r>
+    </w:p>
+    <w:p>
+      <w:r>
+        <w:rPr>
+          <w:b/>
+        </w:rPr>
+        <w:t>Die Startverteilung besteht aus neun Reihen mit Neuen</w:t>
+      </w:r>
+      <w:r>
+        <w:br/>
+        <w:t>Der Algorithmus wird normal ausgeführt.</w:t>
+      </w:r>
+    </w:p>
+    <w:p/>
+    <w:p>
+      <w:pPr>
+        <w:pStyle w:val="berschrift2"/>
+      </w:pPr>
+      <w:bookmarkStart w:id="11" w:name="_Toc384825464"/>
+      <w:r>
+        <w:t>Fehlerfälle</w:t>
+      </w:r>
+      <w:bookmarkEnd w:id="11"/>
+    </w:p>
+    <w:p>
+      <w:r>
+        <w:t>Die oben genannten Fehlerfälle werden wie folgt behandelt:</w:t>
       </w:r>
     </w:p>
     <w:p>
@@ -1632,44 +2668,6 @@
           <w:b/>
         </w:rPr>
         <w:lastRenderedPageBreak/>
-        <w:t>Die Startverteilung ist eine Reihe mit einer Eins</w:t>
-      </w:r>
-      <w:r>
-        <w:br/>
-        <w:t>Der Algorithmus wird normal ausgeführt.</w:t>
-      </w:r>
-    </w:p>
-    <w:p>
-      <w:r>
-        <w:rPr>
-          <w:b/>
-        </w:rPr>
-        <w:t>Die Startverteilung besteht aus neun Reihen mit Neuen</w:t>
-      </w:r>
-      <w:r>
-        <w:br/>
-        <w:t>Der Algorithmus wird normal ausgeführt.</w:t>
-      </w:r>
-    </w:p>
-    <w:p/>
-    <w:p>
-      <w:pPr>
-        <w:pStyle w:val="berschrift2"/>
-      </w:pPr>
-      <w:r>
-        <w:t>Fehlerfälle</w:t>
-      </w:r>
-    </w:p>
-    <w:p>
-      <w:r>
-        <w:t>Die oben genannten Fehlerfälle werden wie folgt behandelt:</w:t>
-      </w:r>
-    </w:p>
-    <w:p>
-      <w:r>
-        <w:rPr>
-          <w:b/>
-        </w:rPr>
         <w:t>Die Eingabedatei enthält keine Kommentarzeile</w:t>
       </w:r>
       <w:r>
@@ -1821,10 +2819,11 @@
       <w:pPr>
         <w:pStyle w:val="berschrift2"/>
       </w:pPr>
+      <w:bookmarkStart w:id="12" w:name="_Toc384825465"/>
       <w:r>
         <w:t>Gesamtsystem</w:t>
       </w:r>
-      <w:bookmarkEnd w:id="8"/>
+      <w:bookmarkEnd w:id="12"/>
     </w:p>
     <w:p>
       <w:r>
@@ -1837,18 +2836,21 @@
       <w:pPr>
         <w:pStyle w:val="berschrift1"/>
       </w:pPr>
-      <w:r>
-        <w:lastRenderedPageBreak/>
+      <w:bookmarkStart w:id="13" w:name="_Toc384825466"/>
+      <w:r>
         <w:t>Änderungen</w:t>
       </w:r>
+      <w:bookmarkEnd w:id="13"/>
     </w:p>
     <w:p>
       <w:pPr>
         <w:pStyle w:val="berschrift2"/>
       </w:pPr>
+      <w:bookmarkStart w:id="14" w:name="_Toc384825467"/>
       <w:r>
         <w:t>Strategie</w:t>
       </w:r>
+      <w:bookmarkEnd w:id="14"/>
     </w:p>
     <w:p>
       <w:pPr>
@@ -1858,8 +2860,21 @@
           <w:numId w:val="2"/>
         </w:numPr>
       </w:pPr>
-      <w:r>
-        <w:t>Konstruktur zu Possibility hinzugefügt</w:t>
+      <w:proofErr w:type="spellStart"/>
+      <w:r>
+        <w:t>Konstruktur</w:t>
+      </w:r>
+      <w:proofErr w:type="spellEnd"/>
+      <w:r>
+        <w:t xml:space="preserve"> zu </w:t>
+      </w:r>
+      <w:proofErr w:type="spellStart"/>
+      <w:r>
+        <w:t>Possibility</w:t>
+      </w:r>
+      <w:proofErr w:type="spellEnd"/>
+      <w:r>
+        <w:t xml:space="preserve"> hinzugefügt</w:t>
       </w:r>
     </w:p>
     <w:p>
@@ -1870,8 +2885,21 @@
           <w:numId w:val="2"/>
         </w:numPr>
       </w:pPr>
-      <w:r>
-        <w:t>Copy-Konstruktor zu GameState hinzugefügt</w:t>
+      <w:proofErr w:type="spellStart"/>
+      <w:r>
+        <w:t>Copy-Konstruktor</w:t>
+      </w:r>
+      <w:proofErr w:type="spellEnd"/>
+      <w:r>
+        <w:t xml:space="preserve"> zu </w:t>
+      </w:r>
+      <w:proofErr w:type="spellStart"/>
+      <w:r>
+        <w:t>GameState</w:t>
+      </w:r>
+      <w:proofErr w:type="spellEnd"/>
+      <w:r>
+        <w:t xml:space="preserve"> hinzugefügt</w:t>
       </w:r>
     </w:p>
     <w:p>
@@ -1882,8 +2910,21 @@
           <w:numId w:val="2"/>
         </w:numPr>
       </w:pPr>
-      <w:r>
-        <w:t>GameState hat toString() überschrieben</w:t>
+      <w:proofErr w:type="spellStart"/>
+      <w:r>
+        <w:t>GameState</w:t>
+      </w:r>
+      <w:proofErr w:type="spellEnd"/>
+      <w:r>
+        <w:t xml:space="preserve"> hat </w:t>
+      </w:r>
+      <w:proofErr w:type="spellStart"/>
+      <w:r>
+        <w:t>toString</w:t>
+      </w:r>
+      <w:proofErr w:type="spellEnd"/>
+      <w:r>
+        <w:t>() überschrieben</w:t>
       </w:r>
     </w:p>
     <w:p>
@@ -1894,9 +2935,11 @@
           <w:numId w:val="2"/>
         </w:numPr>
       </w:pPr>
+      <w:proofErr w:type="spellStart"/>
       <w:r>
         <w:t>playGame</w:t>
       </w:r>
+      <w:proofErr w:type="spellEnd"/>
       <w:r>
         <w:t xml:space="preserve">() in Controller-Klasse private </w:t>
       </w:r>
@@ -1912,14 +2955,535 @@
           <w:numId w:val="2"/>
         </w:numPr>
       </w:pPr>
+      <w:proofErr w:type="spellStart"/>
       <w:r>
         <w:t>OutputWriter</w:t>
       </w:r>
-      <w:r>
-        <w:t xml:space="preserve"> um Methode append() erweitert, um Fehler und Warnings auszugeben</w:t>
-      </w:r>
-      <w:bookmarkStart w:id="9" w:name="_GoBack"/>
-      <w:bookmarkEnd w:id="9"/>
+      <w:proofErr w:type="spellEnd"/>
+      <w:r>
+        <w:t xml:space="preserve"> um Methode </w:t>
+      </w:r>
+      <w:proofErr w:type="spellStart"/>
+      <w:r>
+        <w:t>append</w:t>
+      </w:r>
+      <w:proofErr w:type="spellEnd"/>
+      <w:r>
+        <w:t xml:space="preserve">() erweitert, um Fehler und </w:t>
+      </w:r>
+      <w:proofErr w:type="spellStart"/>
+      <w:r>
+        <w:t>Warnings</w:t>
+      </w:r>
+      <w:proofErr w:type="spellEnd"/>
+      <w:r>
+        <w:t xml:space="preserve"> auszugeben</w:t>
+      </w:r>
+    </w:p>
+    <w:p>
+      <w:pPr>
+        <w:pStyle w:val="Listenabsatz"/>
+        <w:numPr>
+          <w:ilvl w:val="0"/>
+          <w:numId w:val="2"/>
+        </w:numPr>
+      </w:pPr>
+      <w:proofErr w:type="spellStart"/>
+      <w:r>
+        <w:t>Konstruktur</w:t>
+      </w:r>
+      <w:proofErr w:type="spellEnd"/>
+      <w:r>
+        <w:t xml:space="preserve"> von </w:t>
+      </w:r>
+      <w:proofErr w:type="spellStart"/>
+      <w:r>
+        <w:t>AbstractModel</w:t>
+      </w:r>
+      <w:proofErr w:type="spellEnd"/>
+      <w:r>
+        <w:t xml:space="preserve"> entfernt</w:t>
+      </w:r>
+    </w:p>
+    <w:p>
+      <w:pPr>
+        <w:pStyle w:val="berschrift1"/>
+      </w:pPr>
+      <w:bookmarkStart w:id="15" w:name="_Toc384825468"/>
+      <w:r>
+        <w:lastRenderedPageBreak/>
+        <w:t>Benutzeranleitung</w:t>
+      </w:r>
+      <w:bookmarkEnd w:id="15"/>
+    </w:p>
+    <w:p/>
+    <w:p>
+      <w:pPr>
+        <w:pStyle w:val="berschrift2"/>
+      </w:pPr>
+      <w:bookmarkStart w:id="16" w:name="_Toc384825469"/>
+      <w:r>
+        <w:t>Systemvor</w:t>
+      </w:r>
+      <w:r>
+        <w:t>aussetzungen</w:t>
+      </w:r>
+      <w:bookmarkEnd w:id="16"/>
+    </w:p>
+    <w:p>
+      <w:r>
+        <w:t>Um das Programm auszuführen zu können, muss Java in der Version 1.7 oder höher installiert sein.</w:t>
+      </w:r>
+      <w:r>
+        <w:t xml:space="preserve"> Die aktuelle Java-Version kann unter folgendem Link heruntergeladen werden</w:t>
+      </w:r>
+      <w:r>
+        <w:br/>
+      </w:r>
+      <w:r>
+        <w:t>http://java.com/de/download/index.jsp</w:t>
+      </w:r>
+    </w:p>
+    <w:p>
+      <w:r>
+        <w:t>Von Oracle angegebene Systemvo</w:t>
+      </w:r>
+      <w:r>
+        <w:t>r</w:t>
+      </w:r>
+      <w:r>
+        <w:t>aussetzungen sind</w:t>
+      </w:r>
+      <w:r>
+        <w:t>:</w:t>
+      </w:r>
+      <w:r>
+        <w:rPr>
+          <w:rStyle w:val="Funotenzeichen"/>
+        </w:rPr>
+        <w:footnoteReference w:id="1"/>
+      </w:r>
+    </w:p>
+    <w:p>
+      <w:pPr>
+        <w:numPr>
+          <w:ilvl w:val="0"/>
+          <w:numId w:val="6"/>
+        </w:numPr>
+        <w:spacing w:before="100" w:beforeAutospacing="1" w:after="100" w:afterAutospacing="1" w:line="240" w:lineRule="auto"/>
+      </w:pPr>
+      <w:r>
+        <w:t>Windows 8 Desktop</w:t>
+      </w:r>
+    </w:p>
+    <w:p>
+      <w:pPr>
+        <w:numPr>
+          <w:ilvl w:val="0"/>
+          <w:numId w:val="6"/>
+        </w:numPr>
+        <w:spacing w:before="100" w:beforeAutospacing="1" w:after="100" w:afterAutospacing="1" w:line="240" w:lineRule="auto"/>
+      </w:pPr>
+      <w:r>
+        <w:t>Windows 7</w:t>
+      </w:r>
+    </w:p>
+    <w:p>
+      <w:pPr>
+        <w:numPr>
+          <w:ilvl w:val="0"/>
+          <w:numId w:val="6"/>
+        </w:numPr>
+        <w:spacing w:before="100" w:beforeAutospacing="1" w:after="100" w:afterAutospacing="1" w:line="240" w:lineRule="auto"/>
+      </w:pPr>
+      <w:r>
+        <w:t>Windows Vista SP2</w:t>
+      </w:r>
+    </w:p>
+    <w:p>
+      <w:pPr>
+        <w:numPr>
+          <w:ilvl w:val="0"/>
+          <w:numId w:val="6"/>
+        </w:numPr>
+        <w:spacing w:before="100" w:beforeAutospacing="1" w:after="100" w:afterAutospacing="1" w:line="240" w:lineRule="auto"/>
+        <w:rPr>
+          <w:lang w:val="en-US"/>
+        </w:rPr>
+      </w:pPr>
+      <w:r>
+        <w:rPr>
+          <w:lang w:val="en-US"/>
+        </w:rPr>
+        <w:t>Windows XP SP3 (32-Bit); Windows XP SP2 (64-Bit)</w:t>
+      </w:r>
+    </w:p>
+    <w:p>
+      <w:pPr>
+        <w:numPr>
+          <w:ilvl w:val="0"/>
+          <w:numId w:val="6"/>
+        </w:numPr>
+        <w:spacing w:before="100" w:beforeAutospacing="1" w:after="100" w:afterAutospacing="1" w:line="240" w:lineRule="auto"/>
+      </w:pPr>
+      <w:r>
+        <w:t>Windows Server 2008</w:t>
+      </w:r>
+    </w:p>
+    <w:p>
+      <w:pPr>
+        <w:pStyle w:val="StandardWeb"/>
+        <w:rPr>
+          <w:rFonts w:asciiTheme="minorHAnsi" w:hAnsiTheme="minorHAnsi"/>
+          <w:sz w:val="22"/>
+          <w:szCs w:val="22"/>
+        </w:rPr>
+      </w:pPr>
+      <w:r>
+        <w:rPr>
+          <w:rFonts w:asciiTheme="minorHAnsi" w:hAnsiTheme="minorHAnsi"/>
+          <w:sz w:val="22"/>
+          <w:szCs w:val="22"/>
+        </w:rPr>
+        <w:t>Ein Pentium 2 266 MHz oder schnellerer Prozessor mit einem physikalischen RAM von mindestens 128 MB wird empfohlen. Außerdem benötigen Sie mindestens 124 MB freien Spei</w:t>
+      </w:r>
+      <w:r>
+        <w:rPr>
+          <w:rFonts w:asciiTheme="minorHAnsi" w:hAnsiTheme="minorHAnsi"/>
+          <w:sz w:val="22"/>
+          <w:szCs w:val="22"/>
+        </w:rPr>
+        <w:t xml:space="preserve">cherplatz auf dem Datenträger. </w:t>
+      </w:r>
+    </w:p>
+    <w:p>
+      <w:pPr>
+        <w:pStyle w:val="berschrift2"/>
+      </w:pPr>
+      <w:bookmarkStart w:id="17" w:name="_Toc384825470"/>
+      <w:r>
+        <w:t>Installation</w:t>
+      </w:r>
+      <w:bookmarkEnd w:id="17"/>
+    </w:p>
+    <w:p>
+      <w:pPr>
+        <w:pStyle w:val="StandardWeb"/>
+        <w:rPr>
+          <w:rFonts w:asciiTheme="minorHAnsi" w:hAnsiTheme="minorHAnsi"/>
+          <w:sz w:val="22"/>
+          <w:szCs w:val="22"/>
+        </w:rPr>
+      </w:pPr>
+      <w:r>
+        <w:rPr>
+          <w:rFonts w:asciiTheme="minorHAnsi" w:hAnsiTheme="minorHAnsi"/>
+          <w:sz w:val="22"/>
+          <w:szCs w:val="22"/>
+        </w:rPr>
+        <w:t>Der gesamte Inhalt der CD kann in ein beliebiges Verzeichnis kopiert werden. Wichtig ist, dass das Programm das Verzeichnis beschreiben darf.</w:t>
+      </w:r>
+      <w:r>
+        <w:rPr>
+          <w:rFonts w:asciiTheme="minorHAnsi" w:hAnsiTheme="minorHAnsi"/>
+          <w:sz w:val="22"/>
+          <w:szCs w:val="22"/>
+        </w:rPr>
+        <w:t xml:space="preserve"> Danach ist das Programm betriebsbereit.</w:t>
+      </w:r>
+    </w:p>
+    <w:p>
+      <w:pPr>
+        <w:pStyle w:val="StandardWeb"/>
+        <w:rPr>
+          <w:rFonts w:asciiTheme="minorHAnsi" w:hAnsiTheme="minorHAnsi"/>
+        </w:rPr>
+      </w:pPr>
+    </w:p>
+    <w:p>
+      <w:pPr>
+        <w:pStyle w:val="berschrift1"/>
+      </w:pPr>
+      <w:bookmarkStart w:id="18" w:name="_Toc384825471"/>
+      <w:r>
+        <w:t>Entwicklungsumgebung</w:t>
+      </w:r>
+      <w:bookmarkEnd w:id="18"/>
+    </w:p>
+    <w:p/>
+    <w:tbl>
+      <w:tblPr>
+        <w:tblStyle w:val="Tabellenraster"/>
+        <w:tblW w:w="0" w:type="auto"/>
+        <w:tblLook w:val="04A0" w:firstRow="1" w:lastRow="0" w:firstColumn="1" w:lastColumn="0" w:noHBand="0" w:noVBand="1"/>
+      </w:tblPr>
+      <w:tblGrid>
+        <w:gridCol w:w="4606"/>
+        <w:gridCol w:w="4606"/>
+      </w:tblGrid>
+      <w:tr>
+        <w:tc>
+          <w:tcPr>
+            <w:tcW w:w="4606" w:type="dxa"/>
+          </w:tcPr>
+          <w:p>
+            <w:r>
+              <w:t>Programmiersprache</w:t>
+            </w:r>
+          </w:p>
+        </w:tc>
+        <w:tc>
+          <w:tcPr>
+            <w:tcW w:w="4606" w:type="dxa"/>
+          </w:tcPr>
+          <w:p>
+            <w:r>
+              <w:t>Java 1.7</w:t>
+            </w:r>
+          </w:p>
+        </w:tc>
+      </w:tr>
+      <w:tr>
+        <w:tc>
+          <w:tcPr>
+            <w:tcW w:w="4606" w:type="dxa"/>
+          </w:tcPr>
+          <w:p>
+            <w:r>
+              <w:t>Rechner</w:t>
+            </w:r>
+          </w:p>
+        </w:tc>
+        <w:tc>
+          <w:tcPr>
+            <w:tcW w:w="4606" w:type="dxa"/>
+          </w:tcPr>
+          <w:p>
+            <w:r>
+              <w:t>Intel® Pentium® CPU P6200 2.13 GHz 2.13 GHz</w:t>
+            </w:r>
+            <w:r>
+              <w:br/>
+              <w:t>4 GB Arbeitsspeicher</w:t>
+            </w:r>
+          </w:p>
+        </w:tc>
+      </w:tr>
+      <w:tr>
+        <w:tc>
+          <w:tcPr>
+            <w:tcW w:w="4606" w:type="dxa"/>
+          </w:tcPr>
+          <w:p>
+            <w:r>
+              <w:t>Betriebssystem</w:t>
+            </w:r>
+          </w:p>
+        </w:tc>
+        <w:tc>
+          <w:tcPr>
+            <w:tcW w:w="4606" w:type="dxa"/>
+          </w:tcPr>
+          <w:p>
+            <w:r>
+              <w:t>Windows 7 Professional</w:t>
+            </w:r>
+            <w:r>
+              <w:br/>
+              <w:t>64 Bit-Betriebssystem</w:t>
+            </w:r>
+          </w:p>
+        </w:tc>
+      </w:tr>
+    </w:tbl>
+    <w:p/>
+    <w:p>
+      <w:pPr>
+        <w:pStyle w:val="berschrift1"/>
+      </w:pPr>
+      <w:bookmarkStart w:id="19" w:name="_Toc384825472"/>
+      <w:r>
+        <w:t>Verwendete Hilfsmittel</w:t>
+      </w:r>
+      <w:bookmarkEnd w:id="19"/>
+    </w:p>
+    <w:p/>
+    <w:p>
+      <w:pPr>
+        <w:pStyle w:val="Listenabsatz"/>
+        <w:numPr>
+          <w:ilvl w:val="0"/>
+          <w:numId w:val="8"/>
+        </w:numPr>
+      </w:pPr>
+      <w:proofErr w:type="spellStart"/>
+      <w:r>
+        <w:t>Eclipse</w:t>
+      </w:r>
+      <w:proofErr w:type="spellEnd"/>
+      <w:r>
+        <w:t xml:space="preserve"> Standard/SDK (32 Bit)</w:t>
+      </w:r>
+      <w:r>
+        <w:br/>
+        <w:t>Version: Kepler Service Release 1</w:t>
+      </w:r>
+      <w:r>
+        <w:br/>
+        <w:t>Entwicklungsumgebung für Java und andere Programmiersprachen.</w:t>
+      </w:r>
+      <w:r>
+        <w:br/>
+      </w:r>
+      <w:r>
+        <w:t>http://eclipse.org/</w:t>
+      </w:r>
+    </w:p>
+    <w:p>
+      <w:pPr>
+        <w:pStyle w:val="Listenabsatz"/>
+        <w:numPr>
+          <w:ilvl w:val="0"/>
+          <w:numId w:val="8"/>
+        </w:numPr>
+        <w:rPr>
+          <w:lang w:val="en-US"/>
+        </w:rPr>
+      </w:pPr>
+      <w:r>
+        <w:rPr>
+          <w:lang w:val="en-US"/>
+        </w:rPr>
+        <w:lastRenderedPageBreak/>
+        <w:t>Notepad++</w:t>
+      </w:r>
+      <w:r>
+        <w:rPr>
+          <w:lang w:val="en-US"/>
+        </w:rPr>
+        <w:br/>
+        <w:t>Open-Source-</w:t>
+      </w:r>
+      <w:proofErr w:type="spellStart"/>
+      <w:r>
+        <w:rPr>
+          <w:lang w:val="en-US"/>
+        </w:rPr>
+        <w:t>Texteditor</w:t>
+      </w:r>
+      <w:proofErr w:type="spellEnd"/>
+      <w:r>
+        <w:rPr>
+          <w:lang w:val="en-US"/>
+        </w:rPr>
+        <w:t xml:space="preserve"> </w:t>
+      </w:r>
+      <w:proofErr w:type="spellStart"/>
+      <w:r>
+        <w:rPr>
+          <w:lang w:val="en-US"/>
+        </w:rPr>
+        <w:t>für</w:t>
+      </w:r>
+      <w:proofErr w:type="spellEnd"/>
+      <w:r>
+        <w:rPr>
+          <w:lang w:val="en-US"/>
+        </w:rPr>
+        <w:t xml:space="preserve"> Windows</w:t>
+      </w:r>
+      <w:r>
+        <w:rPr>
+          <w:lang w:val="en-US"/>
+        </w:rPr>
+        <w:br/>
+      </w:r>
+      <w:r>
+        <w:rPr>
+          <w:lang w:val="en-US"/>
+        </w:rPr>
+        <w:t>http://notepad-plus-plus.org</w:t>
+      </w:r>
+    </w:p>
+    <w:p>
+      <w:pPr>
+        <w:pStyle w:val="Listenabsatz"/>
+        <w:numPr>
+          <w:ilvl w:val="0"/>
+          <w:numId w:val="8"/>
+        </w:numPr>
+      </w:pPr>
+      <w:proofErr w:type="spellStart"/>
+      <w:r>
+        <w:t>yEd</w:t>
+      </w:r>
+      <w:proofErr w:type="spellEnd"/>
+      <w:r>
+        <w:br/>
+      </w:r>
+      <w:r>
+        <w:t>Plattform unabhängiger</w:t>
+      </w:r>
+      <w:r>
+        <w:t xml:space="preserve"> </w:t>
+      </w:r>
+      <w:r>
+        <w:t>Graph-Editor.</w:t>
+      </w:r>
+      <w:r>
+        <w:t xml:space="preserve"> Unter anderem Fähig UML-Diagramme zu erstellen.</w:t>
+      </w:r>
+      <w:r>
+        <w:br/>
+      </w:r>
+      <w:r>
+        <w:t>http://www.yworks.com/de/products_yed_about.html</w:t>
+      </w:r>
+    </w:p>
+    <w:p>
+      <w:pPr>
+        <w:pStyle w:val="Listenabsatz"/>
+        <w:numPr>
+          <w:ilvl w:val="0"/>
+          <w:numId w:val="8"/>
+        </w:numPr>
+      </w:pPr>
+      <w:proofErr w:type="spellStart"/>
+      <w:r>
+        <w:t>Structorizer</w:t>
+      </w:r>
+      <w:proofErr w:type="spellEnd"/>
+      <w:r>
+        <w:br/>
+        <w:t xml:space="preserve">Plattform unabhängiges Programm zur Erzeugung von </w:t>
+      </w:r>
+      <w:proofErr w:type="spellStart"/>
+      <w:r>
+        <w:t>Nassi</w:t>
+      </w:r>
+      <w:proofErr w:type="spellEnd"/>
+      <w:r>
+        <w:t>-</w:t>
+      </w:r>
+      <w:proofErr w:type="spellStart"/>
+      <w:r>
+        <w:t>Shneidermann</w:t>
+      </w:r>
+      <w:proofErr w:type="spellEnd"/>
+      <w:r>
+        <w:t>-Diagrammen.</w:t>
+      </w:r>
+      <w:r>
+        <w:br/>
+      </w:r>
+      <w:r>
+        <w:t>http://structorizer.fisch.lu/</w:t>
+      </w:r>
+    </w:p>
+    <w:p>
+      <w:pPr>
+        <w:pStyle w:val="Listenabsatz"/>
+      </w:pPr>
     </w:p>
     <w:sectPr>
       <w:footerReference w:type="default" r:id="rId10"/>
@@ -1969,7 +3533,7 @@
       <w:sdtPr>
         <w:alias w:val="Autor"/>
         <w:tag w:val=""/>
-        <w:id w:val="-2005270445"/>
+        <w:id w:val="116654273"/>
         <w:placeholder>
           <w:docPart w:val="71E116EB17DB43529D38448DD8FE3DE7"/>
         </w:placeholder>
@@ -1993,7 +3557,7 @@
       <w:sdtPr>
         <w:alias w:val="Veröffentlichungsdatum"/>
         <w:tag w:val=""/>
-        <w:id w:val="-2047827893"/>
+        <w:id w:val="1054272180"/>
         <w:placeholder>
           <w:docPart w:val="62E488A15ECB4DEFA499C90113A124D2"/>
         </w:placeholder>
@@ -2031,7 +3595,7 @@
       <w:rPr>
         <w:noProof/>
       </w:rPr>
-      <w:t>- 6 -</w:t>
+      <w:t>- 1 -</w:t>
     </w:r>
     <w:r>
       <w:fldChar w:fldCharType="end"/>
@@ -2062,6 +3626,28 @@
       </w:r>
     </w:p>
   </w:footnote>
+  <w:footnote w:id="1">
+    <w:p>
+      <w:pPr>
+        <w:pStyle w:val="Funotentext"/>
+      </w:pPr>
+      <w:r>
+        <w:rPr>
+          <w:rStyle w:val="Funotenzeichen"/>
+        </w:rPr>
+        <w:footnoteRef/>
+      </w:r>
+      <w:r>
+        <w:t xml:space="preserve"> Siehe </w:t>
+      </w:r>
+      <w:r>
+        <w:t>http://java.com/de/download/win_sysreq-sm.jsp</w:t>
+      </w:r>
+      <w:r>
+        <w:t xml:space="preserve"> (Stand 16:22 Uhr - 09.04.2014)</w:t>
+      </w:r>
+    </w:p>
+  </w:footnote>
 </w:footnotes>
 </file>
 
@@ -2380,6 +3966,155 @@
     </w:lvl>
   </w:abstractNum>
   <w:abstractNum w:abstractNumId="3">
+    <w:nsid w:val="3CDC7EB7"/>
+    <w:multiLevelType w:val="multilevel"/>
+    <w:tmpl w:val="3164291A"/>
+    <w:lvl w:ilvl="0">
+      <w:start w:val="1"/>
+      <w:numFmt w:val="bullet"/>
+      <w:lvlText w:val=""/>
+      <w:lvlJc w:val="left"/>
+      <w:pPr>
+        <w:tabs>
+          <w:tab w:val="num" w:pos="720"/>
+        </w:tabs>
+        <w:ind w:left="720" w:hanging="360"/>
+      </w:pPr>
+      <w:rPr>
+        <w:rFonts w:ascii="Symbol" w:hAnsi="Symbol" w:hint="default"/>
+        <w:sz w:val="20"/>
+      </w:rPr>
+    </w:lvl>
+    <w:lvl w:ilvl="1" w:tentative="1">
+      <w:start w:val="1"/>
+      <w:numFmt w:val="bullet"/>
+      <w:lvlText w:val="o"/>
+      <w:lvlJc w:val="left"/>
+      <w:pPr>
+        <w:tabs>
+          <w:tab w:val="num" w:pos="1440"/>
+        </w:tabs>
+        <w:ind w:left="1440" w:hanging="360"/>
+      </w:pPr>
+      <w:rPr>
+        <w:rFonts w:ascii="Courier New" w:hAnsi="Courier New" w:hint="default"/>
+        <w:sz w:val="20"/>
+      </w:rPr>
+    </w:lvl>
+    <w:lvl w:ilvl="2" w:tentative="1">
+      <w:start w:val="1"/>
+      <w:numFmt w:val="bullet"/>
+      <w:lvlText w:val=""/>
+      <w:lvlJc w:val="left"/>
+      <w:pPr>
+        <w:tabs>
+          <w:tab w:val="num" w:pos="2160"/>
+        </w:tabs>
+        <w:ind w:left="2160" w:hanging="360"/>
+      </w:pPr>
+      <w:rPr>
+        <w:rFonts w:ascii="Wingdings" w:hAnsi="Wingdings" w:hint="default"/>
+        <w:sz w:val="20"/>
+      </w:rPr>
+    </w:lvl>
+    <w:lvl w:ilvl="3" w:tentative="1">
+      <w:start w:val="1"/>
+      <w:numFmt w:val="bullet"/>
+      <w:lvlText w:val=""/>
+      <w:lvlJc w:val="left"/>
+      <w:pPr>
+        <w:tabs>
+          <w:tab w:val="num" w:pos="2880"/>
+        </w:tabs>
+        <w:ind w:left="2880" w:hanging="360"/>
+      </w:pPr>
+      <w:rPr>
+        <w:rFonts w:ascii="Wingdings" w:hAnsi="Wingdings" w:hint="default"/>
+        <w:sz w:val="20"/>
+      </w:rPr>
+    </w:lvl>
+    <w:lvl w:ilvl="4" w:tentative="1">
+      <w:start w:val="1"/>
+      <w:numFmt w:val="bullet"/>
+      <w:lvlText w:val=""/>
+      <w:lvlJc w:val="left"/>
+      <w:pPr>
+        <w:tabs>
+          <w:tab w:val="num" w:pos="3600"/>
+        </w:tabs>
+        <w:ind w:left="3600" w:hanging="360"/>
+      </w:pPr>
+      <w:rPr>
+        <w:rFonts w:ascii="Wingdings" w:hAnsi="Wingdings" w:hint="default"/>
+        <w:sz w:val="20"/>
+      </w:rPr>
+    </w:lvl>
+    <w:lvl w:ilvl="5" w:tentative="1">
+      <w:start w:val="1"/>
+      <w:numFmt w:val="bullet"/>
+      <w:lvlText w:val=""/>
+      <w:lvlJc w:val="left"/>
+      <w:pPr>
+        <w:tabs>
+          <w:tab w:val="num" w:pos="4320"/>
+        </w:tabs>
+        <w:ind w:left="4320" w:hanging="360"/>
+      </w:pPr>
+      <w:rPr>
+        <w:rFonts w:ascii="Wingdings" w:hAnsi="Wingdings" w:hint="default"/>
+        <w:sz w:val="20"/>
+      </w:rPr>
+    </w:lvl>
+    <w:lvl w:ilvl="6" w:tentative="1">
+      <w:start w:val="1"/>
+      <w:numFmt w:val="bullet"/>
+      <w:lvlText w:val=""/>
+      <w:lvlJc w:val="left"/>
+      <w:pPr>
+        <w:tabs>
+          <w:tab w:val="num" w:pos="5040"/>
+        </w:tabs>
+        <w:ind w:left="5040" w:hanging="360"/>
+      </w:pPr>
+      <w:rPr>
+        <w:rFonts w:ascii="Wingdings" w:hAnsi="Wingdings" w:hint="default"/>
+        <w:sz w:val="20"/>
+      </w:rPr>
+    </w:lvl>
+    <w:lvl w:ilvl="7" w:tentative="1">
+      <w:start w:val="1"/>
+      <w:numFmt w:val="bullet"/>
+      <w:lvlText w:val=""/>
+      <w:lvlJc w:val="left"/>
+      <w:pPr>
+        <w:tabs>
+          <w:tab w:val="num" w:pos="5760"/>
+        </w:tabs>
+        <w:ind w:left="5760" w:hanging="360"/>
+      </w:pPr>
+      <w:rPr>
+        <w:rFonts w:ascii="Wingdings" w:hAnsi="Wingdings" w:hint="default"/>
+        <w:sz w:val="20"/>
+      </w:rPr>
+    </w:lvl>
+    <w:lvl w:ilvl="8" w:tentative="1">
+      <w:start w:val="1"/>
+      <w:numFmt w:val="bullet"/>
+      <w:lvlText w:val=""/>
+      <w:lvlJc w:val="left"/>
+      <w:pPr>
+        <w:tabs>
+          <w:tab w:val="num" w:pos="6480"/>
+        </w:tabs>
+        <w:ind w:left="6480" w:hanging="360"/>
+      </w:pPr>
+      <w:rPr>
+        <w:rFonts w:ascii="Wingdings" w:hAnsi="Wingdings" w:hint="default"/>
+        <w:sz w:val="20"/>
+      </w:rPr>
+    </w:lvl>
+  </w:abstractNum>
+  <w:abstractNum w:abstractNumId="4">
     <w:nsid w:val="4811729C"/>
     <w:multiLevelType w:val="hybridMultilevel"/>
     <w:tmpl w:val="3FF63D84"/>
@@ -2492,7 +4227,7 @@
       </w:rPr>
     </w:lvl>
   </w:abstractNum>
-  <w:abstractNum w:abstractNumId="4">
+  <w:abstractNum w:abstractNumId="5">
     <w:nsid w:val="4CEB235A"/>
     <w:multiLevelType w:val="hybridMultilevel"/>
     <w:tmpl w:val="E6201EFA"/>
@@ -2605,8 +4340,234 @@
       </w:rPr>
     </w:lvl>
   </w:abstractNum>
+  <w:abstractNum w:abstractNumId="6">
+    <w:nsid w:val="59072FD4"/>
+    <w:multiLevelType w:val="hybridMultilevel"/>
+    <w:tmpl w:val="46B4D9C6"/>
+    <w:lvl w:ilvl="0" w:tplc="04070001">
+      <w:start w:val="1"/>
+      <w:numFmt w:val="bullet"/>
+      <w:lvlText w:val=""/>
+      <w:lvlJc w:val="left"/>
+      <w:pPr>
+        <w:ind w:left="720" w:hanging="360"/>
+      </w:pPr>
+      <w:rPr>
+        <w:rFonts w:ascii="Symbol" w:hAnsi="Symbol" w:hint="default"/>
+      </w:rPr>
+    </w:lvl>
+    <w:lvl w:ilvl="1" w:tplc="04070003" w:tentative="1">
+      <w:start w:val="1"/>
+      <w:numFmt w:val="bullet"/>
+      <w:lvlText w:val="o"/>
+      <w:lvlJc w:val="left"/>
+      <w:pPr>
+        <w:ind w:left="1440" w:hanging="360"/>
+      </w:pPr>
+      <w:rPr>
+        <w:rFonts w:ascii="Courier New" w:hAnsi="Courier New" w:cs="Courier New" w:hint="default"/>
+      </w:rPr>
+    </w:lvl>
+    <w:lvl w:ilvl="2" w:tplc="04070005" w:tentative="1">
+      <w:start w:val="1"/>
+      <w:numFmt w:val="bullet"/>
+      <w:lvlText w:val=""/>
+      <w:lvlJc w:val="left"/>
+      <w:pPr>
+        <w:ind w:left="2160" w:hanging="360"/>
+      </w:pPr>
+      <w:rPr>
+        <w:rFonts w:ascii="Wingdings" w:hAnsi="Wingdings" w:hint="default"/>
+      </w:rPr>
+    </w:lvl>
+    <w:lvl w:ilvl="3" w:tplc="04070001" w:tentative="1">
+      <w:start w:val="1"/>
+      <w:numFmt w:val="bullet"/>
+      <w:lvlText w:val=""/>
+      <w:lvlJc w:val="left"/>
+      <w:pPr>
+        <w:ind w:left="2880" w:hanging="360"/>
+      </w:pPr>
+      <w:rPr>
+        <w:rFonts w:ascii="Symbol" w:hAnsi="Symbol" w:hint="default"/>
+      </w:rPr>
+    </w:lvl>
+    <w:lvl w:ilvl="4" w:tplc="04070003" w:tentative="1">
+      <w:start w:val="1"/>
+      <w:numFmt w:val="bullet"/>
+      <w:lvlText w:val="o"/>
+      <w:lvlJc w:val="left"/>
+      <w:pPr>
+        <w:ind w:left="3600" w:hanging="360"/>
+      </w:pPr>
+      <w:rPr>
+        <w:rFonts w:ascii="Courier New" w:hAnsi="Courier New" w:cs="Courier New" w:hint="default"/>
+      </w:rPr>
+    </w:lvl>
+    <w:lvl w:ilvl="5" w:tplc="04070005" w:tentative="1">
+      <w:start w:val="1"/>
+      <w:numFmt w:val="bullet"/>
+      <w:lvlText w:val=""/>
+      <w:lvlJc w:val="left"/>
+      <w:pPr>
+        <w:ind w:left="4320" w:hanging="360"/>
+      </w:pPr>
+      <w:rPr>
+        <w:rFonts w:ascii="Wingdings" w:hAnsi="Wingdings" w:hint="default"/>
+      </w:rPr>
+    </w:lvl>
+    <w:lvl w:ilvl="6" w:tplc="04070001" w:tentative="1">
+      <w:start w:val="1"/>
+      <w:numFmt w:val="bullet"/>
+      <w:lvlText w:val=""/>
+      <w:lvlJc w:val="left"/>
+      <w:pPr>
+        <w:ind w:left="5040" w:hanging="360"/>
+      </w:pPr>
+      <w:rPr>
+        <w:rFonts w:ascii="Symbol" w:hAnsi="Symbol" w:hint="default"/>
+      </w:rPr>
+    </w:lvl>
+    <w:lvl w:ilvl="7" w:tplc="04070003" w:tentative="1">
+      <w:start w:val="1"/>
+      <w:numFmt w:val="bullet"/>
+      <w:lvlText w:val="o"/>
+      <w:lvlJc w:val="left"/>
+      <w:pPr>
+        <w:ind w:left="5760" w:hanging="360"/>
+      </w:pPr>
+      <w:rPr>
+        <w:rFonts w:ascii="Courier New" w:hAnsi="Courier New" w:cs="Courier New" w:hint="default"/>
+      </w:rPr>
+    </w:lvl>
+    <w:lvl w:ilvl="8" w:tplc="04070005" w:tentative="1">
+      <w:start w:val="1"/>
+      <w:numFmt w:val="bullet"/>
+      <w:lvlText w:val=""/>
+      <w:lvlJc w:val="left"/>
+      <w:pPr>
+        <w:ind w:left="6480" w:hanging="360"/>
+      </w:pPr>
+      <w:rPr>
+        <w:rFonts w:ascii="Wingdings" w:hAnsi="Wingdings" w:hint="default"/>
+      </w:rPr>
+    </w:lvl>
+  </w:abstractNum>
+  <w:abstractNum w:abstractNumId="7">
+    <w:nsid w:val="6D0E04F7"/>
+    <w:multiLevelType w:val="hybridMultilevel"/>
+    <w:tmpl w:val="47E2124C"/>
+    <w:lvl w:ilvl="0" w:tplc="04070001">
+      <w:start w:val="1"/>
+      <w:numFmt w:val="bullet"/>
+      <w:lvlText w:val=""/>
+      <w:lvlJc w:val="left"/>
+      <w:pPr>
+        <w:ind w:left="720" w:hanging="360"/>
+      </w:pPr>
+      <w:rPr>
+        <w:rFonts w:ascii="Symbol" w:hAnsi="Symbol" w:hint="default"/>
+      </w:rPr>
+    </w:lvl>
+    <w:lvl w:ilvl="1" w:tplc="04070003" w:tentative="1">
+      <w:start w:val="1"/>
+      <w:numFmt w:val="bullet"/>
+      <w:lvlText w:val="o"/>
+      <w:lvlJc w:val="left"/>
+      <w:pPr>
+        <w:ind w:left="1440" w:hanging="360"/>
+      </w:pPr>
+      <w:rPr>
+        <w:rFonts w:ascii="Courier New" w:hAnsi="Courier New" w:cs="Courier New" w:hint="default"/>
+      </w:rPr>
+    </w:lvl>
+    <w:lvl w:ilvl="2" w:tplc="04070005" w:tentative="1">
+      <w:start w:val="1"/>
+      <w:numFmt w:val="bullet"/>
+      <w:lvlText w:val=""/>
+      <w:lvlJc w:val="left"/>
+      <w:pPr>
+        <w:ind w:left="2160" w:hanging="360"/>
+      </w:pPr>
+      <w:rPr>
+        <w:rFonts w:ascii="Wingdings" w:hAnsi="Wingdings" w:hint="default"/>
+      </w:rPr>
+    </w:lvl>
+    <w:lvl w:ilvl="3" w:tplc="04070001" w:tentative="1">
+      <w:start w:val="1"/>
+      <w:numFmt w:val="bullet"/>
+      <w:lvlText w:val=""/>
+      <w:lvlJc w:val="left"/>
+      <w:pPr>
+        <w:ind w:left="2880" w:hanging="360"/>
+      </w:pPr>
+      <w:rPr>
+        <w:rFonts w:ascii="Symbol" w:hAnsi="Symbol" w:hint="default"/>
+      </w:rPr>
+    </w:lvl>
+    <w:lvl w:ilvl="4" w:tplc="04070003" w:tentative="1">
+      <w:start w:val="1"/>
+      <w:numFmt w:val="bullet"/>
+      <w:lvlText w:val="o"/>
+      <w:lvlJc w:val="left"/>
+      <w:pPr>
+        <w:ind w:left="3600" w:hanging="360"/>
+      </w:pPr>
+      <w:rPr>
+        <w:rFonts w:ascii="Courier New" w:hAnsi="Courier New" w:cs="Courier New" w:hint="default"/>
+      </w:rPr>
+    </w:lvl>
+    <w:lvl w:ilvl="5" w:tplc="04070005" w:tentative="1">
+      <w:start w:val="1"/>
+      <w:numFmt w:val="bullet"/>
+      <w:lvlText w:val=""/>
+      <w:lvlJc w:val="left"/>
+      <w:pPr>
+        <w:ind w:left="4320" w:hanging="360"/>
+      </w:pPr>
+      <w:rPr>
+        <w:rFonts w:ascii="Wingdings" w:hAnsi="Wingdings" w:hint="default"/>
+      </w:rPr>
+    </w:lvl>
+    <w:lvl w:ilvl="6" w:tplc="04070001" w:tentative="1">
+      <w:start w:val="1"/>
+      <w:numFmt w:val="bullet"/>
+      <w:lvlText w:val=""/>
+      <w:lvlJc w:val="left"/>
+      <w:pPr>
+        <w:ind w:left="5040" w:hanging="360"/>
+      </w:pPr>
+      <w:rPr>
+        <w:rFonts w:ascii="Symbol" w:hAnsi="Symbol" w:hint="default"/>
+      </w:rPr>
+    </w:lvl>
+    <w:lvl w:ilvl="7" w:tplc="04070003" w:tentative="1">
+      <w:start w:val="1"/>
+      <w:numFmt w:val="bullet"/>
+      <w:lvlText w:val="o"/>
+      <w:lvlJc w:val="left"/>
+      <w:pPr>
+        <w:ind w:left="5760" w:hanging="360"/>
+      </w:pPr>
+      <w:rPr>
+        <w:rFonts w:ascii="Courier New" w:hAnsi="Courier New" w:cs="Courier New" w:hint="default"/>
+      </w:rPr>
+    </w:lvl>
+    <w:lvl w:ilvl="8" w:tplc="04070005" w:tentative="1">
+      <w:start w:val="1"/>
+      <w:numFmt w:val="bullet"/>
+      <w:lvlText w:val=""/>
+      <w:lvlJc w:val="left"/>
+      <w:pPr>
+        <w:ind w:left="6480" w:hanging="360"/>
+      </w:pPr>
+      <w:rPr>
+        <w:rFonts w:ascii="Wingdings" w:hAnsi="Wingdings" w:hint="default"/>
+      </w:rPr>
+    </w:lvl>
+  </w:abstractNum>
   <w:num w:numId="1">
-    <w:abstractNumId w:val="4"/>
+    <w:abstractNumId w:val="5"/>
   </w:num>
   <w:num w:numId="2">
     <w:abstractNumId w:val="1"/>
@@ -2615,10 +4576,19 @@
     <w:abstractNumId w:val="2"/>
   </w:num>
   <w:num w:numId="4">
-    <w:abstractNumId w:val="3"/>
+    <w:abstractNumId w:val="4"/>
   </w:num>
   <w:num w:numId="5">
     <w:abstractNumId w:val="0"/>
+  </w:num>
+  <w:num w:numId="6">
+    <w:abstractNumId w:val="3"/>
+  </w:num>
+  <w:num w:numId="7">
+    <w:abstractNumId w:val="7"/>
+  </w:num>
+  <w:num w:numId="8">
+    <w:abstractNumId w:val="6"/>
   </w:num>
 </w:numbering>
 </file>
@@ -2830,6 +4800,31 @@
       <w:szCs w:val="26"/>
     </w:rPr>
   </w:style>
+  <w:style w:type="paragraph" w:styleId="berschrift4">
+    <w:name w:val="heading 4"/>
+    <w:basedOn w:val="Standard"/>
+    <w:next w:val="Standard"/>
+    <w:link w:val="berschrift4Zchn"/>
+    <w:uiPriority w:val="9"/>
+    <w:semiHidden/>
+    <w:unhideWhenUsed/>
+    <w:qFormat/>
+    <w:rsid w:val="0019581A"/>
+    <w:pPr>
+      <w:keepNext/>
+      <w:keepLines/>
+      <w:spacing w:before="200" w:after="0"/>
+      <w:outlineLvl w:val="3"/>
+    </w:pPr>
+    <w:rPr>
+      <w:rFonts w:asciiTheme="majorHAnsi" w:eastAsiaTheme="majorEastAsia" w:hAnsiTheme="majorHAnsi" w:cstheme="majorBidi"/>
+      <w:b/>
+      <w:bCs/>
+      <w:i/>
+      <w:iCs/>
+      <w:color w:val="4F81BD" w:themeColor="accent1"/>
+    </w:rPr>
+  </w:style>
   <w:style w:type="character" w:default="1" w:styleId="Absatz-Standardschriftart">
     <w:name w:val="Default Paragraph Font"/>
     <w:uiPriority w:val="1"/>
@@ -3097,6 +5092,103 @@
       <w:spacing w:after="100"/>
       <w:ind w:left="220"/>
     </w:pPr>
+  </w:style>
+  <w:style w:type="character" w:customStyle="1" w:styleId="berschrift4Zchn">
+    <w:name w:val="Überschrift 4 Zchn"/>
+    <w:basedOn w:val="Absatz-Standardschriftart"/>
+    <w:link w:val="berschrift4"/>
+    <w:uiPriority w:val="9"/>
+    <w:semiHidden/>
+    <w:rsid w:val="0019581A"/>
+    <w:rPr>
+      <w:rFonts w:asciiTheme="majorHAnsi" w:eastAsiaTheme="majorEastAsia" w:hAnsiTheme="majorHAnsi" w:cstheme="majorBidi"/>
+      <w:b/>
+      <w:bCs/>
+      <w:i/>
+      <w:iCs/>
+      <w:color w:val="4F81BD" w:themeColor="accent1"/>
+    </w:rPr>
+  </w:style>
+  <w:style w:type="paragraph" w:styleId="StandardWeb">
+    <w:name w:val="Normal (Web)"/>
+    <w:basedOn w:val="Standard"/>
+    <w:uiPriority w:val="99"/>
+    <w:unhideWhenUsed/>
+    <w:rsid w:val="0019581A"/>
+    <w:pPr>
+      <w:spacing w:before="100" w:beforeAutospacing="1" w:after="100" w:afterAutospacing="1" w:line="240" w:lineRule="auto"/>
+    </w:pPr>
+    <w:rPr>
+      <w:rFonts w:ascii="Times New Roman" w:eastAsia="Times New Roman" w:hAnsi="Times New Roman" w:cs="Times New Roman"/>
+      <w:sz w:val="24"/>
+      <w:szCs w:val="24"/>
+      <w:lang w:eastAsia="de-DE"/>
+    </w:rPr>
+  </w:style>
+  <w:style w:type="paragraph" w:styleId="Funotentext">
+    <w:name w:val="footnote text"/>
+    <w:basedOn w:val="Standard"/>
+    <w:link w:val="FunotentextZchn"/>
+    <w:uiPriority w:val="99"/>
+    <w:semiHidden/>
+    <w:unhideWhenUsed/>
+    <w:rsid w:val="004B0AB8"/>
+    <w:pPr>
+      <w:spacing w:after="0" w:line="240" w:lineRule="auto"/>
+    </w:pPr>
+    <w:rPr>
+      <w:sz w:val="20"/>
+      <w:szCs w:val="20"/>
+    </w:rPr>
+  </w:style>
+  <w:style w:type="character" w:customStyle="1" w:styleId="FunotentextZchn">
+    <w:name w:val="Fußnotentext Zchn"/>
+    <w:basedOn w:val="Absatz-Standardschriftart"/>
+    <w:link w:val="Funotentext"/>
+    <w:uiPriority w:val="99"/>
+    <w:semiHidden/>
+    <w:rsid w:val="004B0AB8"/>
+    <w:rPr>
+      <w:sz w:val="20"/>
+      <w:szCs w:val="20"/>
+    </w:rPr>
+  </w:style>
+  <w:style w:type="character" w:styleId="Funotenzeichen">
+    <w:name w:val="footnote reference"/>
+    <w:basedOn w:val="Absatz-Standardschriftart"/>
+    <w:uiPriority w:val="99"/>
+    <w:semiHidden/>
+    <w:unhideWhenUsed/>
+    <w:rsid w:val="004B0AB8"/>
+    <w:rPr>
+      <w:vertAlign w:val="superscript"/>
+    </w:rPr>
+  </w:style>
+  <w:style w:type="table" w:styleId="Tabellenraster">
+    <w:name w:val="Table Grid"/>
+    <w:basedOn w:val="NormaleTabelle"/>
+    <w:uiPriority w:val="59"/>
+    <w:rsid w:val="00B05C0F"/>
+    <w:pPr>
+      <w:spacing w:after="0" w:line="240" w:lineRule="auto"/>
+    </w:pPr>
+    <w:tblPr>
+      <w:tblInd w:w="0" w:type="dxa"/>
+      <w:tblBorders>
+        <w:top w:val="single" w:sz="4" w:space="0" w:color="auto"/>
+        <w:left w:val="single" w:sz="4" w:space="0" w:color="auto"/>
+        <w:bottom w:val="single" w:sz="4" w:space="0" w:color="auto"/>
+        <w:right w:val="single" w:sz="4" w:space="0" w:color="auto"/>
+        <w:insideH w:val="single" w:sz="4" w:space="0" w:color="auto"/>
+        <w:insideV w:val="single" w:sz="4" w:space="0" w:color="auto"/>
+      </w:tblBorders>
+      <w:tblCellMar>
+        <w:top w:w="0" w:type="dxa"/>
+        <w:left w:w="108" w:type="dxa"/>
+        <w:bottom w:w="0" w:type="dxa"/>
+        <w:right w:w="108" w:type="dxa"/>
+      </w:tblCellMar>
+    </w:tblPr>
   </w:style>
 </w:styles>
 </file>
@@ -3308,6 +5400,31 @@
       <w:szCs w:val="26"/>
     </w:rPr>
   </w:style>
+  <w:style w:type="paragraph" w:styleId="berschrift4">
+    <w:name w:val="heading 4"/>
+    <w:basedOn w:val="Standard"/>
+    <w:next w:val="Standard"/>
+    <w:link w:val="berschrift4Zchn"/>
+    <w:uiPriority w:val="9"/>
+    <w:semiHidden/>
+    <w:unhideWhenUsed/>
+    <w:qFormat/>
+    <w:rsid w:val="0019581A"/>
+    <w:pPr>
+      <w:keepNext/>
+      <w:keepLines/>
+      <w:spacing w:before="200" w:after="0"/>
+      <w:outlineLvl w:val="3"/>
+    </w:pPr>
+    <w:rPr>
+      <w:rFonts w:asciiTheme="majorHAnsi" w:eastAsiaTheme="majorEastAsia" w:hAnsiTheme="majorHAnsi" w:cstheme="majorBidi"/>
+      <w:b/>
+      <w:bCs/>
+      <w:i/>
+      <w:iCs/>
+      <w:color w:val="4F81BD" w:themeColor="accent1"/>
+    </w:rPr>
+  </w:style>
   <w:style w:type="character" w:default="1" w:styleId="Absatz-Standardschriftart">
     <w:name w:val="Default Paragraph Font"/>
     <w:uiPriority w:val="1"/>
@@ -3575,6 +5692,103 @@
       <w:spacing w:after="100"/>
       <w:ind w:left="220"/>
     </w:pPr>
+  </w:style>
+  <w:style w:type="character" w:customStyle="1" w:styleId="berschrift4Zchn">
+    <w:name w:val="Überschrift 4 Zchn"/>
+    <w:basedOn w:val="Absatz-Standardschriftart"/>
+    <w:link w:val="berschrift4"/>
+    <w:uiPriority w:val="9"/>
+    <w:semiHidden/>
+    <w:rsid w:val="0019581A"/>
+    <w:rPr>
+      <w:rFonts w:asciiTheme="majorHAnsi" w:eastAsiaTheme="majorEastAsia" w:hAnsiTheme="majorHAnsi" w:cstheme="majorBidi"/>
+      <w:b/>
+      <w:bCs/>
+      <w:i/>
+      <w:iCs/>
+      <w:color w:val="4F81BD" w:themeColor="accent1"/>
+    </w:rPr>
+  </w:style>
+  <w:style w:type="paragraph" w:styleId="StandardWeb">
+    <w:name w:val="Normal (Web)"/>
+    <w:basedOn w:val="Standard"/>
+    <w:uiPriority w:val="99"/>
+    <w:unhideWhenUsed/>
+    <w:rsid w:val="0019581A"/>
+    <w:pPr>
+      <w:spacing w:before="100" w:beforeAutospacing="1" w:after="100" w:afterAutospacing="1" w:line="240" w:lineRule="auto"/>
+    </w:pPr>
+    <w:rPr>
+      <w:rFonts w:ascii="Times New Roman" w:eastAsia="Times New Roman" w:hAnsi="Times New Roman" w:cs="Times New Roman"/>
+      <w:sz w:val="24"/>
+      <w:szCs w:val="24"/>
+      <w:lang w:eastAsia="de-DE"/>
+    </w:rPr>
+  </w:style>
+  <w:style w:type="paragraph" w:styleId="Funotentext">
+    <w:name w:val="footnote text"/>
+    <w:basedOn w:val="Standard"/>
+    <w:link w:val="FunotentextZchn"/>
+    <w:uiPriority w:val="99"/>
+    <w:semiHidden/>
+    <w:unhideWhenUsed/>
+    <w:rsid w:val="004B0AB8"/>
+    <w:pPr>
+      <w:spacing w:after="0" w:line="240" w:lineRule="auto"/>
+    </w:pPr>
+    <w:rPr>
+      <w:sz w:val="20"/>
+      <w:szCs w:val="20"/>
+    </w:rPr>
+  </w:style>
+  <w:style w:type="character" w:customStyle="1" w:styleId="FunotentextZchn">
+    <w:name w:val="Fußnotentext Zchn"/>
+    <w:basedOn w:val="Absatz-Standardschriftart"/>
+    <w:link w:val="Funotentext"/>
+    <w:uiPriority w:val="99"/>
+    <w:semiHidden/>
+    <w:rsid w:val="004B0AB8"/>
+    <w:rPr>
+      <w:sz w:val="20"/>
+      <w:szCs w:val="20"/>
+    </w:rPr>
+  </w:style>
+  <w:style w:type="character" w:styleId="Funotenzeichen">
+    <w:name w:val="footnote reference"/>
+    <w:basedOn w:val="Absatz-Standardschriftart"/>
+    <w:uiPriority w:val="99"/>
+    <w:semiHidden/>
+    <w:unhideWhenUsed/>
+    <w:rsid w:val="004B0AB8"/>
+    <w:rPr>
+      <w:vertAlign w:val="superscript"/>
+    </w:rPr>
+  </w:style>
+  <w:style w:type="table" w:styleId="Tabellenraster">
+    <w:name w:val="Table Grid"/>
+    <w:basedOn w:val="NormaleTabelle"/>
+    <w:uiPriority w:val="59"/>
+    <w:rsid w:val="00B05C0F"/>
+    <w:pPr>
+      <w:spacing w:after="0" w:line="240" w:lineRule="auto"/>
+    </w:pPr>
+    <w:tblPr>
+      <w:tblInd w:w="0" w:type="dxa"/>
+      <w:tblBorders>
+        <w:top w:val="single" w:sz="4" w:space="0" w:color="auto"/>
+        <w:left w:val="single" w:sz="4" w:space="0" w:color="auto"/>
+        <w:bottom w:val="single" w:sz="4" w:space="0" w:color="auto"/>
+        <w:right w:val="single" w:sz="4" w:space="0" w:color="auto"/>
+        <w:insideH w:val="single" w:sz="4" w:space="0" w:color="auto"/>
+        <w:insideV w:val="single" w:sz="4" w:space="0" w:color="auto"/>
+      </w:tblBorders>
+      <w:tblCellMar>
+        <w:top w:w="0" w:type="dxa"/>
+        <w:left w:w="108" w:type="dxa"/>
+        <w:bottom w:w="0" w:type="dxa"/>
+        <w:right w:w="108" w:type="dxa"/>
+      </w:tblCellMar>
+    </w:tblPr>
   </w:style>
 </w:styles>
 </file>
@@ -3774,9 +5988,9 @@
   </w:compat>
   <w:rsids>
     <w:rsidRoot w:val="00511041"/>
-    <w:rsid w:val="004F6E55"/>
     <w:rsid w:val="00511041"/>
     <w:rsid w:val="00876379"/>
+    <w:rsid w:val="00936D81"/>
     <w:rsid w:val="00B131E1"/>
   </w:rsids>
   <m:mathPr>
@@ -4563,7 +6777,7 @@
 </file>
 
 <file path=customXml/itemProps2.xml><?xml version="1.0" encoding="utf-8"?>
-<ds:datastoreItem xmlns:ds="http://schemas.openxmlformats.org/officeDocument/2006/customXml" ds:itemID="{542D35CC-382F-4FE7-AF11-FAA89CFFE184}">
+<ds:datastoreItem xmlns:ds="http://schemas.openxmlformats.org/officeDocument/2006/customXml" ds:itemID="{BA64A723-1BD1-4563-A957-2404B2DCEB84}">
   <ds:schemaRefs>
     <ds:schemaRef ds:uri="http://schemas.openxmlformats.org/officeDocument/2006/bibliography"/>
   </ds:schemaRefs>

</xml_diff>

<commit_message>
struktorgramme eingebunden und master erweitert
</commit_message>
<xml_diff>
--- a/Softwaresystem/master.docx
+++ b/Softwaresystem/master.docx
@@ -74,7 +74,6 @@
                   <w:dataBinding w:prefixMappings="xmlns:ns0='http://schemas.openxmlformats.org/package/2006/metadata/core-properties' xmlns:ns1='http://purl.org/dc/elements/1.1/'" w:xpath="/ns0:coreProperties[1]/ns1:title[1]" w:storeItemID="{6C3C8BC8-F283-45AE-878A-BAB7291924A1}"/>
                   <w:text/>
                 </w:sdtPr>
-                <w:sdtEndPr/>
                 <w:sdtContent>
                   <w:p>
                     <w:pPr>
@@ -141,7 +140,6 @@
                 <w:dataBinding w:prefixMappings="xmlns:ns0='http://schemas.openxmlformats.org/package/2006/metadata/core-properties' xmlns:ns1='http://purl.org/dc/elements/1.1/'" w:xpath="/ns0:coreProperties[1]/ns1:subject[1]" w:storeItemID="{6C3C8BC8-F283-45AE-878A-BAB7291924A1}"/>
                 <w:text/>
               </w:sdtPr>
-              <w:sdtEndPr/>
               <w:sdtContent>
                 <w:tc>
                   <w:tcPr>
@@ -207,7 +205,6 @@
                   <w:dataBinding w:prefixMappings="xmlns:ns0='http://schemas.openxmlformats.org/package/2006/metadata/core-properties' xmlns:ns1='http://purl.org/dc/elements/1.1/'" w:xpath="/ns0:coreProperties[1]/ns1:creator[1]" w:storeItemID="{6C3C8BC8-F283-45AE-878A-BAB7291924A1}"/>
                   <w:text/>
                 </w:sdtPr>
-                <w:sdtEndPr/>
                 <w:sdtContent>
                   <w:p>
                     <w:pPr>
@@ -243,7 +240,6 @@
                     <w:calendar w:val="gregorian"/>
                   </w:date>
                 </w:sdtPr>
-                <w:sdtEndPr/>
                 <w:sdtContent>
                   <w:p>
                     <w:pPr>
@@ -292,29 +288,28 @@
     </w:sdt>
     <w:sdt>
       <w:sdtPr>
+        <w:id w:val="-520625820"/>
+        <w:docPartObj>
+          <w:docPartGallery w:val="Table of Contents"/>
+          <w:docPartUnique/>
+        </w:docPartObj>
+      </w:sdtPr>
+      <w:sdtEndPr>
         <w:rPr>
           <w:rFonts w:asciiTheme="minorHAnsi" w:eastAsiaTheme="minorHAnsi" w:hAnsiTheme="minorHAnsi" w:cstheme="minorBidi"/>
-          <w:b w:val="0"/>
-          <w:bCs w:val="0"/>
           <w:color w:val="auto"/>
           <w:sz w:val="22"/>
           <w:szCs w:val="22"/>
           <w:lang w:eastAsia="en-US"/>
         </w:rPr>
-        <w:id w:val="-481151892"/>
-        <w:docPartObj>
-          <w:docPartGallery w:val="Table of Contents"/>
-          <w:docPartUnique/>
-        </w:docPartObj>
-      </w:sdtPr>
-      <w:sdtEndPr/>
+      </w:sdtEndPr>
       <w:sdtContent>
         <w:p>
           <w:pPr>
             <w:pStyle w:val="Inhaltsverzeichnisberschrift"/>
           </w:pPr>
           <w:r>
-            <w:t>Inhaltsverzeichnis</w:t>
+            <w:t>Inhalt</w:t>
           </w:r>
         </w:p>
         <w:p>
@@ -338,130 +333,13 @@
           <w:r>
             <w:fldChar w:fldCharType="separate"/>
           </w:r>
-          <w:bookmarkStart w:id="0" w:name="_GoBack"/>
-          <w:bookmarkEnd w:id="0"/>
-          <w:r>
-            <w:rPr>
-              <w:rStyle w:val="Hyperlink"/>
-              <w:noProof/>
-            </w:rPr>
-            <w:fldChar w:fldCharType="begin"/>
-          </w:r>
-          <w:r>
-            <w:rPr>
-              <w:rStyle w:val="Hyperlink"/>
-              <w:noProof/>
-            </w:rPr>
-            <w:instrText xml:space="preserve"> </w:instrText>
-          </w:r>
-          <w:r>
-            <w:rPr>
-              <w:noProof/>
-            </w:rPr>
-            <w:instrText>HYPERLINK \l "_Toc384825454"</w:instrText>
-          </w:r>
-          <w:r>
-            <w:rPr>
-              <w:rStyle w:val="Hyperlink"/>
-              <w:noProof/>
-            </w:rPr>
-            <w:instrText xml:space="preserve"> </w:instrText>
-          </w:r>
-          <w:r>
-            <w:rPr>
-              <w:rStyle w:val="Hyperlink"/>
-              <w:noProof/>
-            </w:rPr>
-          </w:r>
-          <w:r>
-            <w:rPr>
-              <w:rStyle w:val="Hyperlink"/>
-              <w:noProof/>
-            </w:rPr>
-            <w:fldChar w:fldCharType="separate"/>
-          </w:r>
-          <w:r>
-            <w:rPr>
-              <w:rStyle w:val="Hyperlink"/>
-              <w:noProof/>
-            </w:rPr>
-            <w:t>Aufgabenanalyse</w:t>
-          </w:r>
-          <w:r>
-            <w:rPr>
-              <w:noProof/>
-              <w:webHidden/>
-            </w:rPr>
-            <w:tab/>
-          </w:r>
-          <w:r>
-            <w:rPr>
-              <w:noProof/>
-              <w:webHidden/>
-            </w:rPr>
-            <w:fldChar w:fldCharType="begin"/>
-          </w:r>
-          <w:r>
-            <w:rPr>
-              <w:noProof/>
-              <w:webHidden/>
-            </w:rPr>
-            <w:instrText xml:space="preserve"> PAGEREF _Toc384825454 \h </w:instrText>
-          </w:r>
-          <w:r>
-            <w:rPr>
-              <w:noProof/>
-              <w:webHidden/>
-            </w:rPr>
-          </w:r>
-          <w:r>
-            <w:rPr>
-              <w:noProof/>
-              <w:webHidden/>
-            </w:rPr>
-            <w:fldChar w:fldCharType="separate"/>
-          </w:r>
-          <w:r>
-            <w:rPr>
-              <w:noProof/>
-              <w:webHidden/>
-            </w:rPr>
-            <w:t>2</w:t>
-          </w:r>
-          <w:r>
-            <w:rPr>
-              <w:noProof/>
-              <w:webHidden/>
-            </w:rPr>
-            <w:fldChar w:fldCharType="end"/>
-          </w:r>
-          <w:r>
-            <w:rPr>
-              <w:rStyle w:val="Hyperlink"/>
-              <w:noProof/>
-            </w:rPr>
-            <w:fldChar w:fldCharType="end"/>
-          </w:r>
-        </w:p>
-        <w:p>
-          <w:pPr>
-            <w:pStyle w:val="Verzeichnis2"/>
-            <w:tabs>
-              <w:tab w:val="right" w:leader="dot" w:pos="9062"/>
-            </w:tabs>
-            <w:rPr>
-              <w:rFonts w:eastAsiaTheme="minorEastAsia"/>
-              <w:noProof/>
-              <w:lang w:eastAsia="de-DE"/>
-            </w:rPr>
-          </w:pPr>
-          <w:hyperlink w:anchor="_Toc384825455" w:history="1">
+          <w:hyperlink w:anchor="_Toc384899331" w:history="1">
             <w:r>
               <w:rPr>
                 <w:rStyle w:val="Hyperlink"/>
                 <w:noProof/>
               </w:rPr>
-              <w:t>Analyse</w:t>
+              <w:t>Aufgabenanalyse</w:t>
             </w:r>
             <w:r>
               <w:rPr>
@@ -482,7 +360,7 @@
                 <w:noProof/>
                 <w:webHidden/>
               </w:rPr>
-              <w:instrText xml:space="preserve"> PAGEREF _Toc384825455 \h </w:instrText>
+              <w:instrText xml:space="preserve"> PAGEREF _Toc384899331 \h </w:instrText>
             </w:r>
             <w:r>
               <w:rPr>
@@ -525,13 +403,13 @@
               <w:lang w:eastAsia="de-DE"/>
             </w:rPr>
           </w:pPr>
-          <w:hyperlink w:anchor="_Toc384825456" w:history="1">
+          <w:hyperlink w:anchor="_Toc384899332" w:history="1">
             <w:r>
               <w:rPr>
                 <w:rStyle w:val="Hyperlink"/>
                 <w:noProof/>
               </w:rPr>
-              <w:t>Eingabeformat</w:t>
+              <w:t>Analyse</w:t>
             </w:r>
             <w:r>
               <w:rPr>
@@ -552,7 +430,7 @@
                 <w:noProof/>
                 <w:webHidden/>
               </w:rPr>
-              <w:instrText xml:space="preserve"> PAGEREF _Toc384825456 \h </w:instrText>
+              <w:instrText xml:space="preserve"> PAGEREF _Toc384899332 \h </w:instrText>
             </w:r>
             <w:r>
               <w:rPr>
@@ -595,13 +473,13 @@
               <w:lang w:eastAsia="de-DE"/>
             </w:rPr>
           </w:pPr>
-          <w:hyperlink w:anchor="_Toc384825457" w:history="1">
+          <w:hyperlink w:anchor="_Toc384899333" w:history="1">
             <w:r>
               <w:rPr>
                 <w:rStyle w:val="Hyperlink"/>
                 <w:noProof/>
               </w:rPr>
-              <w:t>Ausgabeformat</w:t>
+              <w:t>Eingabeformat</w:t>
             </w:r>
             <w:r>
               <w:rPr>
@@ -622,7 +500,7 @@
                 <w:noProof/>
                 <w:webHidden/>
               </w:rPr>
-              <w:instrText xml:space="preserve"> PAGEREF _Toc384825457 \h </w:instrText>
+              <w:instrText xml:space="preserve"> PAGEREF _Toc384899333 \h </w:instrText>
             </w:r>
             <w:r>
               <w:rPr>
@@ -665,13 +543,13 @@
               <w:lang w:eastAsia="de-DE"/>
             </w:rPr>
           </w:pPr>
-          <w:hyperlink w:anchor="_Toc384825458" w:history="1">
+          <w:hyperlink w:anchor="_Toc384899334" w:history="1">
             <w:r>
               <w:rPr>
                 <w:rStyle w:val="Hyperlink"/>
                 <w:noProof/>
               </w:rPr>
-              <w:t>Anforderung an das Gesamtsystem</w:t>
+              <w:t>Ausgabeformat</w:t>
             </w:r>
             <w:r>
               <w:rPr>
@@ -692,7 +570,7 @@
                 <w:noProof/>
                 <w:webHidden/>
               </w:rPr>
-              <w:instrText xml:space="preserve"> PAGEREF _Toc384825458 \h </w:instrText>
+              <w:instrText xml:space="preserve"> PAGEREF _Toc384899334 \h </w:instrText>
             </w:r>
             <w:r>
               <w:rPr>
@@ -712,7 +590,7 @@
                 <w:noProof/>
                 <w:webHidden/>
               </w:rPr>
-              <w:t>3</w:t>
+              <w:t>2</w:t>
             </w:r>
             <w:r>
               <w:rPr>
@@ -735,13 +613,13 @@
               <w:lang w:eastAsia="de-DE"/>
             </w:rPr>
           </w:pPr>
-          <w:hyperlink w:anchor="_Toc384825459" w:history="1">
+          <w:hyperlink w:anchor="_Toc384899335" w:history="1">
             <w:r>
               <w:rPr>
                 <w:rStyle w:val="Hyperlink"/>
                 <w:noProof/>
               </w:rPr>
-              <w:t>Sonderfälle</w:t>
+              <w:t>Anforderung an das Gesamtsystem</w:t>
             </w:r>
             <w:r>
               <w:rPr>
@@ -762,7 +640,7 @@
                 <w:noProof/>
                 <w:webHidden/>
               </w:rPr>
-              <w:instrText xml:space="preserve"> PAGEREF _Toc384825459 \h </w:instrText>
+              <w:instrText xml:space="preserve"> PAGEREF _Toc384899335 \h </w:instrText>
             </w:r>
             <w:r>
               <w:rPr>
@@ -805,12 +683,82 @@
               <w:lang w:eastAsia="de-DE"/>
             </w:rPr>
           </w:pPr>
-          <w:hyperlink w:anchor="_Toc384825460" w:history="1">
+          <w:hyperlink w:anchor="_Toc384899336" w:history="1">
             <w:r>
               <w:rPr>
                 <w:rStyle w:val="Hyperlink"/>
                 <w:noProof/>
               </w:rPr>
+              <w:t>Sonderfälle</w:t>
+            </w:r>
+            <w:r>
+              <w:rPr>
+                <w:noProof/>
+                <w:webHidden/>
+              </w:rPr>
+              <w:tab/>
+            </w:r>
+            <w:r>
+              <w:rPr>
+                <w:noProof/>
+                <w:webHidden/>
+              </w:rPr>
+              <w:fldChar w:fldCharType="begin"/>
+            </w:r>
+            <w:r>
+              <w:rPr>
+                <w:noProof/>
+                <w:webHidden/>
+              </w:rPr>
+              <w:instrText xml:space="preserve"> PAGEREF _Toc384899336 \h </w:instrText>
+            </w:r>
+            <w:r>
+              <w:rPr>
+                <w:noProof/>
+                <w:webHidden/>
+              </w:rPr>
+            </w:r>
+            <w:r>
+              <w:rPr>
+                <w:noProof/>
+                <w:webHidden/>
+              </w:rPr>
+              <w:fldChar w:fldCharType="separate"/>
+            </w:r>
+            <w:r>
+              <w:rPr>
+                <w:noProof/>
+                <w:webHidden/>
+              </w:rPr>
+              <w:t>3</w:t>
+            </w:r>
+            <w:r>
+              <w:rPr>
+                <w:noProof/>
+                <w:webHidden/>
+              </w:rPr>
+              <w:fldChar w:fldCharType="end"/>
+            </w:r>
+          </w:hyperlink>
+        </w:p>
+        <w:p>
+          <w:pPr>
+            <w:pStyle w:val="Verzeichnis2"/>
+            <w:tabs>
+              <w:tab w:val="right" w:leader="dot" w:pos="9062"/>
+            </w:tabs>
+            <w:rPr>
+              <w:rFonts w:eastAsiaTheme="minorEastAsia"/>
+              <w:noProof/>
+              <w:lang w:eastAsia="de-DE"/>
+            </w:rPr>
+          </w:pPr>
+          <w:hyperlink w:anchor="_Toc384899337" w:history="1">
+            <w:r>
+              <w:rPr>
+                <w:rStyle w:val="Hyperlink"/>
+                <w:noProof/>
+              </w:rPr>
               <w:t>Fehlerfälle</w:t>
             </w:r>
             <w:r>
@@ -832,7 +780,7 @@
                 <w:noProof/>
                 <w:webHidden/>
               </w:rPr>
-              <w:instrText xml:space="preserve"> PAGEREF _Toc384825460 \h </w:instrText>
+              <w:instrText xml:space="preserve"> PAGEREF _Toc384899337 \h </w:instrText>
             </w:r>
             <w:r>
               <w:rPr>
@@ -875,7 +823,7 @@
               <w:lang w:eastAsia="de-DE"/>
             </w:rPr>
           </w:pPr>
-          <w:hyperlink w:anchor="_Toc384825461" w:history="1">
+          <w:hyperlink w:anchor="_Toc384899338" w:history="1">
             <w:r>
               <w:rPr>
                 <w:rStyle w:val="Hyperlink"/>
@@ -902,7 +850,7 @@
                 <w:noProof/>
                 <w:webHidden/>
               </w:rPr>
-              <w:instrText xml:space="preserve"> PAGEREF _Toc384825461 \h </w:instrText>
+              <w:instrText xml:space="preserve"> PAGEREF _Toc384899338 \h </w:instrText>
             </w:r>
             <w:r>
               <w:rPr>
@@ -945,7 +893,7 @@
               <w:lang w:eastAsia="de-DE"/>
             </w:rPr>
           </w:pPr>
-          <w:hyperlink w:anchor="_Toc384825462" w:history="1">
+          <w:hyperlink w:anchor="_Toc384899339" w:history="1">
             <w:r>
               <w:rPr>
                 <w:rStyle w:val="Hyperlink"/>
@@ -972,7 +920,7 @@
                 <w:noProof/>
                 <w:webHidden/>
               </w:rPr>
-              <w:instrText xml:space="preserve"> PAGEREF _Toc384825462 \h </w:instrText>
+              <w:instrText xml:space="preserve"> PAGEREF _Toc384899339 \h </w:instrText>
             </w:r>
             <w:r>
               <w:rPr>
@@ -1015,7 +963,7 @@
               <w:lang w:eastAsia="de-DE"/>
             </w:rPr>
           </w:pPr>
-          <w:hyperlink w:anchor="_Toc384825463" w:history="1">
+          <w:hyperlink w:anchor="_Toc384899340" w:history="1">
             <w:r>
               <w:rPr>
                 <w:rStyle w:val="Hyperlink"/>
@@ -1042,7 +990,7 @@
                 <w:noProof/>
                 <w:webHidden/>
               </w:rPr>
-              <w:instrText xml:space="preserve"> PAGEREF _Toc384825463 \h </w:instrText>
+              <w:instrText xml:space="preserve"> PAGEREF _Toc384899340 \h </w:instrText>
             </w:r>
             <w:r>
               <w:rPr>
@@ -1085,7 +1033,7 @@
               <w:lang w:eastAsia="de-DE"/>
             </w:rPr>
           </w:pPr>
-          <w:hyperlink w:anchor="_Toc384825464" w:history="1">
+          <w:hyperlink w:anchor="_Toc384899341" w:history="1">
             <w:r>
               <w:rPr>
                 <w:rStyle w:val="Hyperlink"/>
@@ -1112,7 +1060,7 @@
                 <w:noProof/>
                 <w:webHidden/>
               </w:rPr>
-              <w:instrText xml:space="preserve"> PAGEREF _Toc384825464 \h </w:instrText>
+              <w:instrText xml:space="preserve"> PAGEREF _Toc384899341 \h </w:instrText>
             </w:r>
             <w:r>
               <w:rPr>
@@ -1155,7 +1103,7 @@
               <w:lang w:eastAsia="de-DE"/>
             </w:rPr>
           </w:pPr>
-          <w:hyperlink w:anchor="_Toc384825465" w:history="1">
+          <w:hyperlink w:anchor="_Toc384899342" w:history="1">
             <w:r>
               <w:rPr>
                 <w:rStyle w:val="Hyperlink"/>
@@ -1182,7 +1130,7 @@
                 <w:noProof/>
                 <w:webHidden/>
               </w:rPr>
-              <w:instrText xml:space="preserve"> PAGEREF _Toc384825465 \h </w:instrText>
+              <w:instrText xml:space="preserve"> PAGEREF _Toc384899342 \h </w:instrText>
             </w:r>
             <w:r>
               <w:rPr>
@@ -1225,13 +1173,13 @@
               <w:lang w:eastAsia="de-DE"/>
             </w:rPr>
           </w:pPr>
-          <w:hyperlink w:anchor="_Toc384825466" w:history="1">
+          <w:hyperlink w:anchor="_Toc384899343" w:history="1">
             <w:r>
               <w:rPr>
                 <w:rStyle w:val="Hyperlink"/>
                 <w:noProof/>
               </w:rPr>
-              <w:t>Änderungen</w:t>
+              <w:t>Programmbeschreibung</w:t>
             </w:r>
             <w:r>
               <w:rPr>
@@ -1252,7 +1200,7 @@
                 <w:noProof/>
                 <w:webHidden/>
               </w:rPr>
-              <w:instrText xml:space="preserve"> PAGEREF _Toc384825466 \h </w:instrText>
+              <w:instrText xml:space="preserve"> PAGEREF _Toc384899343 \h </w:instrText>
             </w:r>
             <w:r>
               <w:rPr>
@@ -1272,7 +1220,7 @@
                 <w:noProof/>
                 <w:webHidden/>
               </w:rPr>
-              <w:t>5</w:t>
+              <w:t>6</w:t>
             </w:r>
             <w:r>
               <w:rPr>
@@ -1295,13 +1243,13 @@
               <w:lang w:eastAsia="de-DE"/>
             </w:rPr>
           </w:pPr>
-          <w:hyperlink w:anchor="_Toc384825467" w:history="1">
+          <w:hyperlink w:anchor="_Toc384899344" w:history="1">
             <w:r>
               <w:rPr>
                 <w:rStyle w:val="Hyperlink"/>
                 <w:noProof/>
               </w:rPr>
-              <w:t>Strategie</w:t>
+              <w:t>Pakete</w:t>
             </w:r>
             <w:r>
               <w:rPr>
@@ -1322,7 +1270,7 @@
                 <w:noProof/>
                 <w:webHidden/>
               </w:rPr>
-              <w:instrText xml:space="preserve"> PAGEREF _Toc384825467 \h </w:instrText>
+              <w:instrText xml:space="preserve"> PAGEREF _Toc384899344 \h </w:instrText>
             </w:r>
             <w:r>
               <w:rPr>
@@ -1342,7 +1290,569 @@
                 <w:noProof/>
                 <w:webHidden/>
               </w:rPr>
-              <w:t>5</w:t>
+              <w:t>6</w:t>
+            </w:r>
+            <w:r>
+              <w:rPr>
+                <w:noProof/>
+                <w:webHidden/>
+              </w:rPr>
+              <w:fldChar w:fldCharType="end"/>
+            </w:r>
+          </w:hyperlink>
+        </w:p>
+        <w:p>
+          <w:pPr>
+            <w:pStyle w:val="Verzeichnis3"/>
+            <w:tabs>
+              <w:tab w:val="right" w:leader="dot" w:pos="9062"/>
+            </w:tabs>
+            <w:rPr>
+              <w:rFonts w:eastAsiaTheme="minorEastAsia"/>
+              <w:noProof/>
+              <w:lang w:eastAsia="de-DE"/>
+            </w:rPr>
+          </w:pPr>
+          <w:hyperlink w:anchor="_Toc384899345" w:history="1">
+            <w:r>
+              <w:rPr>
+                <w:rStyle w:val="Hyperlink"/>
+                <w:noProof/>
+              </w:rPr>
+              <w:t>Model-Klassen</w:t>
+            </w:r>
+            <w:r>
+              <w:rPr>
+                <w:noProof/>
+                <w:webHidden/>
+              </w:rPr>
+              <w:tab/>
+            </w:r>
+            <w:r>
+              <w:rPr>
+                <w:noProof/>
+                <w:webHidden/>
+              </w:rPr>
+              <w:fldChar w:fldCharType="begin"/>
+            </w:r>
+            <w:r>
+              <w:rPr>
+                <w:noProof/>
+                <w:webHidden/>
+              </w:rPr>
+              <w:instrText xml:space="preserve"> PAGEREF _Toc384899345 \h </w:instrText>
+            </w:r>
+            <w:r>
+              <w:rPr>
+                <w:noProof/>
+                <w:webHidden/>
+              </w:rPr>
+            </w:r>
+            <w:r>
+              <w:rPr>
+                <w:noProof/>
+                <w:webHidden/>
+              </w:rPr>
+              <w:fldChar w:fldCharType="separate"/>
+            </w:r>
+            <w:r>
+              <w:rPr>
+                <w:noProof/>
+                <w:webHidden/>
+              </w:rPr>
+              <w:t>6</w:t>
+            </w:r>
+            <w:r>
+              <w:rPr>
+                <w:noProof/>
+                <w:webHidden/>
+              </w:rPr>
+              <w:fldChar w:fldCharType="end"/>
+            </w:r>
+          </w:hyperlink>
+        </w:p>
+        <w:p>
+          <w:pPr>
+            <w:pStyle w:val="Verzeichnis3"/>
+            <w:tabs>
+              <w:tab w:val="right" w:leader="dot" w:pos="9062"/>
+            </w:tabs>
+            <w:rPr>
+              <w:rFonts w:eastAsiaTheme="minorEastAsia"/>
+              <w:noProof/>
+              <w:lang w:eastAsia="de-DE"/>
+            </w:rPr>
+          </w:pPr>
+          <w:hyperlink w:anchor="_Toc384899346" w:history="1">
+            <w:r>
+              <w:rPr>
+                <w:rStyle w:val="Hyperlink"/>
+                <w:noProof/>
+                <w:lang w:eastAsia="de-DE"/>
+              </w:rPr>
+              <w:t>View-Klassen</w:t>
+            </w:r>
+            <w:r>
+              <w:rPr>
+                <w:noProof/>
+                <w:webHidden/>
+              </w:rPr>
+              <w:tab/>
+            </w:r>
+            <w:r>
+              <w:rPr>
+                <w:noProof/>
+                <w:webHidden/>
+              </w:rPr>
+              <w:fldChar w:fldCharType="begin"/>
+            </w:r>
+            <w:r>
+              <w:rPr>
+                <w:noProof/>
+                <w:webHidden/>
+              </w:rPr>
+              <w:instrText xml:space="preserve"> PAGEREF _Toc384899346 \h </w:instrText>
+            </w:r>
+            <w:r>
+              <w:rPr>
+                <w:noProof/>
+                <w:webHidden/>
+              </w:rPr>
+            </w:r>
+            <w:r>
+              <w:rPr>
+                <w:noProof/>
+                <w:webHidden/>
+              </w:rPr>
+              <w:fldChar w:fldCharType="separate"/>
+            </w:r>
+            <w:r>
+              <w:rPr>
+                <w:noProof/>
+                <w:webHidden/>
+              </w:rPr>
+              <w:t>7</w:t>
+            </w:r>
+            <w:r>
+              <w:rPr>
+                <w:noProof/>
+                <w:webHidden/>
+              </w:rPr>
+              <w:fldChar w:fldCharType="end"/>
+            </w:r>
+          </w:hyperlink>
+        </w:p>
+        <w:p>
+          <w:pPr>
+            <w:pStyle w:val="Verzeichnis3"/>
+            <w:tabs>
+              <w:tab w:val="right" w:leader="dot" w:pos="9062"/>
+            </w:tabs>
+            <w:rPr>
+              <w:rFonts w:eastAsiaTheme="minorEastAsia"/>
+              <w:noProof/>
+              <w:lang w:eastAsia="de-DE"/>
+            </w:rPr>
+          </w:pPr>
+          <w:hyperlink w:anchor="_Toc384899347" w:history="1">
+            <w:r>
+              <w:rPr>
+                <w:rStyle w:val="Hyperlink"/>
+                <w:noProof/>
+                <w:lang w:eastAsia="de-DE"/>
+              </w:rPr>
+              <w:t>Controller-Klassen</w:t>
+            </w:r>
+            <w:r>
+              <w:rPr>
+                <w:noProof/>
+                <w:webHidden/>
+              </w:rPr>
+              <w:tab/>
+            </w:r>
+            <w:r>
+              <w:rPr>
+                <w:noProof/>
+                <w:webHidden/>
+              </w:rPr>
+              <w:fldChar w:fldCharType="begin"/>
+            </w:r>
+            <w:r>
+              <w:rPr>
+                <w:noProof/>
+                <w:webHidden/>
+              </w:rPr>
+              <w:instrText xml:space="preserve"> PAGEREF _Toc384899347 \h </w:instrText>
+            </w:r>
+            <w:r>
+              <w:rPr>
+                <w:noProof/>
+                <w:webHidden/>
+              </w:rPr>
+            </w:r>
+            <w:r>
+              <w:rPr>
+                <w:noProof/>
+                <w:webHidden/>
+              </w:rPr>
+              <w:fldChar w:fldCharType="separate"/>
+            </w:r>
+            <w:r>
+              <w:rPr>
+                <w:noProof/>
+                <w:webHidden/>
+              </w:rPr>
+              <w:t>7</w:t>
+            </w:r>
+            <w:r>
+              <w:rPr>
+                <w:noProof/>
+                <w:webHidden/>
+              </w:rPr>
+              <w:fldChar w:fldCharType="end"/>
+            </w:r>
+          </w:hyperlink>
+        </w:p>
+        <w:p>
+          <w:pPr>
+            <w:pStyle w:val="Verzeichnis2"/>
+            <w:tabs>
+              <w:tab w:val="right" w:leader="dot" w:pos="9062"/>
+            </w:tabs>
+            <w:rPr>
+              <w:rFonts w:eastAsiaTheme="minorEastAsia"/>
+              <w:noProof/>
+              <w:lang w:eastAsia="de-DE"/>
+            </w:rPr>
+          </w:pPr>
+          <w:hyperlink w:anchor="_Toc384899348" w:history="1">
+            <w:r>
+              <w:rPr>
+                <w:rStyle w:val="Hyperlink"/>
+                <w:noProof/>
+              </w:rPr>
+              <w:t>Präzisierung</w:t>
+            </w:r>
+            <w:r>
+              <w:rPr>
+                <w:noProof/>
+                <w:webHidden/>
+              </w:rPr>
+              <w:tab/>
+            </w:r>
+            <w:r>
+              <w:rPr>
+                <w:noProof/>
+                <w:webHidden/>
+              </w:rPr>
+              <w:fldChar w:fldCharType="begin"/>
+            </w:r>
+            <w:r>
+              <w:rPr>
+                <w:noProof/>
+                <w:webHidden/>
+              </w:rPr>
+              <w:instrText xml:space="preserve"> PAGEREF _Toc384899348 \h </w:instrText>
+            </w:r>
+            <w:r>
+              <w:rPr>
+                <w:noProof/>
+                <w:webHidden/>
+              </w:rPr>
+            </w:r>
+            <w:r>
+              <w:rPr>
+                <w:noProof/>
+                <w:webHidden/>
+              </w:rPr>
+              <w:fldChar w:fldCharType="separate"/>
+            </w:r>
+            <w:r>
+              <w:rPr>
+                <w:noProof/>
+                <w:webHidden/>
+              </w:rPr>
+              <w:t>7</w:t>
+            </w:r>
+            <w:r>
+              <w:rPr>
+                <w:noProof/>
+                <w:webHidden/>
+              </w:rPr>
+              <w:fldChar w:fldCharType="end"/>
+            </w:r>
+          </w:hyperlink>
+        </w:p>
+        <w:p>
+          <w:pPr>
+            <w:pStyle w:val="Verzeichnis3"/>
+            <w:tabs>
+              <w:tab w:val="right" w:leader="dot" w:pos="9062"/>
+            </w:tabs>
+            <w:rPr>
+              <w:rFonts w:eastAsiaTheme="minorEastAsia"/>
+              <w:noProof/>
+              <w:lang w:eastAsia="de-DE"/>
+            </w:rPr>
+          </w:pPr>
+          <w:hyperlink w:anchor="_Toc384899349" w:history="1">
+            <w:r>
+              <w:rPr>
+                <w:rStyle w:val="Hyperlink"/>
+                <w:noProof/>
+              </w:rPr>
+              <w:t>Präzisierung RandomStrategy</w:t>
+            </w:r>
+            <w:r>
+              <w:rPr>
+                <w:noProof/>
+                <w:webHidden/>
+              </w:rPr>
+              <w:tab/>
+            </w:r>
+            <w:r>
+              <w:rPr>
+                <w:noProof/>
+                <w:webHidden/>
+              </w:rPr>
+              <w:fldChar w:fldCharType="begin"/>
+            </w:r>
+            <w:r>
+              <w:rPr>
+                <w:noProof/>
+                <w:webHidden/>
+              </w:rPr>
+              <w:instrText xml:space="preserve"> PAGEREF _Toc384899349 \h </w:instrText>
+            </w:r>
+            <w:r>
+              <w:rPr>
+                <w:noProof/>
+                <w:webHidden/>
+              </w:rPr>
+            </w:r>
+            <w:r>
+              <w:rPr>
+                <w:noProof/>
+                <w:webHidden/>
+              </w:rPr>
+              <w:fldChar w:fldCharType="separate"/>
+            </w:r>
+            <w:r>
+              <w:rPr>
+                <w:noProof/>
+                <w:webHidden/>
+              </w:rPr>
+              <w:t>7</w:t>
+            </w:r>
+            <w:r>
+              <w:rPr>
+                <w:noProof/>
+                <w:webHidden/>
+              </w:rPr>
+              <w:fldChar w:fldCharType="end"/>
+            </w:r>
+          </w:hyperlink>
+        </w:p>
+        <w:p>
+          <w:pPr>
+            <w:pStyle w:val="Verzeichnis3"/>
+            <w:tabs>
+              <w:tab w:val="right" w:leader="dot" w:pos="9062"/>
+            </w:tabs>
+            <w:rPr>
+              <w:rFonts w:eastAsiaTheme="minorEastAsia"/>
+              <w:noProof/>
+              <w:lang w:eastAsia="de-DE"/>
+            </w:rPr>
+          </w:pPr>
+          <w:hyperlink w:anchor="_Toc384899350" w:history="1">
+            <w:r>
+              <w:rPr>
+                <w:rStyle w:val="Hyperlink"/>
+                <w:noProof/>
+              </w:rPr>
+              <w:t>Präzisierung MyStrategy</w:t>
+            </w:r>
+            <w:r>
+              <w:rPr>
+                <w:noProof/>
+                <w:webHidden/>
+              </w:rPr>
+              <w:tab/>
+            </w:r>
+            <w:r>
+              <w:rPr>
+                <w:noProof/>
+                <w:webHidden/>
+              </w:rPr>
+              <w:fldChar w:fldCharType="begin"/>
+            </w:r>
+            <w:r>
+              <w:rPr>
+                <w:noProof/>
+                <w:webHidden/>
+              </w:rPr>
+              <w:instrText xml:space="preserve"> PAGEREF _Toc384899350 \h </w:instrText>
+            </w:r>
+            <w:r>
+              <w:rPr>
+                <w:noProof/>
+                <w:webHidden/>
+              </w:rPr>
+            </w:r>
+            <w:r>
+              <w:rPr>
+                <w:noProof/>
+                <w:webHidden/>
+              </w:rPr>
+              <w:fldChar w:fldCharType="separate"/>
+            </w:r>
+            <w:r>
+              <w:rPr>
+                <w:noProof/>
+                <w:webHidden/>
+              </w:rPr>
+              <w:t>8</w:t>
+            </w:r>
+            <w:r>
+              <w:rPr>
+                <w:noProof/>
+                <w:webHidden/>
+              </w:rPr>
+              <w:fldChar w:fldCharType="end"/>
+            </w:r>
+          </w:hyperlink>
+        </w:p>
+        <w:p>
+          <w:pPr>
+            <w:pStyle w:val="Verzeichnis3"/>
+            <w:tabs>
+              <w:tab w:val="right" w:leader="dot" w:pos="9062"/>
+            </w:tabs>
+            <w:rPr>
+              <w:rFonts w:eastAsiaTheme="minorEastAsia"/>
+              <w:noProof/>
+              <w:lang w:eastAsia="de-DE"/>
+            </w:rPr>
+          </w:pPr>
+          <w:hyperlink w:anchor="_Toc384899351" w:history="1">
+            <w:r>
+              <w:rPr>
+                <w:rStyle w:val="Hyperlink"/>
+                <w:noProof/>
+              </w:rPr>
+              <w:t>Präzisierung PlayGames</w:t>
+            </w:r>
+            <w:r>
+              <w:rPr>
+                <w:noProof/>
+                <w:webHidden/>
+              </w:rPr>
+              <w:tab/>
+            </w:r>
+            <w:r>
+              <w:rPr>
+                <w:noProof/>
+                <w:webHidden/>
+              </w:rPr>
+              <w:fldChar w:fldCharType="begin"/>
+            </w:r>
+            <w:r>
+              <w:rPr>
+                <w:noProof/>
+                <w:webHidden/>
+              </w:rPr>
+              <w:instrText xml:space="preserve"> PAGEREF _Toc384899351 \h </w:instrText>
+            </w:r>
+            <w:r>
+              <w:rPr>
+                <w:noProof/>
+                <w:webHidden/>
+              </w:rPr>
+            </w:r>
+            <w:r>
+              <w:rPr>
+                <w:noProof/>
+                <w:webHidden/>
+              </w:rPr>
+              <w:fldChar w:fldCharType="separate"/>
+            </w:r>
+            <w:r>
+              <w:rPr>
+                <w:noProof/>
+                <w:webHidden/>
+              </w:rPr>
+              <w:t>9</w:t>
+            </w:r>
+            <w:r>
+              <w:rPr>
+                <w:noProof/>
+                <w:webHidden/>
+              </w:rPr>
+              <w:fldChar w:fldCharType="end"/>
+            </w:r>
+          </w:hyperlink>
+        </w:p>
+        <w:p>
+          <w:pPr>
+            <w:pStyle w:val="Verzeichnis3"/>
+            <w:tabs>
+              <w:tab w:val="right" w:leader="dot" w:pos="9062"/>
+            </w:tabs>
+            <w:rPr>
+              <w:rFonts w:eastAsiaTheme="minorEastAsia"/>
+              <w:noProof/>
+              <w:lang w:eastAsia="de-DE"/>
+            </w:rPr>
+          </w:pPr>
+          <w:hyperlink w:anchor="_Toc384899352" w:history="1">
+            <w:r>
+              <w:rPr>
+                <w:rStyle w:val="Hyperlink"/>
+                <w:noProof/>
+              </w:rPr>
+              <w:t>Präzisierung PlayGame</w:t>
+            </w:r>
+            <w:r>
+              <w:rPr>
+                <w:noProof/>
+                <w:webHidden/>
+              </w:rPr>
+              <w:tab/>
+            </w:r>
+            <w:r>
+              <w:rPr>
+                <w:noProof/>
+                <w:webHidden/>
+              </w:rPr>
+              <w:fldChar w:fldCharType="begin"/>
+            </w:r>
+            <w:r>
+              <w:rPr>
+                <w:noProof/>
+                <w:webHidden/>
+              </w:rPr>
+              <w:instrText xml:space="preserve"> PAGEREF _Toc384899352 \h </w:instrText>
+            </w:r>
+            <w:r>
+              <w:rPr>
+                <w:noProof/>
+                <w:webHidden/>
+              </w:rPr>
+            </w:r>
+            <w:r>
+              <w:rPr>
+                <w:noProof/>
+                <w:webHidden/>
+              </w:rPr>
+              <w:fldChar w:fldCharType="separate"/>
+            </w:r>
+            <w:r>
+              <w:rPr>
+                <w:noProof/>
+                <w:webHidden/>
+              </w:rPr>
+              <w:t>10</w:t>
             </w:r>
             <w:r>
               <w:rPr>
@@ -1365,13 +1875,13 @@
               <w:lang w:eastAsia="de-DE"/>
             </w:rPr>
           </w:pPr>
-          <w:hyperlink w:anchor="_Toc384825468" w:history="1">
+          <w:hyperlink w:anchor="_Toc384899353" w:history="1">
             <w:r>
               <w:rPr>
                 <w:rStyle w:val="Hyperlink"/>
                 <w:noProof/>
               </w:rPr>
-              <w:t>Benutzeranleitung</w:t>
+              <w:t>Änderungen</w:t>
             </w:r>
             <w:r>
               <w:rPr>
@@ -1392,7 +1902,7 @@
                 <w:noProof/>
                 <w:webHidden/>
               </w:rPr>
-              <w:instrText xml:space="preserve"> PAGEREF _Toc384825468 \h </w:instrText>
+              <w:instrText xml:space="preserve"> PAGEREF _Toc384899353 \h </w:instrText>
             </w:r>
             <w:r>
               <w:rPr>
@@ -1412,7 +1922,7 @@
                 <w:noProof/>
                 <w:webHidden/>
               </w:rPr>
-              <w:t>6</w:t>
+              <w:t>10</w:t>
             </w:r>
             <w:r>
               <w:rPr>
@@ -1435,13 +1945,13 @@
               <w:lang w:eastAsia="de-DE"/>
             </w:rPr>
           </w:pPr>
-          <w:hyperlink w:anchor="_Toc384825469" w:history="1">
+          <w:hyperlink w:anchor="_Toc384899354" w:history="1">
             <w:r>
               <w:rPr>
                 <w:rStyle w:val="Hyperlink"/>
                 <w:noProof/>
               </w:rPr>
-              <w:t>Systemvoraussetzungen</w:t>
+              <w:t>Strategie</w:t>
             </w:r>
             <w:r>
               <w:rPr>
@@ -1462,7 +1972,7 @@
                 <w:noProof/>
                 <w:webHidden/>
               </w:rPr>
-              <w:instrText xml:space="preserve"> PAGEREF _Toc384825469 \h </w:instrText>
+              <w:instrText xml:space="preserve"> PAGEREF _Toc384899354 \h </w:instrText>
             </w:r>
             <w:r>
               <w:rPr>
@@ -1482,7 +1992,77 @@
                 <w:noProof/>
                 <w:webHidden/>
               </w:rPr>
-              <w:t>6</w:t>
+              <w:t>10</w:t>
+            </w:r>
+            <w:r>
+              <w:rPr>
+                <w:noProof/>
+                <w:webHidden/>
+              </w:rPr>
+              <w:fldChar w:fldCharType="end"/>
+            </w:r>
+          </w:hyperlink>
+        </w:p>
+        <w:p>
+          <w:pPr>
+            <w:pStyle w:val="Verzeichnis1"/>
+            <w:tabs>
+              <w:tab w:val="right" w:leader="dot" w:pos="9062"/>
+            </w:tabs>
+            <w:rPr>
+              <w:rFonts w:eastAsiaTheme="minorEastAsia"/>
+              <w:noProof/>
+              <w:lang w:eastAsia="de-DE"/>
+            </w:rPr>
+          </w:pPr>
+          <w:hyperlink w:anchor="_Toc384899355" w:history="1">
+            <w:r>
+              <w:rPr>
+                <w:rStyle w:val="Hyperlink"/>
+                <w:noProof/>
+              </w:rPr>
+              <w:t>Benutzeranleitung</w:t>
+            </w:r>
+            <w:r>
+              <w:rPr>
+                <w:noProof/>
+                <w:webHidden/>
+              </w:rPr>
+              <w:tab/>
+            </w:r>
+            <w:r>
+              <w:rPr>
+                <w:noProof/>
+                <w:webHidden/>
+              </w:rPr>
+              <w:fldChar w:fldCharType="begin"/>
+            </w:r>
+            <w:r>
+              <w:rPr>
+                <w:noProof/>
+                <w:webHidden/>
+              </w:rPr>
+              <w:instrText xml:space="preserve"> PAGEREF _Toc384899355 \h </w:instrText>
+            </w:r>
+            <w:r>
+              <w:rPr>
+                <w:noProof/>
+                <w:webHidden/>
+              </w:rPr>
+            </w:r>
+            <w:r>
+              <w:rPr>
+                <w:noProof/>
+                <w:webHidden/>
+              </w:rPr>
+              <w:fldChar w:fldCharType="separate"/>
+            </w:r>
+            <w:r>
+              <w:rPr>
+                <w:noProof/>
+                <w:webHidden/>
+              </w:rPr>
+              <w:t>10</w:t>
             </w:r>
             <w:r>
               <w:rPr>
@@ -1505,12 +2085,82 @@
               <w:lang w:eastAsia="de-DE"/>
             </w:rPr>
           </w:pPr>
-          <w:hyperlink w:anchor="_Toc384825470" w:history="1">
+          <w:hyperlink w:anchor="_Toc384899356" w:history="1">
             <w:r>
               <w:rPr>
                 <w:rStyle w:val="Hyperlink"/>
                 <w:noProof/>
               </w:rPr>
+              <w:t>Systemvoraussetzungen</w:t>
+            </w:r>
+            <w:r>
+              <w:rPr>
+                <w:noProof/>
+                <w:webHidden/>
+              </w:rPr>
+              <w:tab/>
+            </w:r>
+            <w:r>
+              <w:rPr>
+                <w:noProof/>
+                <w:webHidden/>
+              </w:rPr>
+              <w:fldChar w:fldCharType="begin"/>
+            </w:r>
+            <w:r>
+              <w:rPr>
+                <w:noProof/>
+                <w:webHidden/>
+              </w:rPr>
+              <w:instrText xml:space="preserve"> PAGEREF _Toc384899356 \h </w:instrText>
+            </w:r>
+            <w:r>
+              <w:rPr>
+                <w:noProof/>
+                <w:webHidden/>
+              </w:rPr>
+            </w:r>
+            <w:r>
+              <w:rPr>
+                <w:noProof/>
+                <w:webHidden/>
+              </w:rPr>
+              <w:fldChar w:fldCharType="separate"/>
+            </w:r>
+            <w:r>
+              <w:rPr>
+                <w:noProof/>
+                <w:webHidden/>
+              </w:rPr>
+              <w:t>11</w:t>
+            </w:r>
+            <w:r>
+              <w:rPr>
+                <w:noProof/>
+                <w:webHidden/>
+              </w:rPr>
+              <w:fldChar w:fldCharType="end"/>
+            </w:r>
+          </w:hyperlink>
+        </w:p>
+        <w:p>
+          <w:pPr>
+            <w:pStyle w:val="Verzeichnis2"/>
+            <w:tabs>
+              <w:tab w:val="right" w:leader="dot" w:pos="9062"/>
+            </w:tabs>
+            <w:rPr>
+              <w:rFonts w:eastAsiaTheme="minorEastAsia"/>
+              <w:noProof/>
+              <w:lang w:eastAsia="de-DE"/>
+            </w:rPr>
+          </w:pPr>
+          <w:hyperlink w:anchor="_Toc384899357" w:history="1">
+            <w:r>
+              <w:rPr>
+                <w:rStyle w:val="Hyperlink"/>
+                <w:noProof/>
+              </w:rPr>
               <w:t>Installation</w:t>
             </w:r>
             <w:r>
@@ -1532,7 +2182,7 @@
                 <w:noProof/>
                 <w:webHidden/>
               </w:rPr>
-              <w:instrText xml:space="preserve"> PAGEREF _Toc384825470 \h </w:instrText>
+              <w:instrText xml:space="preserve"> PAGEREF _Toc384899357 \h </w:instrText>
             </w:r>
             <w:r>
               <w:rPr>
@@ -1552,7 +2202,7 @@
                 <w:noProof/>
                 <w:webHidden/>
               </w:rPr>
-              <w:t>6</w:t>
+              <w:t>11</w:t>
             </w:r>
             <w:r>
               <w:rPr>
@@ -1575,7 +2225,7 @@
               <w:lang w:eastAsia="de-DE"/>
             </w:rPr>
           </w:pPr>
-          <w:hyperlink w:anchor="_Toc384825471" w:history="1">
+          <w:hyperlink w:anchor="_Toc384899358" w:history="1">
             <w:r>
               <w:rPr>
                 <w:rStyle w:val="Hyperlink"/>
@@ -1602,7 +2252,7 @@
                 <w:noProof/>
                 <w:webHidden/>
               </w:rPr>
-              <w:instrText xml:space="preserve"> PAGEREF _Toc384825471 \h </w:instrText>
+              <w:instrText xml:space="preserve"> PAGEREF _Toc384899358 \h </w:instrText>
             </w:r>
             <w:r>
               <w:rPr>
@@ -1622,7 +2272,7 @@
                 <w:noProof/>
                 <w:webHidden/>
               </w:rPr>
-              <w:t>6</w:t>
+              <w:t>11</w:t>
             </w:r>
             <w:r>
               <w:rPr>
@@ -1645,7 +2295,7 @@
               <w:lang w:eastAsia="de-DE"/>
             </w:rPr>
           </w:pPr>
-          <w:hyperlink w:anchor="_Toc384825472" w:history="1">
+          <w:hyperlink w:anchor="_Toc384899359" w:history="1">
             <w:r>
               <w:rPr>
                 <w:rStyle w:val="Hyperlink"/>
@@ -1672,7 +2322,7 @@
                 <w:noProof/>
                 <w:webHidden/>
               </w:rPr>
-              <w:instrText xml:space="preserve"> PAGEREF _Toc384825472 \h </w:instrText>
+              <w:instrText xml:space="preserve"> PAGEREF _Toc384899359 \h </w:instrText>
             </w:r>
             <w:r>
               <w:rPr>
@@ -1692,7 +2342,7 @@
                 <w:noProof/>
                 <w:webHidden/>
               </w:rPr>
-              <w:t>6</w:t>
+              <w:t>11</w:t>
             </w:r>
             <w:r>
               <w:rPr>
@@ -1704,12 +2354,6 @@
           </w:hyperlink>
         </w:p>
         <w:p>
-          <w:pPr>
-            <w:rPr>
-              <w:b/>
-              <w:bCs/>
-            </w:rPr>
-          </w:pPr>
           <w:r>
             <w:rPr>
               <w:b/>
@@ -1740,7 +2384,7 @@
         <w:pStyle w:val="berschrift1"/>
         <w:jc w:val="both"/>
       </w:pPr>
-      <w:bookmarkStart w:id="1" w:name="_Toc384825454"/>
+      <w:bookmarkStart w:id="0" w:name="_Toc384899331"/>
       <w:r>
         <w:lastRenderedPageBreak/>
         <w:t>Aufgabena</w:t>
@@ -1748,89 +2392,73 @@
       <w:r>
         <w:t>nalyse</w:t>
       </w:r>
+      <w:bookmarkEnd w:id="0"/>
+    </w:p>
+    <w:p>
+      <w:pPr>
+        <w:jc w:val="both"/>
+      </w:pPr>
+    </w:p>
+    <w:p>
+      <w:pPr>
+        <w:pStyle w:val="berschrift2"/>
+      </w:pPr>
+      <w:bookmarkStart w:id="1" w:name="_Toc384899332"/>
+      <w:r>
+        <w:t>Analyse</w:t>
+      </w:r>
       <w:bookmarkEnd w:id="1"/>
     </w:p>
     <w:p>
       <w:pPr>
         <w:jc w:val="both"/>
       </w:pPr>
+      <w:r>
+        <w:t>Es soll die Simulation eines Zwei-Personen-Spiels mit dem Namen Nim umgesetzt werden. Dabei werden aus mehreren Reihen, aber mindestens 1 und maximal 9, Streichhölzer gezogen. Ein Zug darf immer nur 1-n Hölzer aus einer Reihe ziehen, die n Hölzer hat. Die Reihenfolge der vertikal angeordneten Reihen ist nicht relevant, da ja eine beliebige ausgewählt wird.</w:t>
+      </w:r>
+    </w:p>
+    <w:p>
+      <w:pPr>
+        <w:jc w:val="both"/>
+      </w:pPr>
+      <w:r>
+        <w:t>Der Spieler, welcher die letzten Hölzchen zieht, gewinnt. Daher muss eine Strategie für Spieler 1 entwickelt werden, die eine möglichst gute Ausgangslage schafft. Spieler 2 ist durch den Zufall gesteuert, solange er nicht sofort gewinnen kann. Berücksichtigt werden müssen auch Spielfehler, dass kein Hölzchen genommen wurde oder aus mehreren Reihen.</w:t>
+      </w:r>
+    </w:p>
+    <w:p>
+      <w:pPr>
+        <w:jc w:val="both"/>
+      </w:pPr>
+      <w:r>
+        <w:t>Wie eine möglichst gute Ausgangslage aussieht ist nicht näher definiert. Daher muss eine Strategie entworfen werden, die diese erzeugt bzw. findet. Ein Spiel wird 10mal durchgeführt und es gibt in jeder Runde einen Sieger. Am Ende wird eine kurze Statistik ausgeben.</w:t>
+      </w:r>
+    </w:p>
+    <w:p>
+      <w:pPr>
+        <w:jc w:val="both"/>
+      </w:pPr>
+      <w:r>
+        <w:t>Das Programm kann grob in ein Model, eine View und einen Controller unterteilt werden. Dabei sind alle Daten im Model gespeichert, die Ausgabe erfolgt über die View und der Controller nimmt alle Berechnungen vor.</w:t>
+      </w:r>
+    </w:p>
+    <w:p>
+      <w:pPr>
+        <w:jc w:val="both"/>
+      </w:pPr>
     </w:p>
     <w:p>
       <w:pPr>
         <w:pStyle w:val="berschrift2"/>
       </w:pPr>
-      <w:bookmarkStart w:id="2" w:name="_Toc384825455"/>
-      <w:r>
-        <w:t>Analyse</w:t>
+      <w:bookmarkStart w:id="2" w:name="_Toc384899333"/>
+      <w:r>
+        <w:t>Eingabeformat</w:t>
       </w:r>
       <w:bookmarkEnd w:id="2"/>
     </w:p>
     <w:p>
-      <w:pPr>
-        <w:jc w:val="both"/>
-      </w:pPr>
-      <w:r>
-        <w:t xml:space="preserve">Es soll die Simulation eines Zwei-Personen-Spiels mit dem Namen </w:t>
-      </w:r>
-      <w:proofErr w:type="spellStart"/>
-      <w:r>
-        <w:t>Nim</w:t>
-      </w:r>
-      <w:proofErr w:type="spellEnd"/>
-      <w:r>
-        <w:t xml:space="preserve"> umgesetzt werden. Dabei werden aus mehreren Reihen, aber mindestens 1 und maximal 9, Streichhölzer gezogen. Ein Zug darf immer nur 1-n Hölzer aus einer Reihe ziehen, die n Hölzer hat. Die Reihenfolge der vertikal angeordneten Reihen ist nicht relevant, da ja eine beliebige ausgewählt wird.</w:t>
-      </w:r>
-    </w:p>
-    <w:p>
-      <w:pPr>
-        <w:jc w:val="both"/>
-      </w:pPr>
-      <w:r>
-        <w:t>Der Spieler, welcher die letzten Hölzchen zieht, gewinnt. Daher muss eine Strategie für Spieler 1 entwickelt werden, die eine möglichst gute Ausgangslage schafft. Spieler 2 ist durch den Zufall gesteuert, solange er nicht sofort gewinnen kann. Berücksichtigt werden müssen auch Spielfehler, dass kein Hölzchen genommen wurde oder aus mehreren Reihen.</w:t>
-      </w:r>
-    </w:p>
-    <w:p>
-      <w:pPr>
-        <w:jc w:val="both"/>
-      </w:pPr>
-      <w:r>
-        <w:t>Wie eine möglichst gute Ausgangslage aussieht ist nicht näher definiert. Daher muss eine Strategie entworfen werden, die diese erzeugt bzw. findet. Ein Spiel wird 10mal durchgeführt und es gibt in jeder Runde einen Sieger. Am Ende wird eine kurze Statistik ausgeben.</w:t>
-      </w:r>
-    </w:p>
-    <w:p>
-      <w:pPr>
-        <w:jc w:val="both"/>
-      </w:pPr>
-      <w:r>
-        <w:t>Das Programm kann grob in ein Model, eine View und einen Controller unterteilt werden. Dabei sind alle Daten im Model gespeichert, die Ausgabe erfolgt über die View und der Controller nimmt alle Berechnungen vor.</w:t>
-      </w:r>
-    </w:p>
-    <w:p>
-      <w:pPr>
-        <w:jc w:val="both"/>
-      </w:pPr>
-    </w:p>
-    <w:p>
-      <w:pPr>
-        <w:pStyle w:val="berschrift2"/>
-      </w:pPr>
-      <w:bookmarkStart w:id="3" w:name="_Toc384825456"/>
-      <w:r>
-        <w:t>Eingabeformat</w:t>
-      </w:r>
-      <w:bookmarkEnd w:id="3"/>
-    </w:p>
-    <w:p>
-      <w:r>
-        <w:t xml:space="preserve">Das Eingabeformat besagt, </w:t>
-      </w:r>
-      <w:proofErr w:type="gramStart"/>
-      <w:r>
-        <w:t>dass</w:t>
-      </w:r>
-      <w:proofErr w:type="gramEnd"/>
-      <w:r>
-        <w:t xml:space="preserve"> aus einer Eingabedatei gelesen wird. Diese muss die Dateiendung „.in“ haben. Die Datei beginnt mit einer oder mehreren Kommentarzeilen. Diese haben als erstes Zeichen ein Doppelkreuz („#“)</w:t>
+      <w:r>
+        <w:t>Das Eingabeformat besagt, dass aus einer Eingabedatei gelesen wird. Diese muss die Dateiendung „.in“ haben. Die Datei beginnt mit einer oder mehreren Kommentarzeilen. Diese haben als erstes Zeichen ein Doppelkreuz („#“)</w:t>
       </w:r>
       <w:r>
         <w:t xml:space="preserve">, gefolgt von einer kurzen Beschreibung. Ich gehe davon aus, dass mindestens ein Zeichen folgen muss. </w:t>
@@ -1887,11 +2515,11 @@
       <w:pPr>
         <w:pStyle w:val="berschrift2"/>
       </w:pPr>
-      <w:bookmarkStart w:id="4" w:name="_Toc384825457"/>
+      <w:bookmarkStart w:id="3" w:name="_Toc384899334"/>
       <w:r>
         <w:t>Ausgabeformat</w:t>
       </w:r>
-      <w:bookmarkEnd w:id="4"/>
+      <w:bookmarkEnd w:id="3"/>
     </w:p>
     <w:p>
       <w:r>
@@ -2193,26 +2821,28 @@
       <w:pPr>
         <w:pStyle w:val="berschrift2"/>
       </w:pPr>
-      <w:bookmarkStart w:id="5" w:name="_Toc384825458"/>
+      <w:bookmarkStart w:id="4" w:name="_Toc384899335"/>
       <w:r>
         <w:t>Anforderung an das Gesamtsystem</w:t>
       </w:r>
+      <w:bookmarkEnd w:id="4"/>
+    </w:p>
+    <w:p>
+      <w:r>
+        <w:t>// TODO</w:t>
+      </w:r>
+    </w:p>
+    <w:p/>
+    <w:p>
+      <w:pPr>
+        <w:pStyle w:val="berschrift2"/>
+      </w:pPr>
+      <w:bookmarkStart w:id="5" w:name="_Toc384899336"/>
+      <w:bookmarkStart w:id="6" w:name="_Ref384901103"/>
+      <w:r>
+        <w:t>Sonderfälle</w:t>
+      </w:r>
       <w:bookmarkEnd w:id="5"/>
-    </w:p>
-    <w:p>
-      <w:r>
-        <w:t>// TODO</w:t>
-      </w:r>
-    </w:p>
-    <w:p/>
-    <w:p>
-      <w:pPr>
-        <w:pStyle w:val="berschrift2"/>
-      </w:pPr>
-      <w:bookmarkStart w:id="6" w:name="_Toc384825459"/>
-      <w:r>
-        <w:t>Sonderfälle</w:t>
-      </w:r>
       <w:bookmarkEnd w:id="6"/>
     </w:p>
     <w:p>
@@ -2254,11 +2884,13 @@
       <w:pPr>
         <w:pStyle w:val="berschrift2"/>
       </w:pPr>
-      <w:bookmarkStart w:id="7" w:name="_Toc384825460"/>
+      <w:bookmarkStart w:id="7" w:name="_Toc384899337"/>
+      <w:bookmarkStart w:id="8" w:name="_Ref384901108"/>
       <w:r>
         <w:t>Fehlerfälle</w:t>
       </w:r>
       <w:bookmarkEnd w:id="7"/>
+      <w:bookmarkEnd w:id="8"/>
     </w:p>
     <w:p>
       <w:pPr>
@@ -2361,13 +2993,7 @@
         <w:jc w:val="both"/>
       </w:pPr>
       <w:r>
-        <w:t xml:space="preserve">Durch die Analyse der Aufgabenstellung und Eingabeanforderung ergeben sich folgende </w:t>
-      </w:r>
-      <w:r>
-        <w:t>semantische</w:t>
-      </w:r>
-      <w:r>
-        <w:t xml:space="preserve"> Fehlerfälle:</w:t>
+        <w:t>Durch die Analyse der Aufgabenstellung und Eingabeanforderung ergeben sich folgende semantische Fehlerfälle:</w:t>
       </w:r>
     </w:p>
     <w:p>
@@ -2438,22 +3064,22 @@
       <w:pPr>
         <w:pStyle w:val="berschrift1"/>
       </w:pPr>
-      <w:bookmarkStart w:id="8" w:name="_Toc384825461"/>
+      <w:bookmarkStart w:id="9" w:name="_Toc384899338"/>
       <w:r>
         <w:lastRenderedPageBreak/>
         <w:t>Verfahrensbeschreibung</w:t>
       </w:r>
-      <w:bookmarkEnd w:id="8"/>
+      <w:bookmarkEnd w:id="9"/>
     </w:p>
     <w:p>
       <w:pPr>
         <w:pStyle w:val="berschrift2"/>
       </w:pPr>
-      <w:bookmarkStart w:id="9" w:name="_Toc384825462"/>
+      <w:bookmarkStart w:id="10" w:name="_Toc384899339"/>
       <w:r>
         <w:t>Strategie von Spieler 1</w:t>
       </w:r>
-      <w:bookmarkEnd w:id="9"/>
+      <w:bookmarkEnd w:id="10"/>
     </w:p>
     <w:p>
       <w:pPr>
@@ -2479,15 +3105,7 @@
         <w:jc w:val="both"/>
       </w:pPr>
       <w:r>
-        <w:t xml:space="preserve">Im zweiten Schritt werden die </w:t>
-      </w:r>
-      <w:proofErr w:type="spellStart"/>
-      <w:r>
-        <w:t>Möglicheiten</w:t>
-      </w:r>
-      <w:proofErr w:type="spellEnd"/>
-      <w:r>
-        <w:t xml:space="preserve"> nach folgendem Schema bewertet:</w:t>
+        <w:t>Im zweiten Schritt werden die Möglicheiten nach folgendem Schema bewertet:</w:t>
       </w:r>
     </w:p>
     <w:p>
@@ -2583,15 +3201,7 @@
         <w:jc w:val="both"/>
       </w:pPr>
       <w:r>
-        <w:t xml:space="preserve">Dadurch erhalte ich eine Punktzahl, die bestimmt wie gut eine Möglichkeit ist. Eine ungerade Anzahl an Reihen ungleich 0 ist also sehr gut, insbesondere wenn darin Einsen sind. Eine </w:t>
-      </w:r>
-      <w:proofErr w:type="spellStart"/>
-      <w:r>
-        <w:t>unge</w:t>
-      </w:r>
-      <w:proofErr w:type="spellEnd"/>
-      <w:r>
-        <w:t xml:space="preserve"> Anzahl an Reihen ungleich 0 ist schlecht und noch schlimmer, wenn Einsen darin vorkommen.</w:t>
+        <w:t>Dadurch erhalte ich eine Punktzahl, die bestimmt wie gut eine Möglichkeit ist. Eine ungerade Anzahl an Reihen ungleich 0 ist also sehr gut, insbesondere wenn darin Einsen sind. Eine unge Anzahl an Reihen ungleich 0 ist schlecht und noch schlimmer, wenn Einsen darin vorkommen.</w:t>
       </w:r>
     </w:p>
     <w:p>
@@ -2611,11 +3221,11 @@
       <w:pPr>
         <w:pStyle w:val="berschrift2"/>
       </w:pPr>
-      <w:bookmarkStart w:id="10" w:name="_Toc384825463"/>
+      <w:bookmarkStart w:id="11" w:name="_Toc384899340"/>
       <w:r>
         <w:t>Sonderfälle</w:t>
       </w:r>
-      <w:bookmarkEnd w:id="10"/>
+      <w:bookmarkEnd w:id="11"/>
     </w:p>
     <w:p>
       <w:r>
@@ -2651,11 +3261,11 @@
       <w:pPr>
         <w:pStyle w:val="berschrift2"/>
       </w:pPr>
-      <w:bookmarkStart w:id="11" w:name="_Toc384825464"/>
+      <w:bookmarkStart w:id="12" w:name="_Toc384899341"/>
       <w:r>
         <w:t>Fehlerfälle</w:t>
       </w:r>
-      <w:bookmarkEnd w:id="11"/>
+      <w:bookmarkEnd w:id="12"/>
     </w:p>
     <w:p>
       <w:r>
@@ -2689,12 +3299,7 @@
       </w:r>
       <w:r>
         <w:br/>
-      </w:r>
-      <w:r>
-        <w:t>Das Programm schreibt eine Fehlermeldung in die Ausgabedatei und wird abgebrochen</w:t>
-      </w:r>
-      <w:r>
-        <w:t>.</w:t>
+        <w:t>Das Programm schreibt eine Fehlermeldung in die Ausgabedatei und wird abgebrochen.</w:t>
       </w:r>
     </w:p>
     <w:p>
@@ -2706,8 +3311,6 @@
       </w:r>
       <w:r>
         <w:br/>
-      </w:r>
-      <w:r>
         <w:t>Das Programm schreibt eine Fehlermeldung in die Ausgabedatei und wird abgebrochen.</w:t>
       </w:r>
     </w:p>
@@ -2720,12 +3323,7 @@
       </w:r>
       <w:r>
         <w:br/>
-      </w:r>
-      <w:r>
-        <w:t xml:space="preserve">Das Programm </w:t>
-      </w:r>
-      <w:r>
-        <w:t>nimmt die erste gefundene Zeile mit Reihenwerten und führt den Algorithmus mit diesen durch. Alle weiteren Zeilen werden ignoriert, es wird aber eine Warnung an die Ausgabedatei angehängt.</w:t>
+        <w:t>Das Programm nimmt die erste gefundene Zeile mit Reihenwerten und führt den Algorithmus mit diesen durch. Alle weiteren Zeilen werden ignoriert, es wird aber eine Warnung an die Ausgabedatei angehängt.</w:t>
       </w:r>
     </w:p>
     <w:p>
@@ -2737,8 +3335,6 @@
       </w:r>
       <w:r>
         <w:br/>
-      </w:r>
-      <w:r>
         <w:t>Das Programm schreibt eine Fehlermeldung in die Ausgabedatei und wird abgebrochen.</w:t>
       </w:r>
     </w:p>
@@ -2763,8 +3359,6 @@
       </w:r>
       <w:r>
         <w:br/>
-      </w:r>
-      <w:r>
         <w:t>Das Programm schreibt eine Fehlermeldung in die Ausgabedatei und wird abgebrochen.</w:t>
       </w:r>
     </w:p>
@@ -2789,10 +3383,7 @@
       </w:r>
       <w:r>
         <w:br/>
-        <w:t xml:space="preserve">Die Leerzeichen werden ignoriert und </w:t>
-      </w:r>
-      <w:r>
-        <w:t>der Algorithmus normal ausgeführt.</w:t>
+        <w:t>Die Leerzeichen werden ignoriert und der Algorithmus normal ausgeführt.</w:t>
       </w:r>
     </w:p>
     <w:p>
@@ -2819,38 +3410,721 @@
       <w:pPr>
         <w:pStyle w:val="berschrift2"/>
       </w:pPr>
-      <w:bookmarkStart w:id="12" w:name="_Toc384825465"/>
+      <w:bookmarkStart w:id="13" w:name="_Toc384899342"/>
       <w:r>
         <w:t>Gesamtsystem</w:t>
       </w:r>
-      <w:bookmarkEnd w:id="12"/>
-    </w:p>
-    <w:p>
-      <w:r>
+      <w:bookmarkEnd w:id="13"/>
+    </w:p>
+    <w:p/>
+    <w:p>
+      <w:r>
+        <w:rPr>
+          <w:noProof/>
+          <w:lang w:eastAsia="de-DE"/>
+        </w:rPr>
+        <w:lastRenderedPageBreak/>
+        <w:drawing>
+          <wp:inline distT="0" distB="0" distL="0" distR="0" wp14:anchorId="132FFD93" wp14:editId="331FBA6F">
+            <wp:extent cx="5753100" cy="5410200"/>
+            <wp:effectExtent l="0" t="0" r="0" b="0"/>
+            <wp:docPr id="1" name="Grafik 1" descr="C:\Users\markus.fassbender\Documents\GitHub\GroPro2014\Softwaresystem\Diagramme\Sequenz\process.png"/>
+            <wp:cNvGraphicFramePr>
+              <a:graphicFrameLocks xmlns:a="http://schemas.openxmlformats.org/drawingml/2006/main" noChangeAspect="1"/>
+            </wp:cNvGraphicFramePr>
+            <a:graphic xmlns:a="http://schemas.openxmlformats.org/drawingml/2006/main">
+              <a:graphicData uri="http://schemas.openxmlformats.org/drawingml/2006/picture">
+                <pic:pic xmlns:pic="http://schemas.openxmlformats.org/drawingml/2006/picture">
+                  <pic:nvPicPr>
+                    <pic:cNvPr id="0" name="Picture 1" descr="C:\Users\markus.fassbender\Documents\GitHub\GroPro2014\Softwaresystem\Diagramme\Sequenz\process.png"/>
+                    <pic:cNvPicPr>
+                      <a:picLocks noChangeAspect="1" noChangeArrowheads="1"/>
+                    </pic:cNvPicPr>
+                  </pic:nvPicPr>
+                  <pic:blipFill>
+                    <a:blip r:embed="rId10">
+                      <a:extLst>
+                        <a:ext uri="{28A0092B-C50C-407E-A947-70E740481C1C}">
+                          <a14:useLocalDpi xmlns:a14="http://schemas.microsoft.com/office/drawing/2010/main" val="0"/>
+                        </a:ext>
+                      </a:extLst>
+                    </a:blip>
+                    <a:srcRect/>
+                    <a:stretch>
+                      <a:fillRect/>
+                    </a:stretch>
+                  </pic:blipFill>
+                  <pic:spPr bwMode="auto">
+                    <a:xfrm>
+                      <a:off x="0" y="0"/>
+                      <a:ext cx="5753100" cy="5410200"/>
+                    </a:xfrm>
+                    <a:prstGeom prst="rect">
+                      <a:avLst/>
+                    </a:prstGeom>
+                    <a:noFill/>
+                    <a:ln>
+                      <a:noFill/>
+                    </a:ln>
+                  </pic:spPr>
+                </pic:pic>
+              </a:graphicData>
+            </a:graphic>
+          </wp:inline>
+        </w:drawing>
+      </w:r>
+    </w:p>
+    <w:p/>
+    <w:p>
+      <w:pPr>
+        <w:pStyle w:val="berschrift1"/>
+      </w:pPr>
+      <w:bookmarkStart w:id="14" w:name="_Toc384899343"/>
+      <w:r>
+        <w:t>Programmbeschreibung</w:t>
+      </w:r>
+      <w:bookmarkEnd w:id="14"/>
+    </w:p>
+    <w:p>
+      <w:pPr>
+        <w:pStyle w:val="berschrift2"/>
+      </w:pPr>
+      <w:bookmarkStart w:id="15" w:name="_Toc384899344"/>
+      <w:r>
+        <w:t>Pakete</w:t>
+      </w:r>
+      <w:bookmarkEnd w:id="15"/>
+    </w:p>
+    <w:p>
+      <w:r>
+        <w:t>Das Programm wird in drei Pakete unterteilt: Model, View und Controller. Dabei sind Teile des Controllers, nämlich die Strategien, als eigenes Unterpaket zusammengefasst.</w:t>
+      </w:r>
+      <w:r>
+        <w:t xml:space="preserve"> Für die Model und die View wurden abstrakte Klassen als Schnittstelle definiert. Diese bieten alle wichtigen Funktionen und werden jeweils in einer Unterklasse konkrete implementiert. Dadurch bleibt das Programm leicht erweiterbar.</w:t>
+      </w:r>
+    </w:p>
+    <w:p/>
+    <w:p>
+      <w:pPr>
+        <w:pStyle w:val="berschrift3"/>
+      </w:pPr>
+      <w:bookmarkStart w:id="16" w:name="_Toc384899345"/>
+      <w:r>
+        <w:t>Model-Klassen</w:t>
+      </w:r>
+      <w:bookmarkEnd w:id="16"/>
+    </w:p>
+    <w:p>
+      <w:pPr>
+        <w:rPr>
+          <w:noProof/>
+          <w:lang w:eastAsia="de-DE"/>
+        </w:rPr>
+      </w:pPr>
+      <w:r>
+        <w:rPr>
+          <w:noProof/>
+          <w:lang w:eastAsia="de-DE"/>
+        </w:rPr>
         <w:t>// TODO</w:t>
       </w:r>
     </w:p>
+    <w:p>
+      <w:r>
+        <w:t>AbtractModel: Kapselt alle nach außen benötigten Funktionen für die beiden Spieler, den Kommentar und den ersten Spielstatus.</w:t>
+      </w:r>
+    </w:p>
+    <w:p>
+      <w:r>
+        <w:lastRenderedPageBreak/>
+        <w:t>Model: Implementiert konkrete die vorgebenen Funktionen.</w:t>
+      </w:r>
+    </w:p>
+    <w:p>
+      <w:pPr>
+        <w:rPr>
+          <w:noProof/>
+          <w:lang w:eastAsia="de-DE"/>
+        </w:rPr>
+      </w:pPr>
+    </w:p>
+    <w:p>
+      <w:pPr>
+        <w:pStyle w:val="berschrift3"/>
+        <w:rPr>
+          <w:noProof/>
+          <w:lang w:eastAsia="de-DE"/>
+        </w:rPr>
+      </w:pPr>
+      <w:bookmarkStart w:id="17" w:name="_Toc384899346"/>
+      <w:r>
+        <w:rPr>
+          <w:noProof/>
+          <w:lang w:eastAsia="de-DE"/>
+        </w:rPr>
+        <w:t>View-Klassen</w:t>
+      </w:r>
+      <w:bookmarkEnd w:id="17"/>
+    </w:p>
+    <w:p>
+      <w:pPr>
+        <w:rPr>
+          <w:noProof/>
+          <w:lang w:eastAsia="de-DE"/>
+        </w:rPr>
+      </w:pPr>
+      <w:r>
+        <w:rPr>
+          <w:noProof/>
+          <w:lang w:eastAsia="de-DE"/>
+        </w:rPr>
+        <w:t>// TODO</w:t>
+      </w:r>
+    </w:p>
+    <w:p>
+      <w:pPr>
+        <w:rPr>
+          <w:noProof/>
+          <w:lang w:eastAsia="de-DE"/>
+        </w:rPr>
+      </w:pPr>
+    </w:p>
+    <w:p>
+      <w:pPr>
+        <w:pStyle w:val="berschrift3"/>
+      </w:pPr>
+      <w:bookmarkStart w:id="18" w:name="_Toc384899347"/>
+      <w:r>
+        <w:rPr>
+          <w:noProof/>
+          <w:lang w:eastAsia="de-DE"/>
+        </w:rPr>
+        <w:t>Controller-Klassen</w:t>
+      </w:r>
+      <w:bookmarkEnd w:id="18"/>
+    </w:p>
+    <w:p>
+      <w:r>
+        <w:t>// TODO</w:t>
+      </w:r>
+    </w:p>
     <w:p/>
+    <w:p>
+      <w:pPr>
+        <w:pStyle w:val="berschrift2"/>
+      </w:pPr>
+      <w:bookmarkStart w:id="19" w:name="_Toc384899348"/>
+      <w:r>
+        <w:t>Präzisierung</w:t>
+      </w:r>
+      <w:bookmarkEnd w:id="19"/>
+    </w:p>
+    <w:p>
+      <w:pPr>
+        <w:pStyle w:val="berschrift3"/>
+      </w:pPr>
+      <w:bookmarkStart w:id="20" w:name="_Toc384899349"/>
+      <w:r>
+        <w:t>Präzisierung Random</w:t>
+      </w:r>
+      <w:r>
+        <w:t>Strategy</w:t>
+      </w:r>
+      <w:bookmarkEnd w:id="20"/>
+    </w:p>
     <w:p/>
     <w:p>
+      <w:r>
+        <w:rPr>
+          <w:noProof/>
+          <w:lang w:eastAsia="de-DE"/>
+        </w:rPr>
+        <w:drawing>
+          <wp:inline distT="0" distB="0" distL="0" distR="0" wp14:anchorId="633FF97B" wp14:editId="2852D6A0">
+            <wp:extent cx="5076825" cy="5343525"/>
+            <wp:effectExtent l="0" t="0" r="9525" b="9525"/>
+            <wp:docPr id="3" name="Grafik 3" descr="C:\Users\markus.fassbender\Documents\GitHub\GroPro2014\Softwaresystem\Diagramme\Struktorgramme\RandomStrategy_getNextGameState.png"/>
+            <wp:cNvGraphicFramePr>
+              <a:graphicFrameLocks xmlns:a="http://schemas.openxmlformats.org/drawingml/2006/main" noChangeAspect="1"/>
+            </wp:cNvGraphicFramePr>
+            <a:graphic xmlns:a="http://schemas.openxmlformats.org/drawingml/2006/main">
+              <a:graphicData uri="http://schemas.openxmlformats.org/drawingml/2006/picture">
+                <pic:pic xmlns:pic="http://schemas.openxmlformats.org/drawingml/2006/picture">
+                  <pic:nvPicPr>
+                    <pic:cNvPr id="0" name="Picture 3" descr="C:\Users\markus.fassbender\Documents\GitHub\GroPro2014\Softwaresystem\Diagramme\Struktorgramme\RandomStrategy_getNextGameState.png"/>
+                    <pic:cNvPicPr>
+                      <a:picLocks noChangeAspect="1" noChangeArrowheads="1"/>
+                    </pic:cNvPicPr>
+                  </pic:nvPicPr>
+                  <pic:blipFill>
+                    <a:blip r:embed="rId11">
+                      <a:extLst>
+                        <a:ext uri="{28A0092B-C50C-407E-A947-70E740481C1C}">
+                          <a14:useLocalDpi xmlns:a14="http://schemas.microsoft.com/office/drawing/2010/main" val="0"/>
+                        </a:ext>
+                      </a:extLst>
+                    </a:blip>
+                    <a:srcRect/>
+                    <a:stretch>
+                      <a:fillRect/>
+                    </a:stretch>
+                  </pic:blipFill>
+                  <pic:spPr bwMode="auto">
+                    <a:xfrm>
+                      <a:off x="0" y="0"/>
+                      <a:ext cx="5076825" cy="5343525"/>
+                    </a:xfrm>
+                    <a:prstGeom prst="rect">
+                      <a:avLst/>
+                    </a:prstGeom>
+                    <a:noFill/>
+                    <a:ln>
+                      <a:noFill/>
+                    </a:ln>
+                  </pic:spPr>
+                </pic:pic>
+              </a:graphicData>
+            </a:graphic>
+          </wp:inline>
+        </w:drawing>
+      </w:r>
+    </w:p>
+    <w:p/>
+    <w:p>
+      <w:pPr>
+        <w:pStyle w:val="berschrift3"/>
+      </w:pPr>
+      <w:bookmarkStart w:id="21" w:name="_Toc384899350"/>
+      <w:r>
+        <w:lastRenderedPageBreak/>
+        <w:t>P</w:t>
+      </w:r>
+      <w:r>
+        <w:t>r</w:t>
+      </w:r>
+      <w:r>
+        <w:t>äzisierung MyStrategy</w:t>
+      </w:r>
+      <w:bookmarkEnd w:id="21"/>
+    </w:p>
+    <w:p>
+      <w:r>
+        <w:rPr>
+          <w:noProof/>
+          <w:lang w:eastAsia="de-DE"/>
+        </w:rPr>
+        <w:drawing>
+          <wp:inline distT="0" distB="0" distL="0" distR="0" wp14:anchorId="0D008408" wp14:editId="67D5DA74">
+            <wp:extent cx="3419475" cy="2409825"/>
+            <wp:effectExtent l="0" t="0" r="9525" b="9525"/>
+            <wp:docPr id="4" name="Grafik 4" descr="C:\Users\markus.fassbender\Documents\GitHub\GroPro2014\Softwaresystem\Diagramme\Struktorgramme\MyStrategy_getNextGameState.png"/>
+            <wp:cNvGraphicFramePr>
+              <a:graphicFrameLocks xmlns:a="http://schemas.openxmlformats.org/drawingml/2006/main" noChangeAspect="1"/>
+            </wp:cNvGraphicFramePr>
+            <a:graphic xmlns:a="http://schemas.openxmlformats.org/drawingml/2006/main">
+              <a:graphicData uri="http://schemas.openxmlformats.org/drawingml/2006/picture">
+                <pic:pic xmlns:pic="http://schemas.openxmlformats.org/drawingml/2006/picture">
+                  <pic:nvPicPr>
+                    <pic:cNvPr id="0" name="Picture 4" descr="C:\Users\markus.fassbender\Documents\GitHub\GroPro2014\Softwaresystem\Diagramme\Struktorgramme\MyStrategy_getNextGameState.png"/>
+                    <pic:cNvPicPr>
+                      <a:picLocks noChangeAspect="1" noChangeArrowheads="1"/>
+                    </pic:cNvPicPr>
+                  </pic:nvPicPr>
+                  <pic:blipFill>
+                    <a:blip r:embed="rId12">
+                      <a:extLst>
+                        <a:ext uri="{28A0092B-C50C-407E-A947-70E740481C1C}">
+                          <a14:useLocalDpi xmlns:a14="http://schemas.microsoft.com/office/drawing/2010/main" val="0"/>
+                        </a:ext>
+                      </a:extLst>
+                    </a:blip>
+                    <a:srcRect/>
+                    <a:stretch>
+                      <a:fillRect/>
+                    </a:stretch>
+                  </pic:blipFill>
+                  <pic:spPr bwMode="auto">
+                    <a:xfrm>
+                      <a:off x="0" y="0"/>
+                      <a:ext cx="3419475" cy="2409825"/>
+                    </a:xfrm>
+                    <a:prstGeom prst="rect">
+                      <a:avLst/>
+                    </a:prstGeom>
+                    <a:noFill/>
+                    <a:ln>
+                      <a:noFill/>
+                    </a:ln>
+                  </pic:spPr>
+                </pic:pic>
+              </a:graphicData>
+            </a:graphic>
+          </wp:inline>
+        </w:drawing>
+      </w:r>
+    </w:p>
+    <w:p>
+      <w:r>
+        <w:rPr>
+          <w:noProof/>
+          <w:lang w:eastAsia="de-DE"/>
+        </w:rPr>
+        <w:drawing>
+          <wp:inline distT="0" distB="0" distL="0" distR="0" wp14:anchorId="122A9326" wp14:editId="065BC7B7">
+            <wp:extent cx="5753100" cy="2924175"/>
+            <wp:effectExtent l="0" t="0" r="0" b="9525"/>
+            <wp:docPr id="5" name="Grafik 5" descr="C:\Users\markus.fassbender\Documents\GitHub\GroPro2014\Softwaresystem\Diagramme\Struktorgramme\MyStrategy_ratePossibilities.png"/>
+            <wp:cNvGraphicFramePr>
+              <a:graphicFrameLocks xmlns:a="http://schemas.openxmlformats.org/drawingml/2006/main" noChangeAspect="1"/>
+            </wp:cNvGraphicFramePr>
+            <a:graphic xmlns:a="http://schemas.openxmlformats.org/drawingml/2006/main">
+              <a:graphicData uri="http://schemas.openxmlformats.org/drawingml/2006/picture">
+                <pic:pic xmlns:pic="http://schemas.openxmlformats.org/drawingml/2006/picture">
+                  <pic:nvPicPr>
+                    <pic:cNvPr id="0" name="Picture 5" descr="C:\Users\markus.fassbender\Documents\GitHub\GroPro2014\Softwaresystem\Diagramme\Struktorgramme\MyStrategy_ratePossibilities.png"/>
+                    <pic:cNvPicPr>
+                      <a:picLocks noChangeAspect="1" noChangeArrowheads="1"/>
+                    </pic:cNvPicPr>
+                  </pic:nvPicPr>
+                  <pic:blipFill>
+                    <a:blip r:embed="rId13">
+                      <a:extLst>
+                        <a:ext uri="{28A0092B-C50C-407E-A947-70E740481C1C}">
+                          <a14:useLocalDpi xmlns:a14="http://schemas.microsoft.com/office/drawing/2010/main" val="0"/>
+                        </a:ext>
+                      </a:extLst>
+                    </a:blip>
+                    <a:srcRect/>
+                    <a:stretch>
+                      <a:fillRect/>
+                    </a:stretch>
+                  </pic:blipFill>
+                  <pic:spPr bwMode="auto">
+                    <a:xfrm>
+                      <a:off x="0" y="0"/>
+                      <a:ext cx="5753100" cy="2924175"/>
+                    </a:xfrm>
+                    <a:prstGeom prst="rect">
+                      <a:avLst/>
+                    </a:prstGeom>
+                    <a:noFill/>
+                    <a:ln>
+                      <a:noFill/>
+                    </a:ln>
+                  </pic:spPr>
+                </pic:pic>
+              </a:graphicData>
+            </a:graphic>
+          </wp:inline>
+        </w:drawing>
+      </w:r>
+    </w:p>
+    <w:p/>
+    <w:p>
+      <w:pPr>
+        <w:pStyle w:val="berschrift3"/>
+      </w:pPr>
+      <w:bookmarkStart w:id="22" w:name="_Toc384899351"/>
+      <w:r>
+        <w:lastRenderedPageBreak/>
+        <w:t>Präzisierung PlayGames</w:t>
+      </w:r>
+      <w:bookmarkEnd w:id="22"/>
+    </w:p>
+    <w:p>
+      <w:r>
+        <w:rPr>
+          <w:noProof/>
+          <w:lang w:eastAsia="de-DE"/>
+        </w:rPr>
+        <w:drawing>
+          <wp:inline distT="0" distB="0" distL="0" distR="0" wp14:anchorId="0A095FB8" wp14:editId="24A9DE14">
+            <wp:extent cx="3914775" cy="4010025"/>
+            <wp:effectExtent l="0" t="0" r="9525" b="9525"/>
+            <wp:docPr id="6" name="Grafik 6" descr="C:\Users\markus.fassbender\Documents\GitHub\GroPro2014\Softwaresystem\Diagramme\Struktorgramme\PlayGames.png"/>
+            <wp:cNvGraphicFramePr>
+              <a:graphicFrameLocks xmlns:a="http://schemas.openxmlformats.org/drawingml/2006/main" noChangeAspect="1"/>
+            </wp:cNvGraphicFramePr>
+            <a:graphic xmlns:a="http://schemas.openxmlformats.org/drawingml/2006/main">
+              <a:graphicData uri="http://schemas.openxmlformats.org/drawingml/2006/picture">
+                <pic:pic xmlns:pic="http://schemas.openxmlformats.org/drawingml/2006/picture">
+                  <pic:nvPicPr>
+                    <pic:cNvPr id="0" name="Picture 6" descr="C:\Users\markus.fassbender\Documents\GitHub\GroPro2014\Softwaresystem\Diagramme\Struktorgramme\PlayGames.png"/>
+                    <pic:cNvPicPr>
+                      <a:picLocks noChangeAspect="1" noChangeArrowheads="1"/>
+                    </pic:cNvPicPr>
+                  </pic:nvPicPr>
+                  <pic:blipFill>
+                    <a:blip r:embed="rId14">
+                      <a:extLst>
+                        <a:ext uri="{28A0092B-C50C-407E-A947-70E740481C1C}">
+                          <a14:useLocalDpi xmlns:a14="http://schemas.microsoft.com/office/drawing/2010/main" val="0"/>
+                        </a:ext>
+                      </a:extLst>
+                    </a:blip>
+                    <a:srcRect/>
+                    <a:stretch>
+                      <a:fillRect/>
+                    </a:stretch>
+                  </pic:blipFill>
+                  <pic:spPr bwMode="auto">
+                    <a:xfrm>
+                      <a:off x="0" y="0"/>
+                      <a:ext cx="3914775" cy="4010025"/>
+                    </a:xfrm>
+                    <a:prstGeom prst="rect">
+                      <a:avLst/>
+                    </a:prstGeom>
+                    <a:noFill/>
+                    <a:ln>
+                      <a:noFill/>
+                    </a:ln>
+                  </pic:spPr>
+                </pic:pic>
+              </a:graphicData>
+            </a:graphic>
+          </wp:inline>
+        </w:drawing>
+      </w:r>
+    </w:p>
+    <w:p/>
+    <w:p>
+      <w:pPr>
+        <w:pStyle w:val="berschrift3"/>
+      </w:pPr>
+      <w:bookmarkStart w:id="23" w:name="_Toc384899352"/>
+      <w:r>
+        <w:lastRenderedPageBreak/>
+        <w:t>Präzisierung PlayGame</w:t>
+      </w:r>
+      <w:bookmarkEnd w:id="23"/>
+    </w:p>
+    <w:p>
+      <w:r>
+        <w:rPr>
+          <w:noProof/>
+          <w:lang w:eastAsia="de-DE"/>
+        </w:rPr>
+        <w:drawing>
+          <wp:inline distT="0" distB="0" distL="0" distR="0" wp14:anchorId="23B95CA4" wp14:editId="1923BBF9">
+            <wp:extent cx="5753100" cy="5019675"/>
+            <wp:effectExtent l="0" t="0" r="0" b="9525"/>
+            <wp:docPr id="8" name="Grafik 8" descr="C:\Users\markus.fassbender\Documents\GitHub\GroPro2014\Softwaresystem\Diagramme\Struktorgramme\PlayGame.png"/>
+            <wp:cNvGraphicFramePr>
+              <a:graphicFrameLocks xmlns:a="http://schemas.openxmlformats.org/drawingml/2006/main" noChangeAspect="1"/>
+            </wp:cNvGraphicFramePr>
+            <a:graphic xmlns:a="http://schemas.openxmlformats.org/drawingml/2006/main">
+              <a:graphicData uri="http://schemas.openxmlformats.org/drawingml/2006/picture">
+                <pic:pic xmlns:pic="http://schemas.openxmlformats.org/drawingml/2006/picture">
+                  <pic:nvPicPr>
+                    <pic:cNvPr id="0" name="Picture 8" descr="C:\Users\markus.fassbender\Documents\GitHub\GroPro2014\Softwaresystem\Diagramme\Struktorgramme\PlayGame.png"/>
+                    <pic:cNvPicPr>
+                      <a:picLocks noChangeAspect="1" noChangeArrowheads="1"/>
+                    </pic:cNvPicPr>
+                  </pic:nvPicPr>
+                  <pic:blipFill>
+                    <a:blip r:embed="rId15">
+                      <a:extLst>
+                        <a:ext uri="{28A0092B-C50C-407E-A947-70E740481C1C}">
+                          <a14:useLocalDpi xmlns:a14="http://schemas.microsoft.com/office/drawing/2010/main" val="0"/>
+                        </a:ext>
+                      </a:extLst>
+                    </a:blip>
+                    <a:srcRect/>
+                    <a:stretch>
+                      <a:fillRect/>
+                    </a:stretch>
+                  </pic:blipFill>
+                  <pic:spPr bwMode="auto">
+                    <a:xfrm>
+                      <a:off x="0" y="0"/>
+                      <a:ext cx="5753100" cy="5019675"/>
+                    </a:xfrm>
+                    <a:prstGeom prst="rect">
+                      <a:avLst/>
+                    </a:prstGeom>
+                    <a:noFill/>
+                    <a:ln>
+                      <a:noFill/>
+                    </a:ln>
+                  </pic:spPr>
+                </pic:pic>
+              </a:graphicData>
+            </a:graphic>
+          </wp:inline>
+        </w:drawing>
+      </w:r>
+    </w:p>
+    <w:p/>
+    <w:p>
       <w:pPr>
         <w:pStyle w:val="berschrift1"/>
       </w:pPr>
-      <w:bookmarkStart w:id="13" w:name="_Toc384825466"/>
+      <w:r>
+        <w:t>Testdokumentation</w:t>
+      </w:r>
+    </w:p>
+    <w:p>
+      <w:r>
+        <w:t>Parallel zu der Entwicklung des Softwaresystems wurden Test geschrieben, die die Funktionalität überprüfen. Bei jeder Änderung wurden die Tests durchgeführt, um mögliche Fehler frühzeitig zu aufzudecken.</w:t>
+      </w:r>
+      <w:r>
+        <w:t xml:space="preserve"> Die Tests sind in Form von Eingabedateien auf der CD im Ordner „tests“ abgelegt.</w:t>
+      </w:r>
+    </w:p>
+    <w:p/>
+    <w:p>
+      <w:pPr>
+        <w:pStyle w:val="berschrift2"/>
+      </w:pPr>
+      <w:r>
+        <w:t>Normalfall</w:t>
+      </w:r>
+    </w:p>
+    <w:p>
+      <w:r>
+        <w:t xml:space="preserve">Ein Normalfall liegt vor, wenn keine </w:t>
+      </w:r>
+      <w:r>
+        <w:fldChar w:fldCharType="begin"/>
+      </w:r>
+      <w:r>
+        <w:instrText xml:space="preserve"> REF _Ref384901103 \h </w:instrText>
+      </w:r>
+      <w:r>
+        <w:fldChar w:fldCharType="separate"/>
+      </w:r>
+      <w:r>
+        <w:t>Sonderfälle</w:t>
+      </w:r>
+      <w:r>
+        <w:fldChar w:fldCharType="end"/>
+      </w:r>
+      <w:r>
+        <w:t xml:space="preserve"> oder </w:t>
+      </w:r>
+      <w:r>
+        <w:fldChar w:fldCharType="begin"/>
+      </w:r>
+      <w:r>
+        <w:instrText xml:space="preserve"> REF _Ref384901108 \h </w:instrText>
+      </w:r>
+      <w:r>
+        <w:fldChar w:fldCharType="separate"/>
+      </w:r>
+      <w:r>
+        <w:t>Fehlerfälle</w:t>
+      </w:r>
+      <w:r>
+        <w:fldChar w:fldCharType="end"/>
+      </w:r>
+      <w:r>
+        <w:t xml:space="preserve"> auftreten.</w:t>
+      </w:r>
+      <w:r>
+        <w:t xml:space="preserve"> Die in der Aufgabenstellung abgedrucken Beispiele wurden alle erfolgreich durchgeführt. Das Beispiel 4 ist ebenfalls in den vordefinierten Tests enthalten als </w:t>
+      </w:r>
+      <w:r>
+        <w:rPr>
+          <w:i/>
+        </w:rPr>
+        <w:t>ihk_example_4.in</w:t>
+      </w:r>
+      <w:r>
+        <w:t xml:space="preserve"> enthalten.</w:t>
+      </w:r>
+    </w:p>
+    <w:p/>
+    <w:p>
+      <w:pPr>
+        <w:pStyle w:val="berschrift2"/>
+      </w:pPr>
+      <w:r>
+        <w:t>Sonderfall</w:t>
+      </w:r>
+    </w:p>
+    <w:p>
+      <w:r>
+        <w:t>Die festgelegten Sonderfälle einer minimalen und maximalen Eingabedatei sind ebenfalls in den vordefinierten Tests enthalten.</w:t>
+      </w:r>
+    </w:p>
+    <w:p/>
+    <w:p>
+      <w:pPr>
+        <w:pStyle w:val="berschrift2"/>
+      </w:pPr>
+      <w:r>
+        <w:t>Fehlerfall</w:t>
+      </w:r>
+    </w:p>
+    <w:p>
+      <w:r>
+        <w:t>Es sind neun Tests für Fehlerfälle enthalten, weil in der Beschreibung mehrere Fälle zusammengefasst worden sind. In allen Fällen wird je na</w:t>
+      </w:r>
+      <w:r>
+        <w:t>ch Fehlerart eine Fehleranalyse oder</w:t>
+      </w:r>
+      <w:r>
+        <w:t xml:space="preserve"> eine Warnung </w:t>
+      </w:r>
+      <w:r>
+        <w:t>an die Ausgabe angehängt.</w:t>
+      </w:r>
+      <w:r>
+        <w:t xml:space="preserve"> Danach wird das Programm korrekt beendet.</w:t>
+      </w:r>
+    </w:p>
+    <w:p>
+      <w:r>
+        <w:t>Zusätzlich wurde noch getestet, wie das Programm auf nicht vorhandene Eingabedateien reagiert. In dem Fall wird in dem Runscript „run.bat“ eine Fehlermeldung ausgegeben.</w:t>
+      </w:r>
+    </w:p>
+    <w:p>
+      <w:pPr>
+        <w:pStyle w:val="berschrift2"/>
+      </w:pPr>
+      <w:r>
+        <w:t>Ausführliches Beispiel</w:t>
+      </w:r>
+    </w:p>
+    <w:p>
+      <w:r>
+        <w:t>// TODO</w:t>
+      </w:r>
+      <w:bookmarkStart w:id="24" w:name="_GoBack"/>
+      <w:bookmarkEnd w:id="24"/>
+    </w:p>
+    <w:p>
+      <w:pPr>
+        <w:pStyle w:val="berschrift1"/>
+      </w:pPr>
+      <w:r>
+        <w:t>Ausblick</w:t>
+      </w:r>
+    </w:p>
+    <w:p>
+      <w:r>
+        <w:t>// TODO</w:t>
+      </w:r>
+    </w:p>
+    <w:p/>
+    <w:p>
+      <w:pPr>
+        <w:pStyle w:val="berschrift1"/>
+      </w:pPr>
+      <w:bookmarkStart w:id="25" w:name="_Toc384899353"/>
       <w:r>
         <w:t>Änderungen</w:t>
       </w:r>
-      <w:bookmarkEnd w:id="13"/>
+      <w:bookmarkEnd w:id="25"/>
     </w:p>
     <w:p>
       <w:pPr>
         <w:pStyle w:val="berschrift2"/>
       </w:pPr>
-      <w:bookmarkStart w:id="14" w:name="_Toc384825467"/>
-      <w:r>
-        <w:t>Strategie</w:t>
-      </w:r>
-      <w:bookmarkEnd w:id="14"/>
+      <w:r>
+        <w:t>Entwurf</w:t>
+      </w:r>
     </w:p>
     <w:p>
       <w:pPr>
@@ -2860,21 +4134,8 @@
           <w:numId w:val="2"/>
         </w:numPr>
       </w:pPr>
-      <w:proofErr w:type="spellStart"/>
-      <w:r>
-        <w:t>Konstruktur</w:t>
-      </w:r>
-      <w:proofErr w:type="spellEnd"/>
-      <w:r>
-        <w:t xml:space="preserve"> zu </w:t>
-      </w:r>
-      <w:proofErr w:type="spellStart"/>
-      <w:r>
-        <w:t>Possibility</w:t>
-      </w:r>
-      <w:proofErr w:type="spellEnd"/>
-      <w:r>
-        <w:t xml:space="preserve"> hinzugefügt</w:t>
+      <w:r>
+        <w:t>Konstruktur zu Possibility hinzugefügt</w:t>
       </w:r>
     </w:p>
     <w:p>
@@ -2885,21 +4146,8 @@
           <w:numId w:val="2"/>
         </w:numPr>
       </w:pPr>
-      <w:proofErr w:type="spellStart"/>
-      <w:r>
-        <w:t>Copy-Konstruktor</w:t>
-      </w:r>
-      <w:proofErr w:type="spellEnd"/>
-      <w:r>
-        <w:t xml:space="preserve"> zu </w:t>
-      </w:r>
-      <w:proofErr w:type="spellStart"/>
-      <w:r>
-        <w:t>GameState</w:t>
-      </w:r>
-      <w:proofErr w:type="spellEnd"/>
-      <w:r>
-        <w:t xml:space="preserve"> hinzugefügt</w:t>
+      <w:r>
+        <w:t>Copy-Konstruktor zu GameState hinzugefügt</w:t>
       </w:r>
     </w:p>
     <w:p>
@@ -2910,21 +4158,8 @@
           <w:numId w:val="2"/>
         </w:numPr>
       </w:pPr>
-      <w:proofErr w:type="spellStart"/>
-      <w:r>
-        <w:t>GameState</w:t>
-      </w:r>
-      <w:proofErr w:type="spellEnd"/>
-      <w:r>
-        <w:t xml:space="preserve"> hat </w:t>
-      </w:r>
-      <w:proofErr w:type="spellStart"/>
-      <w:r>
-        <w:t>toString</w:t>
-      </w:r>
-      <w:proofErr w:type="spellEnd"/>
-      <w:r>
-        <w:t>() überschrieben</w:t>
+      <w:r>
+        <w:t>GameState hat toString() überschrieben</w:t>
       </w:r>
     </w:p>
     <w:p>
@@ -2935,11 +4170,9 @@
           <w:numId w:val="2"/>
         </w:numPr>
       </w:pPr>
-      <w:proofErr w:type="spellStart"/>
       <w:r>
         <w:t>playGame</w:t>
       </w:r>
-      <w:proofErr w:type="spellEnd"/>
       <w:r>
         <w:t xml:space="preserve">() in Controller-Klasse private </w:t>
       </w:r>
@@ -2955,29 +4188,11 @@
           <w:numId w:val="2"/>
         </w:numPr>
       </w:pPr>
-      <w:proofErr w:type="spellStart"/>
       <w:r>
         <w:t>OutputWriter</w:t>
       </w:r>
-      <w:proofErr w:type="spellEnd"/>
-      <w:r>
-        <w:t xml:space="preserve"> um Methode </w:t>
-      </w:r>
-      <w:proofErr w:type="spellStart"/>
-      <w:r>
-        <w:t>append</w:t>
-      </w:r>
-      <w:proofErr w:type="spellEnd"/>
-      <w:r>
-        <w:t xml:space="preserve">() erweitert, um Fehler und </w:t>
-      </w:r>
-      <w:proofErr w:type="spellStart"/>
-      <w:r>
-        <w:t>Warnings</w:t>
-      </w:r>
-      <w:proofErr w:type="spellEnd"/>
-      <w:r>
-        <w:t xml:space="preserve"> auszugeben</w:t>
+      <w:r>
+        <w:t xml:space="preserve"> um Methode append() erweitert, um Fehler und Warnings auszugeben</w:t>
       </w:r>
     </w:p>
     <w:p>
@@ -2988,47 +4203,69 @@
           <w:numId w:val="2"/>
         </w:numPr>
       </w:pPr>
-      <w:proofErr w:type="spellStart"/>
-      <w:r>
-        <w:t>Konstruktur</w:t>
-      </w:r>
-      <w:proofErr w:type="spellEnd"/>
-      <w:r>
-        <w:t xml:space="preserve"> von </w:t>
-      </w:r>
-      <w:proofErr w:type="spellStart"/>
-      <w:r>
-        <w:t>AbstractModel</w:t>
-      </w:r>
-      <w:proofErr w:type="spellEnd"/>
-      <w:r>
-        <w:t xml:space="preserve"> entfernt</w:t>
+      <w:r>
+        <w:t>OutputFileWriter um Methode setFile() erweitert</w:t>
+      </w:r>
+    </w:p>
+    <w:p>
+      <w:pPr>
+        <w:pStyle w:val="Listenabsatz"/>
+        <w:numPr>
+          <w:ilvl w:val="0"/>
+          <w:numId w:val="2"/>
+        </w:numPr>
+      </w:pPr>
+      <w:r>
+        <w:t>Konstruktur von AbstractModel entfernt</w:t>
+      </w:r>
+    </w:p>
+    <w:p>
+      <w:pPr>
+        <w:pStyle w:val="Listenabsatz"/>
+        <w:numPr>
+          <w:ilvl w:val="0"/>
+          <w:numId w:val="2"/>
+        </w:numPr>
+      </w:pPr>
+      <w:r>
+        <w:t>Konstanten für InputReader parsing hinzugefügt</w:t>
+      </w:r>
+    </w:p>
+    <w:p>
+      <w:pPr>
+        <w:pStyle w:val="Listenabsatz"/>
+        <w:numPr>
+          <w:ilvl w:val="0"/>
+          <w:numId w:val="2"/>
+        </w:numPr>
+      </w:pPr>
+      <w:r>
+        <w:t>InputFileParser parseGameStateFromLine() hinzugefügt</w:t>
       </w:r>
     </w:p>
     <w:p>
       <w:pPr>
         <w:pStyle w:val="berschrift1"/>
       </w:pPr>
-      <w:bookmarkStart w:id="15" w:name="_Toc384825468"/>
-      <w:r>
-        <w:lastRenderedPageBreak/>
+      <w:bookmarkStart w:id="26" w:name="_Toc384899355"/>
+      <w:r>
         <w:t>Benutzeranleitung</w:t>
       </w:r>
-      <w:bookmarkEnd w:id="15"/>
+      <w:bookmarkEnd w:id="26"/>
     </w:p>
     <w:p/>
     <w:p>
       <w:pPr>
         <w:pStyle w:val="berschrift2"/>
       </w:pPr>
-      <w:bookmarkStart w:id="16" w:name="_Toc384825469"/>
+      <w:bookmarkStart w:id="27" w:name="_Toc384899356"/>
       <w:r>
         <w:t>Systemvor</w:t>
       </w:r>
       <w:r>
         <w:t>aussetzungen</w:t>
       </w:r>
-      <w:bookmarkEnd w:id="16"/>
+      <w:bookmarkEnd w:id="27"/>
     </w:p>
     <w:p>
       <w:r>
@@ -3115,6 +4352,7 @@
         <w:rPr>
           <w:lang w:val="en-US"/>
         </w:rPr>
+        <w:lastRenderedPageBreak/>
         <w:t>Windows XP SP3 (32-Bit); Windows XP SP2 (64-Bit)</w:t>
       </w:r>
     </w:p>
@@ -3160,11 +4398,11 @@
       <w:pPr>
         <w:pStyle w:val="berschrift2"/>
       </w:pPr>
-      <w:bookmarkStart w:id="17" w:name="_Toc384825470"/>
+      <w:bookmarkStart w:id="28" w:name="_Toc384899357"/>
       <w:r>
         <w:t>Installation</w:t>
       </w:r>
-      <w:bookmarkEnd w:id="17"/>
+      <w:bookmarkEnd w:id="28"/>
     </w:p>
     <w:p>
       <w:pPr>
@@ -3204,11 +4442,11 @@
       <w:pPr>
         <w:pStyle w:val="berschrift1"/>
       </w:pPr>
-      <w:bookmarkStart w:id="18" w:name="_Toc384825471"/>
+      <w:bookmarkStart w:id="29" w:name="_Toc384899358"/>
       <w:r>
         <w:t>Entwicklungsumgebung</w:t>
       </w:r>
-      <w:bookmarkEnd w:id="18"/>
+      <w:bookmarkEnd w:id="29"/>
     </w:p>
     <w:p/>
     <w:tbl>
@@ -3301,11 +4539,11 @@
       <w:pPr>
         <w:pStyle w:val="berschrift1"/>
       </w:pPr>
-      <w:bookmarkStart w:id="19" w:name="_Toc384825472"/>
+      <w:bookmarkStart w:id="30" w:name="_Toc384899359"/>
       <w:r>
         <w:t>Verwendete Hilfsmittel</w:t>
       </w:r>
-      <w:bookmarkEnd w:id="19"/>
+      <w:bookmarkEnd w:id="30"/>
     </w:p>
     <w:p/>
     <w:p>
@@ -3316,13 +4554,8 @@
           <w:numId w:val="8"/>
         </w:numPr>
       </w:pPr>
-      <w:proofErr w:type="spellStart"/>
-      <w:r>
-        <w:t>Eclipse</w:t>
-      </w:r>
-      <w:proofErr w:type="spellEnd"/>
-      <w:r>
-        <w:t xml:space="preserve"> Standard/SDK (32 Bit)</w:t>
+      <w:r>
+        <w:t>Eclipse Standard/SDK (32 Bit)</w:t>
       </w:r>
       <w:r>
         <w:br/>
@@ -3354,7 +4587,6 @@
         <w:rPr>
           <w:lang w:val="en-US"/>
         </w:rPr>
-        <w:lastRenderedPageBreak/>
         <w:t>Notepad++</w:t>
       </w:r>
       <w:r>
@@ -3362,35 +4594,7 @@
           <w:lang w:val="en-US"/>
         </w:rPr>
         <w:br/>
-        <w:t>Open-Source-</w:t>
-      </w:r>
-      <w:proofErr w:type="spellStart"/>
-      <w:r>
-        <w:rPr>
-          <w:lang w:val="en-US"/>
-        </w:rPr>
-        <w:t>Texteditor</w:t>
-      </w:r>
-      <w:proofErr w:type="spellEnd"/>
-      <w:r>
-        <w:rPr>
-          <w:lang w:val="en-US"/>
-        </w:rPr>
-        <w:t xml:space="preserve"> </w:t>
-      </w:r>
-      <w:proofErr w:type="spellStart"/>
-      <w:r>
-        <w:rPr>
-          <w:lang w:val="en-US"/>
-        </w:rPr>
-        <w:t>für</w:t>
-      </w:r>
-      <w:proofErr w:type="spellEnd"/>
-      <w:r>
-        <w:rPr>
-          <w:lang w:val="en-US"/>
-        </w:rPr>
-        <w:t xml:space="preserve"> Windows</w:t>
+        <w:t>Open-Source-Texteditor für Windows</w:t>
       </w:r>
       <w:r>
         <w:rPr>
@@ -3413,11 +4617,9 @@
           <w:numId w:val="8"/>
         </w:numPr>
       </w:pPr>
-      <w:proofErr w:type="spellStart"/>
       <w:r>
         <w:t>yEd</w:t>
       </w:r>
-      <w:proofErr w:type="spellEnd"/>
       <w:r>
         <w:br/>
       </w:r>
@@ -3448,30 +4650,12 @@
           <w:numId w:val="8"/>
         </w:numPr>
       </w:pPr>
-      <w:proofErr w:type="spellStart"/>
       <w:r>
         <w:t>Structorizer</w:t>
       </w:r>
-      <w:proofErr w:type="spellEnd"/>
       <w:r>
         <w:br/>
-        <w:t xml:space="preserve">Plattform unabhängiges Programm zur Erzeugung von </w:t>
-      </w:r>
-      <w:proofErr w:type="spellStart"/>
-      <w:r>
-        <w:t>Nassi</w:t>
-      </w:r>
-      <w:proofErr w:type="spellEnd"/>
-      <w:r>
-        <w:t>-</w:t>
-      </w:r>
-      <w:proofErr w:type="spellStart"/>
-      <w:r>
-        <w:t>Shneidermann</w:t>
-      </w:r>
-      <w:proofErr w:type="spellEnd"/>
-      <w:r>
-        <w:t>-Diagrammen.</w:t>
+        <w:t>Plattform unabhängiges Programm zur Erzeugung von Nassi-Shneidermann-Diagrammen.</w:t>
       </w:r>
       <w:r>
         <w:br/>
@@ -3483,10 +4667,61 @@
     <w:p>
       <w:pPr>
         <w:pStyle w:val="Listenabsatz"/>
+        <w:numPr>
+          <w:ilvl w:val="0"/>
+          <w:numId w:val="8"/>
+        </w:numPr>
+      </w:pPr>
+      <w:r>
+        <w:t>Quick Sequenz Diagram Editor</w:t>
+      </w:r>
+      <w:r>
+        <w:br/>
+        <w:t>Plattform unabhängiges Programm zur Erzeugung von Sequenzdiagrammen.</w:t>
+      </w:r>
+      <w:r>
+        <w:br/>
+      </w:r>
+      <w:r>
+        <w:t>http://sdedit.sourceforge.net/index.html</w:t>
+      </w:r>
+    </w:p>
+    <w:p>
+      <w:pPr>
+        <w:pStyle w:val="Listenabsatz"/>
+        <w:numPr>
+          <w:ilvl w:val="0"/>
+          <w:numId w:val="8"/>
+        </w:numPr>
+      </w:pPr>
+      <w:r>
+        <w:t>GIMP</w:t>
+      </w:r>
+      <w:r>
+        <w:br/>
+      </w:r>
+      <w:r>
+        <w:t>Plattform unabhängiges Programm zur Grafikbearbeitung.</w:t>
+      </w:r>
+      <w:r>
+        <w:br/>
+      </w:r>
+      <w:r>
+        <w:t>http://www.gimp.org/</w:t>
+      </w:r>
+    </w:p>
+    <w:p>
+      <w:pPr>
+        <w:pStyle w:val="Listenabsatz"/>
+      </w:pPr>
+    </w:p>
+    <w:p>
+      <w:pPr>
+        <w:pStyle w:val="Listenabsatz"/>
       </w:pPr>
     </w:p>
     <w:sectPr>
-      <w:footerReference w:type="default" r:id="rId10"/>
+      <w:footerReference w:type="default" r:id="rId16"/>
       <w:pgSz w:w="11906" w:h="16838"/>
       <w:pgMar w:top="1417" w:right="1417" w:bottom="1134" w:left="1417" w:header="708" w:footer="708" w:gutter="0"/>
       <w:pgNumType w:start="0"/>
@@ -3534,19 +4769,12 @@
         <w:alias w:val="Autor"/>
         <w:tag w:val=""/>
         <w:id w:val="116654273"/>
-        <w:placeholder>
-          <w:docPart w:val="71E116EB17DB43529D38448DD8FE3DE7"/>
-        </w:placeholder>
         <w:dataBinding w:prefixMappings="xmlns:ns0='http://purl.org/dc/elements/1.1/' xmlns:ns1='http://schemas.openxmlformats.org/package/2006/metadata/core-properties' " w:xpath="/ns1:coreProperties[1]/ns0:creator[1]" w:storeItemID="{6C3C8BC8-F283-45AE-878A-BAB7291924A1}"/>
         <w:text/>
       </w:sdtPr>
-      <w:sdtEndPr/>
       <w:sdtContent>
         <w:r>
-          <w:t>Markus Faß</w:t>
-        </w:r>
-        <w:r>
-          <w:t>bender</w:t>
+          <w:t>Markus Faßbender</w:t>
         </w:r>
       </w:sdtContent>
     </w:sdt>
@@ -3558,9 +4786,6 @@
         <w:alias w:val="Veröffentlichungsdatum"/>
         <w:tag w:val=""/>
         <w:id w:val="1054272180"/>
-        <w:placeholder>
-          <w:docPart w:val="62E488A15ECB4DEFA499C90113A124D2"/>
-        </w:placeholder>
         <w:dataBinding w:prefixMappings="xmlns:ns0='http://schemas.microsoft.com/office/2006/coverPageProps' " w:xpath="/ns0:CoverPageProperties[1]/ns0:PublishDate[1]" w:storeItemID="{55AF091B-3C7A-41E3-B477-F2FDAA23CFDA}"/>
         <w:date w:fullDate="2014-04-11T00:00:00Z">
           <w:dateFormat w:val="dd.MM.yyyy"/>
@@ -3569,7 +4794,6 @@
           <w:calendar w:val="gregorian"/>
         </w:date>
       </w:sdtPr>
-      <w:sdtEndPr/>
       <w:sdtContent>
         <w:r>
           <w:t>11.04.2014</w:t>
@@ -3595,7 +4819,7 @@
       <w:rPr>
         <w:noProof/>
       </w:rPr>
-      <w:t>- 1 -</w:t>
+      <w:t>- 11 -</w:t>
     </w:r>
     <w:r>
       <w:fldChar w:fldCharType="end"/>
@@ -3853,6 +5077,92 @@
     </w:lvl>
   </w:abstractNum>
   <w:abstractNum w:abstractNumId="2">
+    <w:nsid w:val="2EA05DDB"/>
+    <w:multiLevelType w:val="hybridMultilevel"/>
+    <w:tmpl w:val="E1761486"/>
+    <w:lvl w:ilvl="0" w:tplc="0407000F">
+      <w:start w:val="1"/>
+      <w:numFmt w:val="decimal"/>
+      <w:lvlText w:val="%1."/>
+      <w:lvlJc w:val="left"/>
+      <w:pPr>
+        <w:ind w:left="720" w:hanging="360"/>
+      </w:pPr>
+    </w:lvl>
+    <w:lvl w:ilvl="1" w:tplc="04070019" w:tentative="1">
+      <w:start w:val="1"/>
+      <w:numFmt w:val="lowerLetter"/>
+      <w:lvlText w:val="%2."/>
+      <w:lvlJc w:val="left"/>
+      <w:pPr>
+        <w:ind w:left="1440" w:hanging="360"/>
+      </w:pPr>
+    </w:lvl>
+    <w:lvl w:ilvl="2" w:tplc="0407001B" w:tentative="1">
+      <w:start w:val="1"/>
+      <w:numFmt w:val="lowerRoman"/>
+      <w:lvlText w:val="%3."/>
+      <w:lvlJc w:val="right"/>
+      <w:pPr>
+        <w:ind w:left="2160" w:hanging="180"/>
+      </w:pPr>
+    </w:lvl>
+    <w:lvl w:ilvl="3" w:tplc="0407000F" w:tentative="1">
+      <w:start w:val="1"/>
+      <w:numFmt w:val="decimal"/>
+      <w:lvlText w:val="%4."/>
+      <w:lvlJc w:val="left"/>
+      <w:pPr>
+        <w:ind w:left="2880" w:hanging="360"/>
+      </w:pPr>
+    </w:lvl>
+    <w:lvl w:ilvl="4" w:tplc="04070019" w:tentative="1">
+      <w:start w:val="1"/>
+      <w:numFmt w:val="lowerLetter"/>
+      <w:lvlText w:val="%5."/>
+      <w:lvlJc w:val="left"/>
+      <w:pPr>
+        <w:ind w:left="3600" w:hanging="360"/>
+      </w:pPr>
+    </w:lvl>
+    <w:lvl w:ilvl="5" w:tplc="0407001B" w:tentative="1">
+      <w:start w:val="1"/>
+      <w:numFmt w:val="lowerRoman"/>
+      <w:lvlText w:val="%6."/>
+      <w:lvlJc w:val="right"/>
+      <w:pPr>
+        <w:ind w:left="4320" w:hanging="180"/>
+      </w:pPr>
+    </w:lvl>
+    <w:lvl w:ilvl="6" w:tplc="0407000F" w:tentative="1">
+      <w:start w:val="1"/>
+      <w:numFmt w:val="decimal"/>
+      <w:lvlText w:val="%7."/>
+      <w:lvlJc w:val="left"/>
+      <w:pPr>
+        <w:ind w:left="5040" w:hanging="360"/>
+      </w:pPr>
+    </w:lvl>
+    <w:lvl w:ilvl="7" w:tplc="04070019" w:tentative="1">
+      <w:start w:val="1"/>
+      <w:numFmt w:val="lowerLetter"/>
+      <w:lvlText w:val="%8."/>
+      <w:lvlJc w:val="left"/>
+      <w:pPr>
+        <w:ind w:left="5760" w:hanging="360"/>
+      </w:pPr>
+    </w:lvl>
+    <w:lvl w:ilvl="8" w:tplc="0407001B" w:tentative="1">
+      <w:start w:val="1"/>
+      <w:numFmt w:val="lowerRoman"/>
+      <w:lvlText w:val="%9."/>
+      <w:lvlJc w:val="right"/>
+      <w:pPr>
+        <w:ind w:left="6480" w:hanging="180"/>
+      </w:pPr>
+    </w:lvl>
+  </w:abstractNum>
+  <w:abstractNum w:abstractNumId="3">
     <w:nsid w:val="3BE32500"/>
     <w:multiLevelType w:val="hybridMultilevel"/>
     <w:tmpl w:val="65FAA37E"/>
@@ -3965,7 +5275,7 @@
       </w:rPr>
     </w:lvl>
   </w:abstractNum>
-  <w:abstractNum w:abstractNumId="3">
+  <w:abstractNum w:abstractNumId="4">
     <w:nsid w:val="3CDC7EB7"/>
     <w:multiLevelType w:val="multilevel"/>
     <w:tmpl w:val="3164291A"/>
@@ -4114,7 +5424,7 @@
       </w:rPr>
     </w:lvl>
   </w:abstractNum>
-  <w:abstractNum w:abstractNumId="4">
+  <w:abstractNum w:abstractNumId="5">
     <w:nsid w:val="4811729C"/>
     <w:multiLevelType w:val="hybridMultilevel"/>
     <w:tmpl w:val="3FF63D84"/>
@@ -4227,7 +5537,7 @@
       </w:rPr>
     </w:lvl>
   </w:abstractNum>
-  <w:abstractNum w:abstractNumId="5">
+  <w:abstractNum w:abstractNumId="6">
     <w:nsid w:val="4CEB235A"/>
     <w:multiLevelType w:val="hybridMultilevel"/>
     <w:tmpl w:val="E6201EFA"/>
@@ -4340,7 +5650,7 @@
       </w:rPr>
     </w:lvl>
   </w:abstractNum>
-  <w:abstractNum w:abstractNumId="6">
+  <w:abstractNum w:abstractNumId="7">
     <w:nsid w:val="59072FD4"/>
     <w:multiLevelType w:val="hybridMultilevel"/>
     <w:tmpl w:val="46B4D9C6"/>
@@ -4453,7 +5763,7 @@
       </w:rPr>
     </w:lvl>
   </w:abstractNum>
-  <w:abstractNum w:abstractNumId="7">
+  <w:abstractNum w:abstractNumId="8">
     <w:nsid w:val="6D0E04F7"/>
     <w:multiLevelType w:val="hybridMultilevel"/>
     <w:tmpl w:val="47E2124C"/>
@@ -4567,28 +5877,31 @@
     </w:lvl>
   </w:abstractNum>
   <w:num w:numId="1">
-    <w:abstractNumId w:val="5"/>
+    <w:abstractNumId w:val="6"/>
   </w:num>
   <w:num w:numId="2">
     <w:abstractNumId w:val="1"/>
   </w:num>
   <w:num w:numId="3">
-    <w:abstractNumId w:val="2"/>
+    <w:abstractNumId w:val="3"/>
   </w:num>
   <w:num w:numId="4">
-    <w:abstractNumId w:val="4"/>
+    <w:abstractNumId w:val="5"/>
   </w:num>
   <w:num w:numId="5">
     <w:abstractNumId w:val="0"/>
   </w:num>
   <w:num w:numId="6">
-    <w:abstractNumId w:val="3"/>
+    <w:abstractNumId w:val="4"/>
   </w:num>
   <w:num w:numId="7">
+    <w:abstractNumId w:val="8"/>
+  </w:num>
+  <w:num w:numId="8">
     <w:abstractNumId w:val="7"/>
   </w:num>
-  <w:num w:numId="8">
-    <w:abstractNumId w:val="6"/>
+  <w:num w:numId="9">
+    <w:abstractNumId w:val="2"/>
   </w:num>
 </w:numbering>
 </file>
@@ -4800,13 +6113,34 @@
       <w:szCs w:val="26"/>
     </w:rPr>
   </w:style>
+  <w:style w:type="paragraph" w:styleId="berschrift3">
+    <w:name w:val="heading 3"/>
+    <w:basedOn w:val="Standard"/>
+    <w:next w:val="Standard"/>
+    <w:link w:val="berschrift3Zchn"/>
+    <w:uiPriority w:val="9"/>
+    <w:unhideWhenUsed/>
+    <w:qFormat/>
+    <w:rsid w:val="00312DC8"/>
+    <w:pPr>
+      <w:keepNext/>
+      <w:keepLines/>
+      <w:spacing w:before="200" w:after="0"/>
+      <w:outlineLvl w:val="2"/>
+    </w:pPr>
+    <w:rPr>
+      <w:rFonts w:asciiTheme="majorHAnsi" w:eastAsiaTheme="majorEastAsia" w:hAnsiTheme="majorHAnsi" w:cstheme="majorBidi"/>
+      <w:b/>
+      <w:bCs/>
+      <w:color w:val="4F81BD" w:themeColor="accent1"/>
+    </w:rPr>
+  </w:style>
   <w:style w:type="paragraph" w:styleId="berschrift4">
     <w:name w:val="heading 4"/>
     <w:basedOn w:val="Standard"/>
     <w:next w:val="Standard"/>
     <w:link w:val="berschrift4Zchn"/>
     <w:uiPriority w:val="9"/>
-    <w:semiHidden/>
     <w:unhideWhenUsed/>
     <w:qFormat/>
     <w:rsid w:val="0019581A"/>
@@ -5098,7 +6432,6 @@
     <w:basedOn w:val="Absatz-Standardschriftart"/>
     <w:link w:val="berschrift4"/>
     <w:uiPriority w:val="9"/>
-    <w:semiHidden/>
     <w:rsid w:val="0019581A"/>
     <w:rPr>
       <w:rFonts w:asciiTheme="majorHAnsi" w:eastAsiaTheme="majorEastAsia" w:hAnsiTheme="majorHAnsi" w:cstheme="majorBidi"/>
@@ -5189,6 +6522,32 @@
         <w:right w:w="108" w:type="dxa"/>
       </w:tblCellMar>
     </w:tblPr>
+  </w:style>
+  <w:style w:type="character" w:customStyle="1" w:styleId="berschrift3Zchn">
+    <w:name w:val="Überschrift 3 Zchn"/>
+    <w:basedOn w:val="Absatz-Standardschriftart"/>
+    <w:link w:val="berschrift3"/>
+    <w:uiPriority w:val="9"/>
+    <w:rsid w:val="00312DC8"/>
+    <w:rPr>
+      <w:rFonts w:asciiTheme="majorHAnsi" w:eastAsiaTheme="majorEastAsia" w:hAnsiTheme="majorHAnsi" w:cstheme="majorBidi"/>
+      <w:b/>
+      <w:bCs/>
+      <w:color w:val="4F81BD" w:themeColor="accent1"/>
+    </w:rPr>
+  </w:style>
+  <w:style w:type="paragraph" w:styleId="Verzeichnis3">
+    <w:name w:val="toc 3"/>
+    <w:basedOn w:val="Standard"/>
+    <w:next w:val="Standard"/>
+    <w:autoRedefine/>
+    <w:uiPriority w:val="39"/>
+    <w:unhideWhenUsed/>
+    <w:rsid w:val="00491B56"/>
+    <w:pPr>
+      <w:spacing w:after="100"/>
+      <w:ind w:left="440"/>
+    </w:pPr>
   </w:style>
 </w:styles>
 </file>
@@ -5400,13 +6759,34 @@
       <w:szCs w:val="26"/>
     </w:rPr>
   </w:style>
+  <w:style w:type="paragraph" w:styleId="berschrift3">
+    <w:name w:val="heading 3"/>
+    <w:basedOn w:val="Standard"/>
+    <w:next w:val="Standard"/>
+    <w:link w:val="berschrift3Zchn"/>
+    <w:uiPriority w:val="9"/>
+    <w:unhideWhenUsed/>
+    <w:qFormat/>
+    <w:rsid w:val="00312DC8"/>
+    <w:pPr>
+      <w:keepNext/>
+      <w:keepLines/>
+      <w:spacing w:before="200" w:after="0"/>
+      <w:outlineLvl w:val="2"/>
+    </w:pPr>
+    <w:rPr>
+      <w:rFonts w:asciiTheme="majorHAnsi" w:eastAsiaTheme="majorEastAsia" w:hAnsiTheme="majorHAnsi" w:cstheme="majorBidi"/>
+      <w:b/>
+      <w:bCs/>
+      <w:color w:val="4F81BD" w:themeColor="accent1"/>
+    </w:rPr>
+  </w:style>
   <w:style w:type="paragraph" w:styleId="berschrift4">
     <w:name w:val="heading 4"/>
     <w:basedOn w:val="Standard"/>
     <w:next w:val="Standard"/>
     <w:link w:val="berschrift4Zchn"/>
     <w:uiPriority w:val="9"/>
-    <w:semiHidden/>
     <w:unhideWhenUsed/>
     <w:qFormat/>
     <w:rsid w:val="0019581A"/>
@@ -5698,7 +7078,6 @@
     <w:basedOn w:val="Absatz-Standardschriftart"/>
     <w:link w:val="berschrift4"/>
     <w:uiPriority w:val="9"/>
-    <w:semiHidden/>
     <w:rsid w:val="0019581A"/>
     <w:rPr>
       <w:rFonts w:asciiTheme="majorHAnsi" w:eastAsiaTheme="majorEastAsia" w:hAnsiTheme="majorHAnsi" w:cstheme="majorBidi"/>
@@ -5789,6 +7168,32 @@
         <w:right w:w="108" w:type="dxa"/>
       </w:tblCellMar>
     </w:tblPr>
+  </w:style>
+  <w:style w:type="character" w:customStyle="1" w:styleId="berschrift3Zchn">
+    <w:name w:val="Überschrift 3 Zchn"/>
+    <w:basedOn w:val="Absatz-Standardschriftart"/>
+    <w:link w:val="berschrift3"/>
+    <w:uiPriority w:val="9"/>
+    <w:rsid w:val="00312DC8"/>
+    <w:rPr>
+      <w:rFonts w:asciiTheme="majorHAnsi" w:eastAsiaTheme="majorEastAsia" w:hAnsiTheme="majorHAnsi" w:cstheme="majorBidi"/>
+      <w:b/>
+      <w:bCs/>
+      <w:color w:val="4F81BD" w:themeColor="accent1"/>
+    </w:rPr>
+  </w:style>
+  <w:style w:type="paragraph" w:styleId="Verzeichnis3">
+    <w:name w:val="toc 3"/>
+    <w:basedOn w:val="Standard"/>
+    <w:next w:val="Standard"/>
+    <w:autoRedefine/>
+    <w:uiPriority w:val="39"/>
+    <w:unhideWhenUsed/>
+    <w:rsid w:val="00491B56"/>
+    <w:pPr>
+      <w:spacing w:after="100"/>
+      <w:ind w:left="440"/>
+    </w:pPr>
   </w:style>
 </w:styles>
 </file>
@@ -5886,35 +7291,6 @@
         </w:p>
       </w:docPartBody>
     </w:docPart>
-    <w:docPart>
-      <w:docPartPr>
-        <w:name w:val="3D302327604348E29E00360E943B2714"/>
-        <w:category>
-          <w:name w:val="Allgemein"/>
-          <w:gallery w:val="placeholder"/>
-        </w:category>
-        <w:types>
-          <w:type w:val="bbPlcHdr"/>
-        </w:types>
-        <w:behaviors>
-          <w:behavior w:val="content"/>
-        </w:behaviors>
-        <w:guid w:val="{12889378-4F2F-4432-865F-8BB69F73609B}"/>
-      </w:docPartPr>
-      <w:docPartBody>
-        <w:p>
-          <w:pPr>
-            <w:pStyle w:val="3D302327604348E29E00360E943B2714"/>
-          </w:pPr>
-          <w:r>
-            <w:rPr>
-              <w:color w:val="4F81BD" w:themeColor="accent1"/>
-            </w:rPr>
-            <w:t>[Wählen Sie das Datum aus]</w:t>
-          </w:r>
-        </w:p>
-      </w:docPartBody>
-    </w:docPart>
   </w:docParts>
 </w:glossaryDocument>
 </file>
@@ -5992,6 +7368,7 @@
     <w:rsid w:val="00876379"/>
     <w:rsid w:val="00936D81"/>
     <w:rsid w:val="00B131E1"/>
+    <w:rsid w:val="00E73BDB"/>
   </w:rsids>
   <m:mathPr>
     <m:mathFont m:val="Cambria Math"/>
@@ -6777,7 +8154,7 @@
 </file>
 
 <file path=customXml/itemProps2.xml><?xml version="1.0" encoding="utf-8"?>
-<ds:datastoreItem xmlns:ds="http://schemas.openxmlformats.org/officeDocument/2006/customXml" ds:itemID="{BA64A723-1BD1-4563-A957-2404B2DCEB84}">
+<ds:datastoreItem xmlns:ds="http://schemas.openxmlformats.org/officeDocument/2006/customXml" ds:itemID="{FE50D3F4-3B23-477C-8E8B-FC0872E56C89}">
   <ds:schemaRefs>
     <ds:schemaRef ds:uri="http://schemas.openxmlformats.org/officeDocument/2006/bibliography"/>
   </ds:schemaRefs>

</xml_diff>